<commit_message>
Fixed the flow diagram and some of my sentences
</commit_message>
<xml_diff>
--- a/Docs/Report - Final.docx
+++ b/Docs/Report - Final.docx
@@ -1,6 +1,6 @@
 
 <file path=word/document.xml><?xml version="1.0" encoding="utf-8"?>
-<w:document xmlns:wpc="http://schemas.microsoft.com/office/word/2010/wordprocessingCanvas" xmlns:mc="http://schemas.openxmlformats.org/markup-compatibility/2006" xmlns:o="urn:schemas-microsoft-com:office:office" xmlns:r="http://schemas.openxmlformats.org/officeDocument/2006/relationships" xmlns:m="http://schemas.openxmlformats.org/officeDocument/2006/math" xmlns:v="urn:schemas-microsoft-com:vml" xmlns:wp14="http://schemas.microsoft.com/office/word/2010/wordprocessingDrawing" xmlns:wp="http://schemas.openxmlformats.org/drawingml/2006/wordprocessingDrawing" xmlns:w10="urn:schemas-microsoft-com:office:word" xmlns:w="http://schemas.openxmlformats.org/wordprocessingml/2006/main" xmlns:w14="http://schemas.microsoft.com/office/word/2010/wordml" xmlns:wpg="http://schemas.microsoft.com/office/word/2010/wordprocessingGroup" xmlns:wpi="http://schemas.microsoft.com/office/word/2010/wordprocessingInk" xmlns:wne="http://schemas.microsoft.com/office/word/2006/wordml" xmlns:wps="http://schemas.microsoft.com/office/word/2010/wordprocessingShape" mc:Ignorable="w14 wp14">
+<w:document xmlns:wpc="http://schemas.microsoft.com/office/word/2010/wordprocessingCanvas" xmlns:mc="http://schemas.openxmlformats.org/markup-compatibility/2006" xmlns:o="urn:schemas-microsoft-com:office:office" xmlns:r="http://schemas.openxmlformats.org/officeDocument/2006/relationships" xmlns:m="http://schemas.openxmlformats.org/officeDocument/2006/math" xmlns:v="urn:schemas-microsoft-com:vml" xmlns:wp14="http://schemas.microsoft.com/office/word/2010/wordprocessingDrawing" xmlns:wp="http://schemas.openxmlformats.org/drawingml/2006/wordprocessingDrawing" xmlns:w10="urn:schemas-microsoft-com:office:word" xmlns:w="http://schemas.openxmlformats.org/wordprocessingml/2006/main" xmlns:w14="http://schemas.microsoft.com/office/word/2010/wordml" xmlns:w15="http://schemas.microsoft.com/office/word/2012/wordml" xmlns:wpg="http://schemas.microsoft.com/office/word/2010/wordprocessingGroup" xmlns:wpi="http://schemas.microsoft.com/office/word/2010/wordprocessingInk" xmlns:wne="http://schemas.microsoft.com/office/word/2006/wordml" xmlns:wps="http://schemas.microsoft.com/office/word/2010/wordprocessingShape" mc:Ignorable="w14 w15 wp14">
   <w:body>
     <w:sdt>
       <w:sdtPr>
@@ -21,7 +21,7 @@
           <w:r>
             <w:rPr>
               <w:noProof/>
-              <w:lang w:val="fr-FR" w:eastAsia="fr-FR"/>
+              <w:lang w:eastAsia="en-GB"/>
             </w:rPr>
             <mc:AlternateContent>
               <mc:Choice Requires="wps">
@@ -107,7 +107,7 @@
               </mc:Choice>
               <mc:Fallback>
                 <w:pict>
-                  <v:rect id="Rectangle 36" o:spid="_x0000_s1026" style="position:absolute;margin-left:0;margin-top:21.8pt;width:244.8pt;height:554.4pt;z-index:251659264;visibility:visible;mso-wrap-style:square;mso-width-percent:400;mso-height-percent:700;mso-left-percent:440;mso-wrap-distance-left:9pt;mso-wrap-distance-top:0;mso-wrap-distance-right:9pt;mso-wrap-distance-bottom:0;mso-position-horizontal-relative:page;mso-position-vertical:absolute;mso-position-vertical-relative:page;mso-width-percent:400;mso-height-percent:700;mso-left-percent:440;mso-width-relative:page;mso-height-relative:page;v-text-anchor:middle" o:gfxdata="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" fillcolor="white [3212]" strokecolor="#938953 [1614]" strokeweight="1.25pt">
+                  <v:rect w14:anchorId="218DD635" id="Rectangle 36" o:spid="_x0000_s1026" style="position:absolute;margin-left:0;margin-top:21.8pt;width:244.8pt;height:554.4pt;z-index:251659264;visibility:visible;mso-wrap-style:square;mso-width-percent:400;mso-height-percent:700;mso-left-percent:440;mso-wrap-distance-left:9pt;mso-wrap-distance-top:0;mso-wrap-distance-right:9pt;mso-wrap-distance-bottom:0;mso-position-horizontal-relative:page;mso-position-vertical:absolute;mso-position-vertical-relative:page;mso-width-percent:400;mso-height-percent:700;mso-left-percent:440;mso-width-relative:page;mso-height-relative:page;v-text-anchor:middle" o:gfxdata="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" fillcolor="white [3212]" strokecolor="#938953 [1614]" strokeweight="1.25pt">
                     <w10:wrap anchorx="page" anchory="page"/>
                   </v:rect>
                 </w:pict>
@@ -117,7 +117,7 @@
           <w:r>
             <w:rPr>
               <w:noProof/>
-              <w:lang w:val="fr-FR" w:eastAsia="fr-FR"/>
+              <w:lang w:eastAsia="en-GB"/>
             </w:rPr>
             <w:drawing>
               <wp:anchor distT="0" distB="0" distL="114300" distR="114300" simplePos="0" relativeHeight="251665408" behindDoc="0" locked="0" layoutInCell="1" allowOverlap="1" wp14:anchorId="1590B201" wp14:editId="6B0995F8">
@@ -143,7 +143,7 @@
                         <pic:cNvPicPr/>
                       </pic:nvPicPr>
                       <pic:blipFill>
-                        <a:blip r:embed="rId10">
+                        <a:blip r:embed="rId9">
                           <a:extLst>
                             <a:ext uri="{28A0092B-C50C-407E-A947-70E740481C1C}">
                               <a14:useLocalDpi xmlns:a14="http://schemas.microsoft.com/office/drawing/2010/main" val="0"/>
@@ -178,7 +178,7 @@
           <w:r>
             <w:rPr>
               <w:noProof/>
-              <w:lang w:val="fr-FR" w:eastAsia="fr-FR"/>
+              <w:lang w:eastAsia="en-GB"/>
             </w:rPr>
             <mc:AlternateContent>
               <mc:Choice Requires="wps">
@@ -257,7 +257,7 @@
               </mc:Choice>
               <mc:Fallback>
                 <w:pict>
-                  <v:rect id="Rectangle 34" o:spid="_x0000_s1026" style="position:absolute;margin-left:0;margin-top:0;width:581.4pt;height:752.4pt;z-index:-251653120;visibility:visible;mso-wrap-style:square;mso-width-percent:950;mso-height-percent:950;mso-wrap-distance-left:9pt;mso-wrap-distance-top:0;mso-wrap-distance-right:9pt;mso-wrap-distance-bottom:0;mso-position-horizontal:center;mso-position-horizontal-relative:page;mso-position-vertical:center;mso-position-vertical-relative:page;mso-width-percent:950;mso-height-percent:950;mso-width-relative:page;mso-height-relative:page;v-text-anchor:middle" o:gfxdata="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" fillcolor="#f1efe6 [2579]" stroked="f" strokeweight="2pt">
+                  <v:rect w14:anchorId="38B597DF" id="Rectangle 34" o:spid="_x0000_s1026" style="position:absolute;margin-left:0;margin-top:0;width:581.4pt;height:752.4pt;z-index:-251653120;visibility:visible;mso-wrap-style:square;mso-width-percent:950;mso-height-percent:950;mso-wrap-distance-left:9pt;mso-wrap-distance-top:0;mso-wrap-distance-right:9pt;mso-wrap-distance-bottom:0;mso-position-horizontal:center;mso-position-horizontal-relative:page;mso-position-vertical:center;mso-position-vertical-relative:page;mso-width-percent:950;mso-height-percent:950;mso-width-relative:page;mso-height-relative:page;v-text-anchor:middle" o:gfxdata="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" fillcolor="#f1efe6 [2579]" stroked="f" strokeweight="2pt">
                     <v:fill color2="#575131 [963]" rotate="t" focusposition=".5,.5" focussize="" focus="100%" type="gradientRadial"/>
                     <v:path arrowok="t"/>
                     <v:textbox inset="21.6pt,,21.6pt">
@@ -274,7 +274,7 @@
           <w:r>
             <w:rPr>
               <w:noProof/>
-              <w:lang w:val="fr-FR" w:eastAsia="fr-FR"/>
+              <w:lang w:eastAsia="en-GB"/>
             </w:rPr>
             <mc:AlternateContent>
               <mc:Choice Requires="wps">
@@ -362,7 +362,7 @@
               </mc:Choice>
               <mc:Fallback>
                 <w:pict>
-                  <v:rect id="Rectangle 37" o:spid="_x0000_s1026" style="position:absolute;margin-left:0;margin-top:0;width:226.45pt;height:9.35pt;z-index:251662336;visibility:visible;mso-wrap-style:square;mso-width-percent:370;mso-height-percent:0;mso-left-percent:455;mso-top-percent:690;mso-wrap-distance-left:9pt;mso-wrap-distance-top:0;mso-wrap-distance-right:9pt;mso-wrap-distance-bottom:0;mso-position-horizontal-relative:page;mso-position-vertical-relative:page;mso-width-percent:370;mso-height-percent:0;mso-left-percent:455;mso-top-percent:690;mso-width-relative:page;mso-height-relative:margin;v-text-anchor:middle" o:gfxdata="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" fillcolor="#4f81bd [3204]" stroked="f" strokeweight="2pt">
+                  <v:rect w14:anchorId="75A5874A" id="Rectangle 37" o:spid="_x0000_s1026" style="position:absolute;margin-left:0;margin-top:0;width:226.45pt;height:9.35pt;z-index:251662336;visibility:visible;mso-wrap-style:square;mso-width-percent:370;mso-height-percent:0;mso-left-percent:455;mso-top-percent:690;mso-wrap-distance-left:9pt;mso-wrap-distance-top:0;mso-wrap-distance-right:9pt;mso-wrap-distance-bottom:0;mso-position-horizontal-relative:page;mso-position-vertical-relative:page;mso-width-percent:370;mso-height-percent:0;mso-left-percent:455;mso-top-percent:690;mso-width-relative:page;mso-height-relative:margin;v-text-anchor:middle" o:gfxdata="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" fillcolor="#4f81bd [3204]" stroked="f" strokeweight="2pt">
                     <w10:wrap anchorx="page" anchory="page"/>
                   </v:rect>
                 </w:pict>
@@ -372,7 +372,7 @@
           <w:r>
             <w:rPr>
               <w:noProof/>
-              <w:lang w:val="fr-FR" w:eastAsia="fr-FR"/>
+              <w:lang w:eastAsia="en-GB"/>
             </w:rPr>
             <mc:AlternateContent>
               <mc:Choice Requires="wps">
@@ -528,7 +528,7 @@
               </mc:Choice>
               <mc:Fallback>
                 <w:pict>
-                  <v:shapetype id="_x0000_t202" coordsize="21600,21600" o:spt="202" path="m,l,21600r21600,l21600,xe">
+                  <v:shapetype w14:anchorId="60B8CE6F" id="_x0000_t202" coordsize="21600,21600" o:spt="202" path="m,l,21600r21600,l21600,xe">
                     <v:stroke joinstyle="miter"/>
                     <v:path gradientshapeok="t" o:connecttype="rect"/>
                   </v:shapetype>
@@ -626,7 +626,7 @@
           <w:r>
             <w:rPr>
               <w:noProof/>
-              <w:lang w:val="fr-FR" w:eastAsia="fr-FR"/>
+              <w:lang w:eastAsia="en-GB"/>
             </w:rPr>
             <mc:AlternateContent>
               <mc:Choice Requires="wps">
@@ -675,7 +675,7 @@
                             <w:txbxContent>
                               <w:p>
                                 <w:pPr>
-                                  <w:pStyle w:val="Sansinterligne"/>
+                                  <w:pStyle w:val="NoSpacing"/>
                                   <w:rPr>
                                     <w:noProof/>
                                     <w:color w:val="1F497D" w:themeColor="text2"/>
@@ -707,7 +707,7 @@
                               </w:p>
                               <w:p>
                                 <w:pPr>
-                                  <w:pStyle w:val="Sansinterligne"/>
+                                  <w:pStyle w:val="NoSpacing"/>
                                   <w:rPr>
                                     <w:noProof/>
                                     <w:color w:val="1F497D" w:themeColor="text2"/>
@@ -723,7 +723,7 @@
                               </w:p>
                               <w:p>
                                 <w:pPr>
-                                  <w:pStyle w:val="Sansinterligne"/>
+                                  <w:pStyle w:val="NoSpacing"/>
                                   <w:rPr>
                                     <w:noProof/>
                                     <w:color w:val="1F497D" w:themeColor="text2"/>
@@ -739,7 +739,7 @@
                               </w:p>
                               <w:p>
                                 <w:pPr>
-                                  <w:pStyle w:val="Sansinterligne"/>
+                                  <w:pStyle w:val="NoSpacing"/>
                                   <w:rPr>
                                     <w:noProof/>
                                     <w:color w:val="1F497D" w:themeColor="text2"/>
@@ -775,12 +775,12 @@
               </mc:Choice>
               <mc:Fallback>
                 <w:pict>
-                  <v:shape id="Text Box 33" o:spid="_x0000_s1028" type="#_x0000_t202" style="position:absolute;margin-left:0;margin-top:498.65pt;width:220.3pt;height:72.9pt;z-index:251664384;visibility:visible;mso-wrap-style:square;mso-width-percent:360;mso-height-percent:0;mso-left-percent:455;mso-wrap-distance-left:9pt;mso-wrap-distance-top:0;mso-wrap-distance-right:9pt;mso-wrap-distance-bottom:0;mso-position-horizontal-relative:page;mso-position-vertical:absolute;mso-position-vertical-relative:page;mso-width-percent:360;mso-height-percent:0;mso-left-percent:455;mso-width-relative:page;mso-height-relative:margin;v-text-anchor:bottom" o:gfxdata="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" filled="f" stroked="f" strokeweight=".5pt">
+                  <v:shape w14:anchorId="69CB417A" id="Text Box 33" o:spid="_x0000_s1028" type="#_x0000_t202" style="position:absolute;margin-left:0;margin-top:498.65pt;width:220.3pt;height:72.9pt;z-index:251664384;visibility:visible;mso-wrap-style:square;mso-width-percent:360;mso-height-percent:0;mso-left-percent:455;mso-wrap-distance-left:9pt;mso-wrap-distance-top:0;mso-wrap-distance-right:9pt;mso-wrap-distance-bottom:0;mso-position-horizontal-relative:page;mso-position-vertical:absolute;mso-position-vertical-relative:page;mso-width-percent:360;mso-height-percent:0;mso-left-percent:455;mso-width-relative:page;mso-height-relative:margin;v-text-anchor:bottom" o:gfxdata="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" filled="f" stroked="f" strokeweight=".5pt">
                     <v:textbox>
                       <w:txbxContent>
                         <w:p>
                           <w:pPr>
-                            <w:pStyle w:val="Sansinterligne"/>
+                            <w:pStyle w:val="NoSpacing"/>
                             <w:rPr>
                               <w:noProof/>
                               <w:color w:val="1F497D" w:themeColor="text2"/>
@@ -812,7 +812,7 @@
                         </w:p>
                         <w:p>
                           <w:pPr>
-                            <w:pStyle w:val="Sansinterligne"/>
+                            <w:pStyle w:val="NoSpacing"/>
                             <w:rPr>
                               <w:noProof/>
                               <w:color w:val="1F497D" w:themeColor="text2"/>
@@ -828,7 +828,7 @@
                         </w:p>
                         <w:p>
                           <w:pPr>
-                            <w:pStyle w:val="Sansinterligne"/>
+                            <w:pStyle w:val="NoSpacing"/>
                             <w:rPr>
                               <w:noProof/>
                               <w:color w:val="1F497D" w:themeColor="text2"/>
@@ -844,7 +844,7 @@
                         </w:p>
                         <w:p>
                           <w:pPr>
-                            <w:pStyle w:val="Sansinterligne"/>
+                            <w:pStyle w:val="NoSpacing"/>
                             <w:rPr>
                               <w:noProof/>
                               <w:color w:val="1F497D" w:themeColor="text2"/>
@@ -901,17 +901,15 @@
       <w:sdtContent>
         <w:p>
           <w:pPr>
-            <w:pStyle w:val="En-ttedetabledesmatires"/>
+            <w:pStyle w:val="TOCHeading"/>
           </w:pPr>
           <w:r>
             <w:t>Contents</w:t>
           </w:r>
         </w:p>
-        <w:bookmarkStart w:id="0" w:name="_GoBack"/>
-        <w:bookmarkEnd w:id="0"/>
         <w:p>
           <w:pPr>
-            <w:pStyle w:val="TM1"/>
+            <w:pStyle w:val="TOC1"/>
             <w:tabs>
               <w:tab w:val="right" w:leader="dot" w:pos="9016"/>
             </w:tabs>
@@ -933,7 +931,7 @@
           <w:hyperlink w:anchor="_Toc356949111" w:history="1">
             <w:r>
               <w:rPr>
-                <w:rStyle w:val="Lienhypertexte"/>
+                <w:rStyle w:val="Hyperlink"/>
                 <w:noProof/>
               </w:rPr>
               <w:t>Project Specification</w:t>
@@ -990,7 +988,7 @@
         </w:p>
         <w:p>
           <w:pPr>
-            <w:pStyle w:val="TM1"/>
+            <w:pStyle w:val="TOC1"/>
             <w:tabs>
               <w:tab w:val="right" w:leader="dot" w:pos="9016"/>
             </w:tabs>
@@ -1003,7 +1001,7 @@
           <w:hyperlink w:anchor="_Toc356949112" w:history="1">
             <w:r>
               <w:rPr>
-                <w:rStyle w:val="Lienhypertexte"/>
+                <w:rStyle w:val="Hyperlink"/>
                 <w:noProof/>
               </w:rPr>
               <w:t>Project Design</w:t>
@@ -1060,7 +1058,7 @@
         </w:p>
         <w:p>
           <w:pPr>
-            <w:pStyle w:val="TM2"/>
+            <w:pStyle w:val="TOC2"/>
             <w:tabs>
               <w:tab w:val="right" w:leader="dot" w:pos="9016"/>
             </w:tabs>
@@ -1073,7 +1071,7 @@
           <w:hyperlink w:anchor="_Toc356949113" w:history="1">
             <w:r>
               <w:rPr>
-                <w:rStyle w:val="Lienhypertexte"/>
+                <w:rStyle w:val="Hyperlink"/>
                 <w:noProof/>
               </w:rPr>
               <w:t>Drive &amp; Steering</w:t>
@@ -1130,7 +1128,7 @@
         </w:p>
         <w:p>
           <w:pPr>
-            <w:pStyle w:val="TM2"/>
+            <w:pStyle w:val="TOC2"/>
             <w:tabs>
               <w:tab w:val="right" w:leader="dot" w:pos="9016"/>
             </w:tabs>
@@ -1143,7 +1141,7 @@
           <w:hyperlink w:anchor="_Toc356949114" w:history="1">
             <w:r>
               <w:rPr>
-                <w:rStyle w:val="Lienhypertexte"/>
+                <w:rStyle w:val="Hyperlink"/>
                 <w:noProof/>
               </w:rPr>
               <w:t>Direction &amp; Distance Feedback</w:t>
@@ -1200,7 +1198,7 @@
         </w:p>
         <w:p>
           <w:pPr>
-            <w:pStyle w:val="TM2"/>
+            <w:pStyle w:val="TOC2"/>
             <w:tabs>
               <w:tab w:val="right" w:leader="dot" w:pos="9016"/>
             </w:tabs>
@@ -1213,7 +1211,7 @@
           <w:hyperlink w:anchor="_Toc356949115" w:history="1">
             <w:r>
               <w:rPr>
-                <w:rStyle w:val="Lienhypertexte"/>
+                <w:rStyle w:val="Hyperlink"/>
                 <w:noProof/>
               </w:rPr>
               <w:t>Input of Values</w:t>
@@ -1270,7 +1268,7 @@
         </w:p>
         <w:p>
           <w:pPr>
-            <w:pStyle w:val="TM2"/>
+            <w:pStyle w:val="TOC2"/>
             <w:tabs>
               <w:tab w:val="right" w:leader="dot" w:pos="9016"/>
             </w:tabs>
@@ -1283,7 +1281,7 @@
           <w:hyperlink w:anchor="_Toc356949116" w:history="1">
             <w:r>
               <w:rPr>
-                <w:rStyle w:val="Lienhypertexte"/>
+                <w:rStyle w:val="Hyperlink"/>
                 <w:noProof/>
               </w:rPr>
               <w:t>Other Design Considerations</w:t>
@@ -1340,7 +1338,7 @@
         </w:p>
         <w:p>
           <w:pPr>
-            <w:pStyle w:val="TM2"/>
+            <w:pStyle w:val="TOC2"/>
             <w:tabs>
               <w:tab w:val="right" w:leader="dot" w:pos="9016"/>
             </w:tabs>
@@ -1353,7 +1351,7 @@
           <w:hyperlink w:anchor="_Toc356949117" w:history="1">
             <w:r>
               <w:rPr>
-                <w:rStyle w:val="Lienhypertexte"/>
+                <w:rStyle w:val="Hyperlink"/>
                 <w:noProof/>
               </w:rPr>
               <w:t>Conclusions</w:t>
@@ -1410,7 +1408,7 @@
         </w:p>
         <w:p>
           <w:pPr>
-            <w:pStyle w:val="TM1"/>
+            <w:pStyle w:val="TOC1"/>
             <w:tabs>
               <w:tab w:val="right" w:leader="dot" w:pos="9016"/>
             </w:tabs>
@@ -1423,7 +1421,7 @@
           <w:hyperlink w:anchor="_Toc356949118" w:history="1">
             <w:r>
               <w:rPr>
-                <w:rStyle w:val="Lienhypertexte"/>
+                <w:rStyle w:val="Hyperlink"/>
                 <w:noProof/>
               </w:rPr>
               <w:t>Hardware</w:t>
@@ -1480,7 +1478,7 @@
         </w:p>
         <w:p>
           <w:pPr>
-            <w:pStyle w:val="TM2"/>
+            <w:pStyle w:val="TOC2"/>
             <w:tabs>
               <w:tab w:val="right" w:leader="dot" w:pos="9016"/>
             </w:tabs>
@@ -1493,7 +1491,7 @@
           <w:hyperlink w:anchor="_Toc356949119" w:history="1">
             <w:r>
               <w:rPr>
-                <w:rStyle w:val="Lienhypertexte"/>
+                <w:rStyle w:val="Hyperlink"/>
                 <w:noProof/>
               </w:rPr>
               <w:t>Steering System</w:t>
@@ -1550,7 +1548,7 @@
         </w:p>
         <w:p>
           <w:pPr>
-            <w:pStyle w:val="TM2"/>
+            <w:pStyle w:val="TOC2"/>
             <w:tabs>
               <w:tab w:val="right" w:leader="dot" w:pos="9016"/>
             </w:tabs>
@@ -1563,7 +1561,7 @@
           <w:hyperlink w:anchor="_Toc356949120" w:history="1">
             <w:r>
               <w:rPr>
-                <w:rStyle w:val="Lienhypertexte"/>
+                <w:rStyle w:val="Hyperlink"/>
                 <w:noProof/>
               </w:rPr>
               <w:t>Forward/Backwards System</w:t>
@@ -1620,7 +1618,7 @@
         </w:p>
         <w:p>
           <w:pPr>
-            <w:pStyle w:val="TM2"/>
+            <w:pStyle w:val="TOC2"/>
             <w:tabs>
               <w:tab w:val="right" w:leader="dot" w:pos="9016"/>
             </w:tabs>
@@ -1633,7 +1631,7 @@
           <w:hyperlink w:anchor="_Toc356949121" w:history="1">
             <w:r>
               <w:rPr>
-                <w:rStyle w:val="Lienhypertexte"/>
+                <w:rStyle w:val="Hyperlink"/>
                 <w:noProof/>
               </w:rPr>
               <w:t>Power System</w:t>
@@ -1690,7 +1688,7 @@
         </w:p>
         <w:p>
           <w:pPr>
-            <w:pStyle w:val="TM2"/>
+            <w:pStyle w:val="TOC2"/>
             <w:tabs>
               <w:tab w:val="right" w:leader="dot" w:pos="9016"/>
             </w:tabs>
@@ -1703,7 +1701,7 @@
           <w:hyperlink w:anchor="_Toc356949122" w:history="1">
             <w:r>
               <w:rPr>
-                <w:rStyle w:val="Lienhypertexte"/>
+                <w:rStyle w:val="Hyperlink"/>
                 <w:noProof/>
               </w:rPr>
               <w:t>Location Sensor</w:t>
@@ -1760,7 +1758,7 @@
         </w:p>
         <w:p>
           <w:pPr>
-            <w:pStyle w:val="TM2"/>
+            <w:pStyle w:val="TOC2"/>
             <w:tabs>
               <w:tab w:val="right" w:leader="dot" w:pos="9016"/>
             </w:tabs>
@@ -1773,7 +1771,7 @@
           <w:hyperlink w:anchor="_Toc356949123" w:history="1">
             <w:r>
               <w:rPr>
-                <w:rStyle w:val="Lienhypertexte"/>
+                <w:rStyle w:val="Hyperlink"/>
                 <w:noProof/>
               </w:rPr>
               <w:t>Serial Communication System</w:t>
@@ -1830,7 +1828,7 @@
         </w:p>
         <w:p>
           <w:pPr>
-            <w:pStyle w:val="TM1"/>
+            <w:pStyle w:val="TOC1"/>
             <w:tabs>
               <w:tab w:val="right" w:leader="dot" w:pos="9016"/>
             </w:tabs>
@@ -1843,7 +1841,7 @@
           <w:hyperlink w:anchor="_Toc356949124" w:history="1">
             <w:r>
               <w:rPr>
-                <w:rStyle w:val="Lienhypertexte"/>
+                <w:rStyle w:val="Hyperlink"/>
                 <w:rFonts w:eastAsia="Times New Roman"/>
                 <w:noProof/>
                 <w:lang w:eastAsia="en-GB"/>
@@ -1902,7 +1900,7 @@
         </w:p>
         <w:p>
           <w:pPr>
-            <w:pStyle w:val="TM2"/>
+            <w:pStyle w:val="TOC2"/>
             <w:tabs>
               <w:tab w:val="right" w:leader="dot" w:pos="9016"/>
             </w:tabs>
@@ -1915,7 +1913,7 @@
           <w:hyperlink w:anchor="_Toc356949125" w:history="1">
             <w:r>
               <w:rPr>
-                <w:rStyle w:val="Lienhypertexte"/>
+                <w:rStyle w:val="Hyperlink"/>
                 <w:rFonts w:eastAsia="Times New Roman"/>
                 <w:noProof/>
                 <w:lang w:eastAsia="en-GB"/>
@@ -1974,7 +1972,7 @@
         </w:p>
         <w:p>
           <w:pPr>
-            <w:pStyle w:val="TM2"/>
+            <w:pStyle w:val="TOC2"/>
             <w:tabs>
               <w:tab w:val="right" w:leader="dot" w:pos="9016"/>
             </w:tabs>
@@ -1987,7 +1985,7 @@
           <w:hyperlink w:anchor="_Toc356949126" w:history="1">
             <w:r>
               <w:rPr>
-                <w:rStyle w:val="Lienhypertexte"/>
+                <w:rStyle w:val="Hyperlink"/>
                 <w:noProof/>
               </w:rPr>
               <w:t>Car Movements</w:t>
@@ -2044,7 +2042,7 @@
         </w:p>
         <w:p>
           <w:pPr>
-            <w:pStyle w:val="TM2"/>
+            <w:pStyle w:val="TOC2"/>
             <w:tabs>
               <w:tab w:val="right" w:leader="dot" w:pos="9016"/>
             </w:tabs>
@@ -2057,7 +2055,7 @@
           <w:hyperlink w:anchor="_Toc356949127" w:history="1">
             <w:r>
               <w:rPr>
-                <w:rStyle w:val="Lienhypertexte"/>
+                <w:rStyle w:val="Hyperlink"/>
                 <w:rFonts w:eastAsia="Times New Roman"/>
                 <w:noProof/>
                 <w:lang w:eastAsia="en-GB"/>
@@ -2116,7 +2114,7 @@
         </w:p>
         <w:p>
           <w:pPr>
-            <w:pStyle w:val="TM2"/>
+            <w:pStyle w:val="TOC2"/>
             <w:tabs>
               <w:tab w:val="right" w:leader="dot" w:pos="9016"/>
             </w:tabs>
@@ -2129,7 +2127,7 @@
           <w:hyperlink w:anchor="_Toc356949128" w:history="1">
             <w:r>
               <w:rPr>
-                <w:rStyle w:val="Lienhypertexte"/>
+                <w:rStyle w:val="Hyperlink"/>
                 <w:rFonts w:eastAsia="Times New Roman"/>
                 <w:noProof/>
                 <w:lang w:eastAsia="en-GB"/>
@@ -2188,7 +2186,7 @@
         </w:p>
         <w:p>
           <w:pPr>
-            <w:pStyle w:val="TM2"/>
+            <w:pStyle w:val="TOC2"/>
             <w:tabs>
               <w:tab w:val="right" w:leader="dot" w:pos="9016"/>
             </w:tabs>
@@ -2201,7 +2199,7 @@
           <w:hyperlink w:anchor="_Toc356949129" w:history="1">
             <w:r>
               <w:rPr>
-                <w:rStyle w:val="Lienhypertexte"/>
+                <w:rStyle w:val="Hyperlink"/>
                 <w:noProof/>
               </w:rPr>
               <w:t>Path Control</w:t>
@@ -2258,7 +2256,7 @@
         </w:p>
         <w:p>
           <w:pPr>
-            <w:pStyle w:val="TM1"/>
+            <w:pStyle w:val="TOC1"/>
             <w:tabs>
               <w:tab w:val="right" w:leader="dot" w:pos="9016"/>
             </w:tabs>
@@ -2271,7 +2269,7 @@
           <w:hyperlink w:anchor="_Toc356949130" w:history="1">
             <w:r>
               <w:rPr>
-                <w:rStyle w:val="Lienhypertexte"/>
+                <w:rStyle w:val="Hyperlink"/>
                 <w:noProof/>
               </w:rPr>
               <w:t>Bibliography</w:t>
@@ -2355,15 +2353,15 @@
     </w:p>
     <w:p>
       <w:pPr>
-        <w:pStyle w:val="Titre1"/>
+        <w:pStyle w:val="Heading1"/>
         <w:jc w:val="both"/>
       </w:pPr>
-      <w:bookmarkStart w:id="1" w:name="_Toc356949111"/>
+      <w:bookmarkStart w:id="0" w:name="_Toc356949111"/>
       <w:r>
         <w:lastRenderedPageBreak/>
         <w:t>Project Specification</w:t>
       </w:r>
-      <w:bookmarkEnd w:id="1"/>
+      <w:bookmarkEnd w:id="0"/>
     </w:p>
     <w:p>
       <w:pPr>
@@ -2414,7 +2412,7 @@
       <w:r>
         <w:rPr>
           <w:noProof/>
-          <w:lang w:val="fr-FR" w:eastAsia="fr-FR"/>
+          <w:lang w:eastAsia="en-GB"/>
         </w:rPr>
         <w:drawing>
           <wp:inline distT="0" distB="0" distL="0" distR="0" wp14:anchorId="53C20351" wp14:editId="55060CB2">
@@ -2432,7 +2430,7 @@
                     <pic:cNvPicPr/>
                   </pic:nvPicPr>
                   <pic:blipFill>
-                    <a:blip r:embed="rId11" cstate="print">
+                    <a:blip r:embed="rId10" cstate="print">
                       <a:extLst>
                         <a:ext uri="{28A0092B-C50C-407E-A947-70E740481C1C}">
                           <a14:useLocalDpi xmlns:a14="http://schemas.microsoft.com/office/drawing/2010/main" val="0"/>
@@ -2461,22 +2459,35 @@
     </w:p>
     <w:p>
       <w:pPr>
-        <w:pStyle w:val="Lgende"/>
+        <w:pStyle w:val="Caption"/>
         <w:jc w:val="center"/>
       </w:pPr>
-      <w:bookmarkStart w:id="2" w:name="_Ref356473652"/>
+      <w:bookmarkStart w:id="1" w:name="_Ref356473652"/>
       <w:r>
         <w:t xml:space="preserve">Figure </w:t>
       </w:r>
-      <w:fldSimple w:instr=" SEQ Figure \* ARABIC ">
-        <w:r>
-          <w:rPr>
-            <w:noProof/>
-          </w:rPr>
-          <w:t>1</w:t>
-        </w:r>
-      </w:fldSimple>
-      <w:bookmarkEnd w:id="2"/>
+      <w:r>
+        <w:fldChar w:fldCharType="begin"/>
+      </w:r>
+      <w:r>
+        <w:instrText xml:space="preserve"> SEQ Figure \* ARABIC </w:instrText>
+      </w:r>
+      <w:r>
+        <w:fldChar w:fldCharType="separate"/>
+      </w:r>
+      <w:r>
+        <w:rPr>
+          <w:noProof/>
+        </w:rPr>
+        <w:t>1</w:t>
+      </w:r>
+      <w:r>
+        <w:rPr>
+          <w:noProof/>
+        </w:rPr>
+        <w:fldChar w:fldCharType="end"/>
+      </w:r>
+      <w:bookmarkEnd w:id="1"/>
       <w:r>
         <w:t xml:space="preserve"> - Remote Controlled Toy Car</w:t>
       </w:r>
@@ -2559,7 +2570,7 @@
       <w:r>
         <w:rPr>
           <w:noProof/>
-          <w:lang w:val="fr-FR" w:eastAsia="fr-FR"/>
+          <w:lang w:eastAsia="en-GB"/>
         </w:rPr>
         <w:lastRenderedPageBreak/>
         <w:drawing>
@@ -2578,7 +2589,7 @@
                     <pic:cNvPicPr/>
                   </pic:nvPicPr>
                   <pic:blipFill>
-                    <a:blip r:embed="rId12">
+                    <a:blip r:embed="rId11">
                       <a:extLst>
                         <a:ext uri="{28A0092B-C50C-407E-A947-70E740481C1C}">
                           <a14:useLocalDpi xmlns:a14="http://schemas.microsoft.com/office/drawing/2010/main" val="0"/>
@@ -2607,71 +2618,84 @@
     </w:p>
     <w:p>
       <w:pPr>
-        <w:pStyle w:val="Lgende"/>
+        <w:pStyle w:val="Caption"/>
         <w:jc w:val="center"/>
       </w:pPr>
-      <w:bookmarkStart w:id="3" w:name="_Ref356489652"/>
+      <w:bookmarkStart w:id="2" w:name="_Ref356489652"/>
       <w:r>
         <w:t xml:space="preserve">Figure </w:t>
       </w:r>
-      <w:fldSimple w:instr=" SEQ Figure \* ARABIC ">
-        <w:r>
-          <w:rPr>
-            <w:noProof/>
-          </w:rPr>
-          <w:t>2</w:t>
-        </w:r>
-      </w:fldSimple>
+      <w:r>
+        <w:fldChar w:fldCharType="begin"/>
+      </w:r>
+      <w:r>
+        <w:instrText xml:space="preserve"> SEQ Figure \* ARABIC </w:instrText>
+      </w:r>
+      <w:r>
+        <w:fldChar w:fldCharType="separate"/>
+      </w:r>
+      <w:r>
+        <w:rPr>
+          <w:noProof/>
+        </w:rPr>
+        <w:t>2</w:t>
+      </w:r>
+      <w:r>
+        <w:rPr>
+          <w:noProof/>
+        </w:rPr>
+        <w:fldChar w:fldCharType="end"/>
+      </w:r>
+      <w:bookmarkEnd w:id="2"/>
+      <w:r>
+        <w:t xml:space="preserve"> - Example Route, d and</w:t>
+      </w:r>
+      <w:r>
+        <w:t xml:space="preserve"> θ</w:t>
+      </w:r>
+      <w:r>
+        <w:t xml:space="preserve"> represent the distance and angle given, respectively.</w:t>
+      </w:r>
+    </w:p>
+    <w:p>
+      <w:pPr>
+        <w:pStyle w:val="Heading1"/>
+        <w:jc w:val="both"/>
+      </w:pPr>
+      <w:bookmarkStart w:id="3" w:name="h.kuawdml797qe" w:colFirst="0" w:colLast="0"/>
       <w:bookmarkEnd w:id="3"/>
-      <w:r>
-        <w:t xml:space="preserve"> - Example Route, d and</w:t>
-      </w:r>
-      <w:r>
-        <w:t xml:space="preserve"> θ</w:t>
-      </w:r>
-      <w:r>
-        <w:t xml:space="preserve"> represent the distance and angle given, respectively.</w:t>
-      </w:r>
-    </w:p>
-    <w:p>
-      <w:pPr>
-        <w:pStyle w:val="Titre1"/>
+    </w:p>
+    <w:p>
+      <w:pPr>
+        <w:pStyle w:val="Heading1"/>
         <w:jc w:val="both"/>
       </w:pPr>
-      <w:bookmarkStart w:id="4" w:name="h.kuawdml797qe" w:colFirst="0" w:colLast="0"/>
+      <w:bookmarkStart w:id="4" w:name="_Toc356949112"/>
+      <w:r>
+        <w:t>Project Design</w:t>
+      </w:r>
       <w:bookmarkEnd w:id="4"/>
     </w:p>
     <w:p>
       <w:pPr>
-        <w:pStyle w:val="Titre1"/>
         <w:jc w:val="both"/>
       </w:pPr>
-      <w:bookmarkStart w:id="5" w:name="_Toc356949112"/>
-      <w:r>
-        <w:t>Project Design</w:t>
-      </w:r>
+      <w:r>
+        <w:t>In order to adhere to the Specification for the project outlined above, the refitted car would have to meet several criteria, namely; to be able to automatically move and turn, to be able to reliably establish its current location and any associated information, and to accept the course distance and angle values as an input. These problems would be overcome using a combination of both hardware and software, taking into consideration any additional problems encountered throughout the refit process.</w:t>
+      </w:r>
+    </w:p>
+    <w:p>
+      <w:pPr>
+        <w:pStyle w:val="Heading2"/>
+        <w:jc w:val="both"/>
+      </w:pPr>
+      <w:bookmarkStart w:id="5" w:name="h.x879n59lnunq" w:colFirst="0" w:colLast="0"/>
+      <w:bookmarkStart w:id="6" w:name="_Toc356949113"/>
       <w:bookmarkEnd w:id="5"/>
-    </w:p>
-    <w:p>
-      <w:pPr>
-        <w:jc w:val="both"/>
-      </w:pPr>
-      <w:r>
-        <w:t>In order to adhere to the Specification for the project outlined above, the refitted car would have to meet several criteria, namely; to be able to automatically move and turn, to be able to reliably establish its current location and any associated information, and to accept the course distance and angle values as an input. These problems would be overcome using a combination of both hardware and software, taking into consideration any additional problems encountered throughout the refit process.</w:t>
-      </w:r>
-    </w:p>
-    <w:p>
-      <w:pPr>
-        <w:pStyle w:val="Titre2"/>
-        <w:jc w:val="both"/>
-      </w:pPr>
-      <w:bookmarkStart w:id="6" w:name="h.x879n59lnunq" w:colFirst="0" w:colLast="0"/>
-      <w:bookmarkStart w:id="7" w:name="_Toc356949113"/>
+      <w:r>
+        <w:t>Drive &amp; Steering</w:t>
+      </w:r>
       <w:bookmarkEnd w:id="6"/>
-      <w:r>
-        <w:t>Drive &amp; Steering</w:t>
-      </w:r>
-      <w:bookmarkEnd w:id="7"/>
     </w:p>
     <w:p>
       <w:pPr>
@@ -2778,7 +2802,7 @@
       <w:r>
         <w:rPr>
           <w:noProof/>
-          <w:lang w:val="fr-FR" w:eastAsia="fr-FR"/>
+          <w:lang w:eastAsia="en-GB"/>
         </w:rPr>
         <w:lastRenderedPageBreak/>
         <w:drawing>
@@ -2797,7 +2821,7 @@
                     <pic:cNvPicPr/>
                   </pic:nvPicPr>
                   <pic:blipFill>
-                    <a:blip r:embed="rId13" cstate="print">
+                    <a:blip r:embed="rId12" cstate="print">
                       <a:extLst>
                         <a:ext uri="{28A0092B-C50C-407E-A947-70E740481C1C}">
                           <a14:useLocalDpi xmlns:a14="http://schemas.microsoft.com/office/drawing/2010/main" val="0"/>
@@ -2826,105 +2850,118 @@
     </w:p>
     <w:p>
       <w:pPr>
-        <w:pStyle w:val="Lgende"/>
+        <w:pStyle w:val="Caption"/>
         <w:jc w:val="center"/>
       </w:pPr>
-      <w:bookmarkStart w:id="8" w:name="_Ref356553389"/>
+      <w:bookmarkStart w:id="7" w:name="_Ref356553389"/>
       <w:r>
         <w:t xml:space="preserve">Figure </w:t>
       </w:r>
-      <w:fldSimple w:instr=" SEQ Figure \* ARABIC ">
-        <w:r>
-          <w:rPr>
-            <w:noProof/>
-          </w:rPr>
-          <w:t>3</w:t>
-        </w:r>
-      </w:fldSimple>
+      <w:r>
+        <w:fldChar w:fldCharType="begin"/>
+      </w:r>
+      <w:r>
+        <w:instrText xml:space="preserve"> SEQ Figure \* ARABIC </w:instrText>
+      </w:r>
+      <w:r>
+        <w:fldChar w:fldCharType="separate"/>
+      </w:r>
+      <w:r>
+        <w:rPr>
+          <w:noProof/>
+        </w:rPr>
+        <w:t>3</w:t>
+      </w:r>
+      <w:r>
+        <w:rPr>
+          <w:noProof/>
+        </w:rPr>
+        <w:fldChar w:fldCharType="end"/>
+      </w:r>
+      <w:bookmarkEnd w:id="7"/>
+      <w:r>
+        <w:t xml:space="preserve"> - The Toy Car with the outer shell removed, and additional wires attached.</w:t>
+      </w:r>
+    </w:p>
+    <w:p>
+      <w:pPr>
+        <w:jc w:val="both"/>
+      </w:pPr>
+      <w:r>
+        <w:t>The refit will also be able to potentially improve the movement of the car. For example, before the refit, the car c</w:t>
+      </w:r>
+      <w:r>
+        <w:t>ould</w:t>
+      </w:r>
+      <w:r>
+        <w:t xml:space="preserve"> only go forward and back at one speed. By adding a power moderation technique, a more granular speed control can be achieved. Another important factor that must be taken into acc</w:t>
+      </w:r>
+      <w:r>
+        <w:t>ount when refitting the toy car</w:t>
+      </w:r>
+      <w:r>
+        <w:t xml:space="preserve"> </w:t>
+      </w:r>
+      <w:r>
+        <w:t>is power</w:t>
+      </w:r>
+      <w:r>
+        <w:t>. The</w:t>
+      </w:r>
+      <w:r>
+        <w:t xml:space="preserve"> electromagnets controlling the steering rack use quite a large amount of power when in use, so additional power sources will be needed. The solutions for each of these problems must be evaluated and the best one implemented.</w:t>
+      </w:r>
+    </w:p>
+    <w:p>
+      <w:pPr>
+        <w:jc w:val="both"/>
+      </w:pPr>
+      <w:r>
+        <w:t xml:space="preserve">To achieve a more granular speed control, the simplest and best solution is to implement Pulse Width Modulation (PWM) in software. This is done by having a ‘speed control’ function, that takes an integer value (between 0 and </w:t>
+      </w:r>
+      <w:r>
+        <w:t>50</w:t>
+      </w:r>
+      <w:r>
+        <w:t xml:space="preserve">) as a parameter and controls the mark and space of the outputted PWM signal controlling the car’s forward and back movement, where </w:t>
+      </w:r>
+      <w:r>
+        <w:t>50</w:t>
+      </w:r>
+      <w:r>
+        <w:t xml:space="preserve"> relates to the maximum</w:t>
+      </w:r>
+      <w:r>
+        <w:t xml:space="preserve"> </w:t>
+      </w:r>
+      <w:r>
+        <w:t>recommended</w:t>
+      </w:r>
+      <w:r>
+        <w:t xml:space="preserve"> speed of the car. This allows the car to speed up and slow down gradually, as well as potentially have a tighter turning circle. As previously mentione</w:t>
+      </w:r>
+      <w:r>
+        <w:t>d, the un-modified car used an h</w:t>
+      </w:r>
+      <w:r>
+        <w:t>-bridge to allow bi-directional current flow to the DC motor. By connecting two pins from the MSP430 to each side of the h-bridge already attached to the car, forward and back movement could be achieved using simple output signals from the two microcontroller pins.</w:t>
+      </w:r>
+      <w:r>
+        <w:t xml:space="preserve"> </w:t>
+      </w:r>
+    </w:p>
+    <w:p>
+      <w:pPr>
+        <w:pStyle w:val="Heading2"/>
+        <w:jc w:val="both"/>
+      </w:pPr>
+      <w:bookmarkStart w:id="8" w:name="h.mj2xjsmsgt4y" w:colFirst="0" w:colLast="0"/>
+      <w:bookmarkStart w:id="9" w:name="_Toc356949114"/>
       <w:bookmarkEnd w:id="8"/>
       <w:r>
-        <w:t xml:space="preserve"> - The Toy Car with the outer shell removed, and additional wires attached.</w:t>
-      </w:r>
-    </w:p>
-    <w:p>
-      <w:pPr>
-        <w:jc w:val="both"/>
-      </w:pPr>
-      <w:r>
-        <w:t>The refit will also be able to potentially improve the movement of the car. For example, before the refit, the car c</w:t>
-      </w:r>
-      <w:r>
-        <w:t>ould</w:t>
-      </w:r>
-      <w:r>
-        <w:t xml:space="preserve"> only go forward and back at one speed. By adding a power moderation technique, a more granular speed control can be achieved. Another important factor that must be taken into acc</w:t>
-      </w:r>
-      <w:r>
-        <w:t>ount when refitting the toy car</w:t>
-      </w:r>
-      <w:r>
-        <w:t xml:space="preserve"> </w:t>
-      </w:r>
-      <w:r>
-        <w:t>is power</w:t>
-      </w:r>
-      <w:r>
-        <w:t>. The</w:t>
-      </w:r>
-      <w:r>
-        <w:t xml:space="preserve"> electromagnets controlling the steering rack use quite a large amount of power when in use, so additional power sources will be needed. The solutions for each of these problems must be evaluated and the best one implemented.</w:t>
-      </w:r>
-    </w:p>
-    <w:p>
-      <w:pPr>
-        <w:jc w:val="both"/>
-      </w:pPr>
-      <w:r>
-        <w:t xml:space="preserve">To achieve a more granular speed control, the simplest and best solution is to implement Pulse Width Modulation (PWM) in software. This is done by having a ‘speed control’ function, that takes an integer value (between 0 and </w:t>
-      </w:r>
-      <w:r>
-        <w:t>50</w:t>
-      </w:r>
-      <w:r>
-        <w:t xml:space="preserve">) as a parameter and controls the mark and space of the outputted PWM signal controlling the car’s forward and back movement, where </w:t>
-      </w:r>
-      <w:r>
-        <w:t>50</w:t>
-      </w:r>
-      <w:r>
-        <w:t xml:space="preserve"> relates to the maximum</w:t>
-      </w:r>
-      <w:r>
-        <w:t xml:space="preserve"> </w:t>
-      </w:r>
-      <w:r>
-        <w:t>recommended</w:t>
-      </w:r>
-      <w:r>
-        <w:t xml:space="preserve"> speed of the car. This allows the car to speed up and slow down gradually, as well as potentially have a tighter turning circle. As previously mentione</w:t>
-      </w:r>
-      <w:r>
-        <w:t>d, the un-modified car used an h</w:t>
-      </w:r>
-      <w:r>
-        <w:t>-bridge to allow bi-directional current flow to the DC motor. By connecting two pins from the MSP430 to each side of the h-bridge already attached to the car, forward and back movement could be achieved using simple output signals from the two microcontroller pins.</w:t>
-      </w:r>
-      <w:r>
-        <w:t xml:space="preserve"> </w:t>
-      </w:r>
-    </w:p>
-    <w:p>
-      <w:pPr>
-        <w:pStyle w:val="Titre2"/>
-        <w:jc w:val="both"/>
-      </w:pPr>
-      <w:bookmarkStart w:id="9" w:name="h.mj2xjsmsgt4y" w:colFirst="0" w:colLast="0"/>
-      <w:bookmarkStart w:id="10" w:name="_Toc356949114"/>
+        <w:t>Direction &amp; Distance Feedback</w:t>
+      </w:r>
       <w:bookmarkEnd w:id="9"/>
-      <w:r>
-        <w:t>Direction &amp; Distance Feedback</w:t>
-      </w:r>
-      <w:bookmarkEnd w:id="10"/>
     </w:p>
     <w:p>
       <w:pPr>
@@ -2997,78 +3034,78 @@
     </w:p>
     <w:p>
       <w:pPr>
-        <w:pStyle w:val="Titre2"/>
+        <w:pStyle w:val="Heading2"/>
         <w:jc w:val="both"/>
       </w:pPr>
-      <w:bookmarkStart w:id="11" w:name="h.sw6rjcxfw5tc" w:colFirst="0" w:colLast="0"/>
-      <w:bookmarkStart w:id="12" w:name="_Toc356949115"/>
+      <w:bookmarkStart w:id="10" w:name="h.sw6rjcxfw5tc" w:colFirst="0" w:colLast="0"/>
+      <w:bookmarkStart w:id="11" w:name="_Toc356949115"/>
+      <w:bookmarkEnd w:id="10"/>
+      <w:r>
+        <w:t>Input of Values</w:t>
+      </w:r>
       <w:bookmarkEnd w:id="11"/>
-      <w:r>
-        <w:t>Input of Values</w:t>
+    </w:p>
+    <w:p>
+      <w:pPr>
+        <w:jc w:val="both"/>
+      </w:pPr>
+      <w:r>
+        <w:t xml:space="preserve">As part of the specification, the system must be able to plot its course based only on two input values - a distance </w:t>
+      </w:r>
+      <w:r>
+        <w:rPr>
+          <w:i/>
+        </w:rPr>
+        <w:t>d</w:t>
+      </w:r>
+      <w:r>
+        <w:t xml:space="preserve"> and an angle </w:t>
+      </w:r>
+      <w:r>
+        <w:rPr>
+          <w:i/>
+        </w:rPr>
+        <w:t>a</w:t>
+      </w:r>
+      <w:r>
+        <w:t xml:space="preserve">. Since only two minutes were allowed between receiving the values and running the course, a method for entering the values into the system would have to be </w:t>
+      </w:r>
+      <w:r>
+        <w:t>conceived</w:t>
+      </w:r>
+      <w:r>
+        <w:t xml:space="preserve">. </w:t>
+      </w:r>
+    </w:p>
+    <w:p>
+      <w:pPr>
+        <w:jc w:val="both"/>
+      </w:pPr>
+      <w:r>
+        <w:t>Attaching an input device, such as a keyboard or number pad was a possible option, but due to weight and space considerations was not used. As the MSP430 used for the project has built in serial connectivity, this was decided to be the best way to transmit the values. A text based User Interface would be transmitted over serial to a connected computer, where the values could be inputted at the appropriate time.</w:t>
+      </w:r>
+      <w:r>
+        <w:tab/>
+      </w:r>
+    </w:p>
+    <w:p>
+      <w:pPr>
+        <w:jc w:val="both"/>
+      </w:pPr>
+      <w:r>
+        <w:t xml:space="preserve">An advantage of using a serial communication protocol is that an RF transceiver can be easily added to the serial connections of the MSP430 chip and computer’s USB port, giving the car wireless connectivity to the computer. This stops any problem that might occur with a cable connected to the car getting caught as the car was moving. Additionally, live commands can be sent from the computer to control the car using the computer keyboard as a remote control, although this functionality will be disabled to remain in line with the specification. </w:t>
+      </w:r>
+    </w:p>
+    <w:p>
+      <w:pPr>
+        <w:pStyle w:val="Heading2"/>
+        <w:jc w:val="both"/>
+      </w:pPr>
+      <w:bookmarkStart w:id="12" w:name="_Toc356949116"/>
+      <w:r>
+        <w:t>Other Design Considerations</w:t>
       </w:r>
       <w:bookmarkEnd w:id="12"/>
-    </w:p>
-    <w:p>
-      <w:pPr>
-        <w:jc w:val="both"/>
-      </w:pPr>
-      <w:r>
-        <w:t xml:space="preserve">As part of the specification, the system must be able to plot its course based only on two input values - a distance </w:t>
-      </w:r>
-      <w:r>
-        <w:rPr>
-          <w:i/>
-        </w:rPr>
-        <w:t>d</w:t>
-      </w:r>
-      <w:r>
-        <w:t xml:space="preserve"> and an angle </w:t>
-      </w:r>
-      <w:r>
-        <w:rPr>
-          <w:i/>
-        </w:rPr>
-        <w:t>a</w:t>
-      </w:r>
-      <w:r>
-        <w:t xml:space="preserve">. Since only two minutes were allowed between receiving the values and running the course, a method for entering the values into the system would have to be </w:t>
-      </w:r>
-      <w:r>
-        <w:t>conceived</w:t>
-      </w:r>
-      <w:r>
-        <w:t xml:space="preserve">. </w:t>
-      </w:r>
-    </w:p>
-    <w:p>
-      <w:pPr>
-        <w:jc w:val="both"/>
-      </w:pPr>
-      <w:r>
-        <w:t>Attaching an input device, such as a keyboard or number pad was a possible option, but due to weight and space considerations was not used. As the MSP430 used for the project has built in serial connectivity, this was decided to be the best way to transmit the values. A text based User Interface would be transmitted over serial to a connected computer, where the values could be inputted at the appropriate time.</w:t>
-      </w:r>
-      <w:r>
-        <w:tab/>
-      </w:r>
-    </w:p>
-    <w:p>
-      <w:pPr>
-        <w:jc w:val="both"/>
-      </w:pPr>
-      <w:r>
-        <w:t xml:space="preserve">An advantage of using a serial communication protocol is that an RF transceiver can be easily added to the serial connections of the MSP430 chip and computer’s USB port, giving the car wireless connectivity to the computer. This stops any problem that might occur with a cable connected to the car getting caught as the car was moving. Additionally, live commands can be sent from the computer to control the car using the computer keyboard as a remote control, although this functionality will be disabled to remain in line with the specification. </w:t>
-      </w:r>
-    </w:p>
-    <w:p>
-      <w:pPr>
-        <w:pStyle w:val="Titre2"/>
-        <w:jc w:val="both"/>
-      </w:pPr>
-      <w:bookmarkStart w:id="13" w:name="_Toc356949116"/>
-      <w:r>
-        <w:t>Other Design Considerations</w:t>
-      </w:r>
-      <w:bookmarkEnd w:id="13"/>
     </w:p>
     <w:p>
       <w:pPr>
@@ -3136,7 +3173,7 @@
         <w:rPr>
           <w:b/>
           <w:noProof/>
-          <w:lang w:val="fr-FR" w:eastAsia="fr-FR"/>
+          <w:lang w:eastAsia="en-GB"/>
         </w:rPr>
         <w:drawing>
           <wp:inline distT="0" distB="0" distL="0" distR="0" wp14:anchorId="04BE4269" wp14:editId="1206734A">
@@ -3154,7 +3191,7 @@
                     <pic:cNvPicPr/>
                   </pic:nvPicPr>
                   <pic:blipFill>
-                    <a:blip r:embed="rId14" cstate="print">
+                    <a:blip r:embed="rId13" cstate="print">
                       <a:extLst>
                         <a:ext uri="{28A0092B-C50C-407E-A947-70E740481C1C}">
                           <a14:useLocalDpi xmlns:a14="http://schemas.microsoft.com/office/drawing/2010/main" val="0"/>
@@ -3183,22 +3220,35 @@
     </w:p>
     <w:p>
       <w:pPr>
-        <w:pStyle w:val="Lgende"/>
+        <w:pStyle w:val="Caption"/>
         <w:jc w:val="center"/>
       </w:pPr>
-      <w:bookmarkStart w:id="14" w:name="_Ref356836231"/>
+      <w:bookmarkStart w:id="13" w:name="_Ref356836231"/>
       <w:r>
         <w:t xml:space="preserve">Figure </w:t>
       </w:r>
-      <w:fldSimple w:instr=" SEQ Figure \* ARABIC ">
-        <w:r>
-          <w:rPr>
-            <w:noProof/>
-          </w:rPr>
-          <w:t>4</w:t>
-        </w:r>
-      </w:fldSimple>
-      <w:bookmarkEnd w:id="14"/>
+      <w:r>
+        <w:fldChar w:fldCharType="begin"/>
+      </w:r>
+      <w:r>
+        <w:instrText xml:space="preserve"> SEQ Figure \* ARABIC </w:instrText>
+      </w:r>
+      <w:r>
+        <w:fldChar w:fldCharType="separate"/>
+      </w:r>
+      <w:r>
+        <w:rPr>
+          <w:noProof/>
+        </w:rPr>
+        <w:t>4</w:t>
+      </w:r>
+      <w:r>
+        <w:rPr>
+          <w:noProof/>
+        </w:rPr>
+        <w:fldChar w:fldCharType="end"/>
+      </w:r>
+      <w:bookmarkEnd w:id="13"/>
       <w:r>
         <w:t xml:space="preserve"> - Voltage Regulator</w:t>
       </w:r>
@@ -3311,7 +3361,7 @@
       <w:r>
         <w:rPr>
           <w:noProof/>
-          <w:lang w:val="fr-FR" w:eastAsia="fr-FR"/>
+          <w:lang w:eastAsia="en-GB"/>
         </w:rPr>
         <w:drawing>
           <wp:inline distT="0" distB="0" distL="0" distR="0">
@@ -3329,7 +3379,7 @@
                     <pic:cNvPicPr/>
                   </pic:nvPicPr>
                   <pic:blipFill>
-                    <a:blip r:embed="rId15">
+                    <a:blip r:embed="rId14">
                       <a:extLst>
                         <a:ext uri="{28A0092B-C50C-407E-A947-70E740481C1C}">
                           <a14:useLocalDpi xmlns:a14="http://schemas.microsoft.com/office/drawing/2010/main" val="0"/>
@@ -3364,22 +3414,35 @@
     </w:p>
     <w:p>
       <w:pPr>
-        <w:pStyle w:val="Lgende"/>
+        <w:pStyle w:val="Caption"/>
         <w:jc w:val="center"/>
       </w:pPr>
-      <w:bookmarkStart w:id="15" w:name="_Ref356857585"/>
+      <w:bookmarkStart w:id="14" w:name="_Ref356857585"/>
       <w:r>
         <w:t xml:space="preserve">Figure </w:t>
       </w:r>
-      <w:fldSimple w:instr=" SEQ Figure \* ARABIC ">
-        <w:r>
-          <w:rPr>
-            <w:noProof/>
-          </w:rPr>
-          <w:t>5</w:t>
-        </w:r>
-      </w:fldSimple>
-      <w:bookmarkEnd w:id="15"/>
+      <w:r>
+        <w:fldChar w:fldCharType="begin"/>
+      </w:r>
+      <w:r>
+        <w:instrText xml:space="preserve"> SEQ Figure \* ARABIC </w:instrText>
+      </w:r>
+      <w:r>
+        <w:fldChar w:fldCharType="separate"/>
+      </w:r>
+      <w:r>
+        <w:rPr>
+          <w:noProof/>
+        </w:rPr>
+        <w:t>5</w:t>
+      </w:r>
+      <w:r>
+        <w:rPr>
+          <w:noProof/>
+        </w:rPr>
+        <w:fldChar w:fldCharType="end"/>
+      </w:r>
+      <w:bookmarkEnd w:id="14"/>
       <w:r>
         <w:t xml:space="preserve"> - The power supply, showing the AAA batteries and power regulator (top) and the three AA batteries, (bottom)</w:t>
       </w:r>
@@ -3400,7 +3463,7 @@
       <w:r>
         <w:rPr>
           <w:noProof/>
-          <w:lang w:val="fr-FR" w:eastAsia="fr-FR"/>
+          <w:lang w:eastAsia="en-GB"/>
         </w:rPr>
         <w:drawing>
           <wp:inline distT="0" distB="0" distL="0" distR="0" wp14:anchorId="5E52EDDC" wp14:editId="2E7C091C">
@@ -3418,7 +3481,7 @@
                     <pic:cNvPicPr/>
                   </pic:nvPicPr>
                   <pic:blipFill>
-                    <a:blip r:embed="rId16" cstate="print">
+                    <a:blip r:embed="rId15" cstate="print">
                       <a:extLst>
                         <a:ext uri="{28A0092B-C50C-407E-A947-70E740481C1C}">
                           <a14:useLocalDpi xmlns:a14="http://schemas.microsoft.com/office/drawing/2010/main" val="0"/>
@@ -3447,56 +3510,69 @@
     </w:p>
     <w:p>
       <w:pPr>
-        <w:pStyle w:val="Lgende"/>
+        <w:pStyle w:val="Caption"/>
         <w:jc w:val="center"/>
       </w:pPr>
-      <w:bookmarkStart w:id="16" w:name="_Ref356815874"/>
+      <w:bookmarkStart w:id="15" w:name="_Ref356815874"/>
       <w:r>
         <w:t xml:space="preserve">Figure </w:t>
       </w:r>
-      <w:fldSimple w:instr=" SEQ Figure \* ARABIC ">
-        <w:r>
-          <w:rPr>
-            <w:noProof/>
-          </w:rPr>
-          <w:t>6</w:t>
-        </w:r>
-      </w:fldSimple>
-      <w:bookmarkEnd w:id="16"/>
+      <w:r>
+        <w:fldChar w:fldCharType="begin"/>
+      </w:r>
+      <w:r>
+        <w:instrText xml:space="preserve"> SEQ Figure \* ARABIC </w:instrText>
+      </w:r>
+      <w:r>
+        <w:fldChar w:fldCharType="separate"/>
+      </w:r>
+      <w:r>
+        <w:rPr>
+          <w:noProof/>
+        </w:rPr>
+        <w:t>6</w:t>
+      </w:r>
+      <w:r>
+        <w:rPr>
+          <w:noProof/>
+        </w:rPr>
+        <w:fldChar w:fldCharType="end"/>
+      </w:r>
+      <w:bookmarkEnd w:id="15"/>
       <w:r>
         <w:t xml:space="preserve"> - The final refitted Toy Car, sensor trailer, power regulator and RF serial communicator.</w:t>
       </w:r>
     </w:p>
     <w:p>
       <w:pPr>
-        <w:pStyle w:val="Titre2"/>
+        <w:pStyle w:val="Heading2"/>
         <w:jc w:val="both"/>
       </w:pPr>
-      <w:bookmarkStart w:id="17" w:name="_Toc356949117"/>
+      <w:bookmarkStart w:id="16" w:name="_Toc356949117"/>
       <w:r>
         <w:lastRenderedPageBreak/>
         <w:t>Conclusions</w:t>
       </w:r>
+      <w:bookmarkEnd w:id="16"/>
+    </w:p>
+    <w:p>
+      <w:pPr>
+        <w:jc w:val="both"/>
+      </w:pPr>
+      <w:r>
+        <w:t xml:space="preserve">By taking advantage of circuitry already attached to the car’s body and wheels, the limited space inside the car could be maximised, as well as saving time in the design and implementation of an equivalent custom-built circuit. The use of a serial based RF transceiver allowed the car to be controlled and ‘programed’ quickly and easily through a serial port opened on the controlling computer. The optical mouse sensor used for the location sensing provided a high resolution location sensor that is designed for moving around on different surfaces and is perfectly suited to the task. Finally, the additional power and associated power regulator ensure that the power-hungry electromagnets do not affect the various timing mechanisms in use throughout the system, maintaining the accuracy of the measurement and feedback systems on board the refitted car. </w:t>
+      </w:r>
+    </w:p>
+    <w:p>
+      <w:pPr>
+        <w:pStyle w:val="Heading1"/>
+        <w:jc w:val="both"/>
+      </w:pPr>
+      <w:bookmarkStart w:id="17" w:name="_Toc356949118"/>
+      <w:r>
+        <w:t>Hardware</w:t>
+      </w:r>
       <w:bookmarkEnd w:id="17"/>
-    </w:p>
-    <w:p>
-      <w:pPr>
-        <w:jc w:val="both"/>
-      </w:pPr>
-      <w:r>
-        <w:t xml:space="preserve">By taking advantage of circuitry already attached to the car’s body and wheels, the limited space inside the car could be maximised, as well as saving time in the design and implementation of an equivalent custom-built circuit. The use of a serial based RF transceiver allowed the car to be controlled and ‘programed’ quickly and easily through a serial port opened on the controlling computer. The optical mouse sensor used for the location sensing provided a high resolution location sensor that is designed for moving around on different surfaces and is perfectly suited to the task. Finally, the additional power and associated power regulator ensure that the power-hungry electromagnets do not affect the various timing mechanisms in use throughout the system, maintaining the accuracy of the measurement and feedback systems on board the refitted car. </w:t>
-      </w:r>
-    </w:p>
-    <w:p>
-      <w:pPr>
-        <w:pStyle w:val="Titre1"/>
-        <w:jc w:val="both"/>
-      </w:pPr>
-      <w:bookmarkStart w:id="18" w:name="_Toc356949118"/>
-      <w:r>
-        <w:t>Hardware</w:t>
-      </w:r>
-      <w:bookmarkEnd w:id="18"/>
       <w:r>
         <w:t xml:space="preserve"> </w:t>
       </w:r>
@@ -3568,7 +3644,7 @@
       <w:r>
         <w:rPr>
           <w:noProof/>
-          <w:lang w:val="fr-FR" w:eastAsia="fr-FR"/>
+          <w:lang w:eastAsia="en-GB"/>
         </w:rPr>
         <w:drawing>
           <wp:inline distT="0" distB="0" distL="0" distR="0" wp14:anchorId="67763822" wp14:editId="3D545CB3">
@@ -3586,7 +3662,7 @@
                     <pic:cNvPicPr/>
                   </pic:nvPicPr>
                   <pic:blipFill>
-                    <a:blip r:embed="rId17">
+                    <a:blip r:embed="rId16">
                       <a:extLst>
                         <a:ext uri="{28A0092B-C50C-407E-A947-70E740481C1C}">
                           <a14:useLocalDpi xmlns:a14="http://schemas.microsoft.com/office/drawing/2010/main" val="0"/>
@@ -3615,36 +3691,49 @@
     </w:p>
     <w:p>
       <w:pPr>
-        <w:pStyle w:val="Lgende"/>
+        <w:pStyle w:val="Caption"/>
         <w:jc w:val="center"/>
       </w:pPr>
-      <w:bookmarkStart w:id="19" w:name="_Ref356892699"/>
+      <w:bookmarkStart w:id="18" w:name="_Ref356892699"/>
       <w:r>
         <w:t xml:space="preserve">Figure </w:t>
       </w:r>
-      <w:fldSimple w:instr=" SEQ Figure \* ARABIC ">
-        <w:r>
-          <w:rPr>
-            <w:noProof/>
-          </w:rPr>
-          <w:t>7</w:t>
-        </w:r>
-      </w:fldSimple>
+      <w:r>
+        <w:fldChar w:fldCharType="begin"/>
+      </w:r>
+      <w:r>
+        <w:instrText xml:space="preserve"> SEQ Figure \* ARABIC </w:instrText>
+      </w:r>
+      <w:r>
+        <w:fldChar w:fldCharType="separate"/>
+      </w:r>
+      <w:r>
+        <w:rPr>
+          <w:noProof/>
+        </w:rPr>
+        <w:t>7</w:t>
+      </w:r>
+      <w:r>
+        <w:rPr>
+          <w:noProof/>
+        </w:rPr>
+        <w:fldChar w:fldCharType="end"/>
+      </w:r>
+      <w:bookmarkEnd w:id="18"/>
+      <w:r>
+        <w:t xml:space="preserve"> - Final Hardware circuit diagram.</w:t>
+      </w:r>
+    </w:p>
+    <w:p>
+      <w:pPr>
+        <w:pStyle w:val="Heading2"/>
+        <w:jc w:val="both"/>
+      </w:pPr>
+      <w:bookmarkStart w:id="19" w:name="_Toc356949119"/>
+      <w:r>
+        <w:t>Steering System</w:t>
+      </w:r>
       <w:bookmarkEnd w:id="19"/>
-      <w:r>
-        <w:t xml:space="preserve"> - Final Hardware circuit diagram.</w:t>
-      </w:r>
-    </w:p>
-    <w:p>
-      <w:pPr>
-        <w:pStyle w:val="Titre2"/>
-        <w:jc w:val="both"/>
-      </w:pPr>
-      <w:bookmarkStart w:id="20" w:name="_Toc356949119"/>
-      <w:r>
-        <w:t>Steering System</w:t>
-      </w:r>
-      <w:bookmarkEnd w:id="20"/>
     </w:p>
     <w:p>
       <w:pPr>
@@ -3710,7 +3799,7 @@
       <w:r>
         <w:rPr>
           <w:noProof/>
-          <w:lang w:val="fr-FR" w:eastAsia="fr-FR"/>
+          <w:lang w:eastAsia="en-GB"/>
         </w:rPr>
         <w:lastRenderedPageBreak/>
         <w:drawing>
@@ -3729,7 +3818,7 @@
                     <pic:cNvPicPr/>
                   </pic:nvPicPr>
                   <pic:blipFill>
-                    <a:blip r:embed="rId18">
+                    <a:blip r:embed="rId17">
                       <a:extLst>
                         <a:ext uri="{28A0092B-C50C-407E-A947-70E740481C1C}">
                           <a14:useLocalDpi xmlns:a14="http://schemas.microsoft.com/office/drawing/2010/main" val="0"/>
@@ -3758,74 +3847,87 @@
     </w:p>
     <w:p>
       <w:pPr>
-        <w:pStyle w:val="Lgende"/>
+        <w:pStyle w:val="Caption"/>
         <w:jc w:val="center"/>
       </w:pPr>
-      <w:bookmarkStart w:id="21" w:name="_Ref356892880"/>
+      <w:bookmarkStart w:id="20" w:name="_Ref356892880"/>
       <w:r>
         <w:t xml:space="preserve">Figure </w:t>
       </w:r>
-      <w:fldSimple w:instr=" SEQ Figure \* ARABIC ">
-        <w:r>
-          <w:rPr>
-            <w:noProof/>
-          </w:rPr>
-          <w:t>8</w:t>
-        </w:r>
-      </w:fldSimple>
+      <w:r>
+        <w:fldChar w:fldCharType="begin"/>
+      </w:r>
+      <w:r>
+        <w:instrText xml:space="preserve"> SEQ Figure \* ARABIC </w:instrText>
+      </w:r>
+      <w:r>
+        <w:fldChar w:fldCharType="separate"/>
+      </w:r>
+      <w:r>
+        <w:rPr>
+          <w:noProof/>
+        </w:rPr>
+        <w:t>8</w:t>
+      </w:r>
+      <w:r>
+        <w:rPr>
+          <w:noProof/>
+        </w:rPr>
+        <w:fldChar w:fldCharType="end"/>
+      </w:r>
+      <w:bookmarkEnd w:id="20"/>
+      <w:r>
+        <w:t xml:space="preserve"> - Steering circuit diagram.</w:t>
+      </w:r>
+    </w:p>
+    <w:p>
+      <w:pPr>
+        <w:jc w:val="both"/>
+      </w:pPr>
+      <w:r>
+        <w:t xml:space="preserve">As you can see, two transistors on each side of the </w:t>
+      </w:r>
+      <w:r>
+        <w:t xml:space="preserve">electromagnet series allow the current to flow </w:t>
+      </w:r>
+      <w:r>
+        <w:t xml:space="preserve">through either the </w:t>
+      </w:r>
+      <w:r>
+        <w:t>left or right electromagnet</w:t>
+      </w:r>
+      <w:r>
+        <w:t>, depending on the control signals sent through the two wires connected to the microcontroller</w:t>
+      </w:r>
+      <w:r>
+        <w:t xml:space="preserve"> (via a resistor)</w:t>
+      </w:r>
+      <w:r>
+        <w:t xml:space="preserve">. </w:t>
+      </w:r>
+      <w:r>
+        <w:t>When one of t</w:t>
+      </w:r>
+      <w:r>
+        <w:t xml:space="preserve">he transistors is actuated, one side of the circuit above is completed, </w:t>
+      </w:r>
+      <w:r>
+        <w:t>allowing current to flow through one of the electromagnets. The regular magnet connected to the cars steering rack is then pulled in that direction, turning the wheels with it.</w:t>
+      </w:r>
+      <w:r>
+        <w:t xml:space="preserve"> By using this circuit that was already attached and connected to the various components on the car, two microcontroller pins can be simply connected in a regular output mode, and turned high when a specific direction of travel is required. </w:t>
+      </w:r>
+    </w:p>
+    <w:p>
+      <w:pPr>
+        <w:pStyle w:val="Heading2"/>
+        <w:jc w:val="both"/>
+      </w:pPr>
+      <w:bookmarkStart w:id="21" w:name="_Toc356949120"/>
+      <w:r>
+        <w:t>Forward/Backwards System</w:t>
+      </w:r>
       <w:bookmarkEnd w:id="21"/>
-      <w:r>
-        <w:t xml:space="preserve"> - Steering circuit diagram.</w:t>
-      </w:r>
-    </w:p>
-    <w:p>
-      <w:pPr>
-        <w:jc w:val="both"/>
-      </w:pPr>
-      <w:r>
-        <w:t xml:space="preserve">As you can see, two transistors on each side of the </w:t>
-      </w:r>
-      <w:r>
-        <w:t xml:space="preserve">electromagnet series allow the current to flow </w:t>
-      </w:r>
-      <w:r>
-        <w:t xml:space="preserve">through either the </w:t>
-      </w:r>
-      <w:r>
-        <w:t>left or right electromagnet</w:t>
-      </w:r>
-      <w:r>
-        <w:t>, depending on the control signals sent through the two wires connected to the microcontroller</w:t>
-      </w:r>
-      <w:r>
-        <w:t xml:space="preserve"> (via a resistor)</w:t>
-      </w:r>
-      <w:r>
-        <w:t xml:space="preserve">. </w:t>
-      </w:r>
-      <w:r>
-        <w:t>When one of t</w:t>
-      </w:r>
-      <w:r>
-        <w:t xml:space="preserve">he transistors is actuated, one side of the circuit above is completed, </w:t>
-      </w:r>
-      <w:r>
-        <w:t>allowing current to flow through one of the electromagnets. The regular magnet connected to the cars steering rack is then pulled in that direction, turning the wheels with it.</w:t>
-      </w:r>
-      <w:r>
-        <w:t xml:space="preserve"> By using this circuit that was already attached and connected to the various components on the car, two microcontroller pins can be simply connected in a regular output mode, and turned high when a specific direction of travel is required. </w:t>
-      </w:r>
-    </w:p>
-    <w:p>
-      <w:pPr>
-        <w:pStyle w:val="Titre2"/>
-        <w:jc w:val="both"/>
-      </w:pPr>
-      <w:bookmarkStart w:id="22" w:name="_Toc356949120"/>
-      <w:r>
-        <w:t>Forward/Backwards System</w:t>
-      </w:r>
-      <w:bookmarkEnd w:id="22"/>
     </w:p>
     <w:p>
       <w:pPr>
@@ -3876,7 +3978,7 @@
       <w:r>
         <w:rPr>
           <w:noProof/>
-          <w:lang w:val="fr-FR" w:eastAsia="fr-FR"/>
+          <w:lang w:eastAsia="en-GB"/>
         </w:rPr>
         <w:drawing>
           <wp:inline distT="0" distB="0" distL="0" distR="0" wp14:anchorId="03CD58A5" wp14:editId="77CE63EA">
@@ -3894,7 +3996,7 @@
                     <pic:cNvPicPr/>
                   </pic:nvPicPr>
                   <pic:blipFill>
-                    <a:blip r:embed="rId19">
+                    <a:blip r:embed="rId18">
                       <a:extLst>
                         <a:ext uri="{28A0092B-C50C-407E-A947-70E740481C1C}">
                           <a14:useLocalDpi xmlns:a14="http://schemas.microsoft.com/office/drawing/2010/main" val="0"/>
@@ -3923,22 +4025,35 @@
     </w:p>
     <w:p>
       <w:pPr>
-        <w:pStyle w:val="Lgende"/>
+        <w:pStyle w:val="Caption"/>
         <w:jc w:val="center"/>
       </w:pPr>
-      <w:bookmarkStart w:id="23" w:name="_Ref356895192"/>
+      <w:bookmarkStart w:id="22" w:name="_Ref356895192"/>
       <w:r>
         <w:t xml:space="preserve">Figure </w:t>
       </w:r>
-      <w:fldSimple w:instr=" SEQ Figure \* ARABIC ">
-        <w:r>
-          <w:rPr>
-            <w:noProof/>
-          </w:rPr>
-          <w:t>9</w:t>
-        </w:r>
-      </w:fldSimple>
-      <w:bookmarkEnd w:id="23"/>
+      <w:r>
+        <w:fldChar w:fldCharType="begin"/>
+      </w:r>
+      <w:r>
+        <w:instrText xml:space="preserve"> SEQ Figure \* ARABIC </w:instrText>
+      </w:r>
+      <w:r>
+        <w:fldChar w:fldCharType="separate"/>
+      </w:r>
+      <w:r>
+        <w:rPr>
+          <w:noProof/>
+        </w:rPr>
+        <w:t>9</w:t>
+      </w:r>
+      <w:r>
+        <w:rPr>
+          <w:noProof/>
+        </w:rPr>
+        <w:fldChar w:fldCharType="end"/>
+      </w:r>
+      <w:bookmarkEnd w:id="22"/>
       <w:r>
         <w:t xml:space="preserve"> - Simplified H-bridge</w:t>
       </w:r>
@@ -4016,7 +4131,7 @@
       <w:r>
         <w:rPr>
           <w:noProof/>
-          <w:lang w:val="fr-FR" w:eastAsia="fr-FR"/>
+          <w:lang w:eastAsia="en-GB"/>
         </w:rPr>
         <w:lastRenderedPageBreak/>
         <w:drawing>
@@ -4035,7 +4150,7 @@
                     <pic:cNvPicPr/>
                   </pic:nvPicPr>
                   <pic:blipFill>
-                    <a:blip r:embed="rId20">
+                    <a:blip r:embed="rId19">
                       <a:extLst>
                         <a:ext uri="{28A0092B-C50C-407E-A947-70E740481C1C}">
                           <a14:useLocalDpi xmlns:a14="http://schemas.microsoft.com/office/drawing/2010/main" val="0"/>
@@ -4064,74 +4179,87 @@
     </w:p>
     <w:p>
       <w:pPr>
-        <w:pStyle w:val="Lgende"/>
+        <w:pStyle w:val="Caption"/>
         <w:jc w:val="center"/>
       </w:pPr>
-      <w:bookmarkStart w:id="24" w:name="_Ref356895586"/>
+      <w:bookmarkStart w:id="23" w:name="_Ref356895586"/>
       <w:r>
         <w:t xml:space="preserve">Figure </w:t>
       </w:r>
-      <w:fldSimple w:instr=" SEQ Figure \* ARABIC ">
-        <w:r>
-          <w:rPr>
-            <w:noProof/>
-          </w:rPr>
-          <w:t>10</w:t>
-        </w:r>
-      </w:fldSimple>
+      <w:r>
+        <w:fldChar w:fldCharType="begin"/>
+      </w:r>
+      <w:r>
+        <w:instrText xml:space="preserve"> SEQ Figure \* ARABIC </w:instrText>
+      </w:r>
+      <w:r>
+        <w:fldChar w:fldCharType="separate"/>
+      </w:r>
+      <w:r>
+        <w:rPr>
+          <w:noProof/>
+        </w:rPr>
+        <w:t>10</w:t>
+      </w:r>
+      <w:r>
+        <w:rPr>
+          <w:noProof/>
+        </w:rPr>
+        <w:fldChar w:fldCharType="end"/>
+      </w:r>
+      <w:bookmarkEnd w:id="23"/>
+      <w:r>
+        <w:t xml:space="preserve"> - The final system H-bridge</w:t>
+      </w:r>
+    </w:p>
+    <w:p>
+      <w:pPr>
+        <w:jc w:val="both"/>
+      </w:pPr>
+      <w:r>
+        <w:t>The circuit above shows the extra components required to prevent short circuits, as well as u</w:t>
+      </w:r>
+      <w:r>
+        <w:t>sing t</w:t>
+      </w:r>
+      <w:r>
+        <w:t>ransistors</w:t>
+      </w:r>
+      <w:r>
+        <w:t xml:space="preserve"> as switches. </w:t>
+      </w:r>
+      <w:r>
+        <w:t xml:space="preserve">In this version of the H-bridge circuit, the </w:t>
+      </w:r>
+      <w:r>
+        <w:t>second set of switches (S2 and S4 in the simplified circuit)</w:t>
+      </w:r>
+      <w:r>
+        <w:t xml:space="preserve"> is</w:t>
+      </w:r>
+      <w:r>
+        <w:t xml:space="preserve"> </w:t>
+      </w:r>
+      <w:r>
+        <w:t xml:space="preserve">controlled by the state of the overall circuit to ensure that they cannot be both on simultaneously. </w:t>
+      </w:r>
+      <w:r>
+        <w:t xml:space="preserve">Put simply, </w:t>
+      </w:r>
+      <w:r>
+        <w:t xml:space="preserve">the circuit is wired in such a way that when S1 is closed, S4 is automatically closed and S2 is prevented from closing. The same occurs when S3 is closed – S2 is automatically closed, and S4 is prevented from closing. </w:t>
+      </w:r>
+    </w:p>
+    <w:p>
+      <w:pPr>
+        <w:pStyle w:val="Heading2"/>
+        <w:jc w:val="both"/>
+      </w:pPr>
+      <w:bookmarkStart w:id="24" w:name="_Toc356949121"/>
+      <w:r>
+        <w:t>Power System</w:t>
+      </w:r>
       <w:bookmarkEnd w:id="24"/>
-      <w:r>
-        <w:t xml:space="preserve"> - The final system H-bridge</w:t>
-      </w:r>
-    </w:p>
-    <w:p>
-      <w:pPr>
-        <w:jc w:val="both"/>
-      </w:pPr>
-      <w:r>
-        <w:t>The circuit above shows the extra components required to prevent short circuits, as well as u</w:t>
-      </w:r>
-      <w:r>
-        <w:t>sing t</w:t>
-      </w:r>
-      <w:r>
-        <w:t>ransistors</w:t>
-      </w:r>
-      <w:r>
-        <w:t xml:space="preserve"> as switches. </w:t>
-      </w:r>
-      <w:r>
-        <w:t xml:space="preserve">In this version of the H-bridge circuit, the </w:t>
-      </w:r>
-      <w:r>
-        <w:t>second set of switches (S2 and S4 in the simplified circuit)</w:t>
-      </w:r>
-      <w:r>
-        <w:t xml:space="preserve"> is</w:t>
-      </w:r>
-      <w:r>
-        <w:t xml:space="preserve"> </w:t>
-      </w:r>
-      <w:r>
-        <w:t xml:space="preserve">controlled by the state of the overall circuit to ensure that they cannot be both on simultaneously. </w:t>
-      </w:r>
-      <w:r>
-        <w:t xml:space="preserve">Put simply, </w:t>
-      </w:r>
-      <w:r>
-        <w:t xml:space="preserve">the circuit is wired in such a way that when S1 is closed, S4 is automatically closed and S2 is prevented from closing. The same occurs when S3 is closed – S2 is automatically closed, and S4 is prevented from closing. </w:t>
-      </w:r>
-    </w:p>
-    <w:p>
-      <w:pPr>
-        <w:pStyle w:val="Titre2"/>
-        <w:jc w:val="both"/>
-      </w:pPr>
-      <w:bookmarkStart w:id="25" w:name="_Toc356949121"/>
-      <w:r>
-        <w:t>Power System</w:t>
-      </w:r>
-      <w:bookmarkEnd w:id="25"/>
     </w:p>
     <w:p>
       <w:pPr>
@@ -4261,7 +4389,7 @@
       <w:r>
         <w:rPr>
           <w:noProof/>
-          <w:lang w:val="fr-FR" w:eastAsia="fr-FR"/>
+          <w:lang w:eastAsia="en-GB"/>
         </w:rPr>
         <w:lastRenderedPageBreak/>
         <w:drawing>
@@ -4280,7 +4408,7 @@
                     <pic:cNvPicPr/>
                   </pic:nvPicPr>
                   <pic:blipFill>
-                    <a:blip r:embed="rId15">
+                    <a:blip r:embed="rId14">
                       <a:extLst>
                         <a:ext uri="{28A0092B-C50C-407E-A947-70E740481C1C}">
                           <a14:useLocalDpi xmlns:a14="http://schemas.microsoft.com/office/drawing/2010/main" val="0"/>
@@ -4309,36 +4437,49 @@
     </w:p>
     <w:p>
       <w:pPr>
-        <w:pStyle w:val="Lgende"/>
+        <w:pStyle w:val="Caption"/>
         <w:jc w:val="center"/>
       </w:pPr>
-      <w:bookmarkStart w:id="26" w:name="_Ref356902452"/>
+      <w:bookmarkStart w:id="25" w:name="_Ref356902452"/>
       <w:r>
         <w:t xml:space="preserve">Figure </w:t>
       </w:r>
-      <w:fldSimple w:instr=" SEQ Figure \* ARABIC ">
-        <w:r>
-          <w:rPr>
-            <w:noProof/>
-          </w:rPr>
-          <w:t>11</w:t>
-        </w:r>
-      </w:fldSimple>
+      <w:r>
+        <w:fldChar w:fldCharType="begin"/>
+      </w:r>
+      <w:r>
+        <w:instrText xml:space="preserve"> SEQ Figure \* ARABIC </w:instrText>
+      </w:r>
+      <w:r>
+        <w:fldChar w:fldCharType="separate"/>
+      </w:r>
+      <w:r>
+        <w:rPr>
+          <w:noProof/>
+        </w:rPr>
+        <w:t>11</w:t>
+      </w:r>
+      <w:r>
+        <w:rPr>
+          <w:noProof/>
+        </w:rPr>
+        <w:fldChar w:fldCharType="end"/>
+      </w:r>
+      <w:bookmarkEnd w:id="25"/>
+      <w:r>
+        <w:t xml:space="preserve"> - Voltage regulator circuit.</w:t>
+      </w:r>
+    </w:p>
+    <w:p>
+      <w:pPr>
+        <w:pStyle w:val="Heading2"/>
+        <w:jc w:val="both"/>
+      </w:pPr>
+      <w:bookmarkStart w:id="26" w:name="_Toc356949122"/>
+      <w:r>
+        <w:t>Location Sensor</w:t>
+      </w:r>
       <w:bookmarkEnd w:id="26"/>
-      <w:r>
-        <w:t xml:space="preserve"> - Voltage regulator circuit.</w:t>
-      </w:r>
-    </w:p>
-    <w:p>
-      <w:pPr>
-        <w:pStyle w:val="Titre2"/>
-        <w:jc w:val="both"/>
-      </w:pPr>
-      <w:bookmarkStart w:id="27" w:name="_Toc356949122"/>
-      <w:r>
-        <w:t>Location Sensor</w:t>
-      </w:r>
-      <w:bookmarkEnd w:id="27"/>
     </w:p>
     <w:p>
       <w:pPr>
@@ -4433,7 +4574,7 @@
       <w:r>
         <w:rPr>
           <w:noProof/>
-          <w:lang w:val="fr-FR" w:eastAsia="fr-FR"/>
+          <w:lang w:eastAsia="en-GB"/>
         </w:rPr>
         <w:drawing>
           <wp:inline distT="0" distB="0" distL="0" distR="0" wp14:anchorId="4BA732EF" wp14:editId="6859DC9A">
@@ -4451,7 +4592,7 @@
                     <pic:cNvPicPr/>
                   </pic:nvPicPr>
                   <pic:blipFill>
-                    <a:blip r:embed="rId21">
+                    <a:blip r:embed="rId20">
                       <a:extLst>
                         <a:ext uri="{28A0092B-C50C-407E-A947-70E740481C1C}">
                           <a14:useLocalDpi xmlns:a14="http://schemas.microsoft.com/office/drawing/2010/main" val="0"/>
@@ -4480,22 +4621,35 @@
     </w:p>
     <w:p>
       <w:pPr>
-        <w:pStyle w:val="Lgende"/>
+        <w:pStyle w:val="Caption"/>
         <w:jc w:val="center"/>
       </w:pPr>
-      <w:bookmarkStart w:id="28" w:name="_Ref356901557"/>
+      <w:bookmarkStart w:id="27" w:name="_Ref356901557"/>
       <w:r>
         <w:t xml:space="preserve">Figure </w:t>
       </w:r>
-      <w:fldSimple w:instr=" SEQ Figure \* ARABIC ">
-        <w:r>
-          <w:rPr>
-            <w:noProof/>
-          </w:rPr>
-          <w:t>12</w:t>
-        </w:r>
-      </w:fldSimple>
-      <w:bookmarkEnd w:id="28"/>
+      <w:r>
+        <w:fldChar w:fldCharType="begin"/>
+      </w:r>
+      <w:r>
+        <w:instrText xml:space="preserve"> SEQ Figure \* ARABIC </w:instrText>
+      </w:r>
+      <w:r>
+        <w:fldChar w:fldCharType="separate"/>
+      </w:r>
+      <w:r>
+        <w:rPr>
+          <w:noProof/>
+        </w:rPr>
+        <w:t>12</w:t>
+      </w:r>
+      <w:r>
+        <w:rPr>
+          <w:noProof/>
+        </w:rPr>
+        <w:fldChar w:fldCharType="end"/>
+      </w:r>
+      <w:bookmarkEnd w:id="27"/>
       <w:r>
         <w:t xml:space="preserve"> - The optical mouse sensor circuit</w:t>
       </w:r>
@@ -4512,15 +4666,15 @@
     </w:p>
     <w:p>
       <w:pPr>
-        <w:pStyle w:val="Titre2"/>
+        <w:pStyle w:val="Heading2"/>
         <w:jc w:val="both"/>
       </w:pPr>
-      <w:bookmarkStart w:id="29" w:name="_Toc356949123"/>
+      <w:bookmarkStart w:id="28" w:name="_Toc356949123"/>
       <w:r>
         <w:lastRenderedPageBreak/>
         <w:t>Serial Communication System</w:t>
       </w:r>
-      <w:bookmarkEnd w:id="29"/>
+      <w:bookmarkEnd w:id="28"/>
       <w:r>
         <w:tab/>
       </w:r>
@@ -4592,7 +4746,7 @@
       <w:r>
         <w:rPr>
           <w:noProof/>
-          <w:lang w:val="fr-FR" w:eastAsia="fr-FR"/>
+          <w:lang w:eastAsia="en-GB"/>
         </w:rPr>
         <w:drawing>
           <wp:inline distT="0" distB="0" distL="0" distR="0" wp14:anchorId="5A7101B8" wp14:editId="3C5BE0C3">
@@ -4610,7 +4764,7 @@
                     <pic:cNvPicPr/>
                   </pic:nvPicPr>
                   <pic:blipFill>
-                    <a:blip r:embed="rId22">
+                    <a:blip r:embed="rId21">
                       <a:extLst>
                         <a:ext uri="{28A0092B-C50C-407E-A947-70E740481C1C}">
                           <a14:useLocalDpi xmlns:a14="http://schemas.microsoft.com/office/drawing/2010/main" val="0"/>
@@ -4639,95 +4793,108 @@
     </w:p>
     <w:p>
       <w:pPr>
-        <w:pStyle w:val="Lgende"/>
+        <w:pStyle w:val="Caption"/>
         <w:jc w:val="center"/>
       </w:pPr>
-      <w:bookmarkStart w:id="30" w:name="_Ref356904174"/>
+      <w:bookmarkStart w:id="29" w:name="_Ref356904174"/>
       <w:r>
         <w:t xml:space="preserve">Figure </w:t>
       </w:r>
-      <w:fldSimple w:instr=" SEQ Figure \* ARABIC ">
-        <w:r>
-          <w:rPr>
-            <w:noProof/>
-          </w:rPr>
-          <w:t>13</w:t>
-        </w:r>
-      </w:fldSimple>
+      <w:r>
+        <w:fldChar w:fldCharType="begin"/>
+      </w:r>
+      <w:r>
+        <w:instrText xml:space="preserve"> SEQ Figure \* ARABIC </w:instrText>
+      </w:r>
+      <w:r>
+        <w:fldChar w:fldCharType="separate"/>
+      </w:r>
+      <w:r>
+        <w:rPr>
+          <w:noProof/>
+        </w:rPr>
+        <w:t>13</w:t>
+      </w:r>
+      <w:r>
+        <w:rPr>
+          <w:noProof/>
+        </w:rPr>
+        <w:fldChar w:fldCharType="end"/>
+      </w:r>
+      <w:bookmarkEnd w:id="29"/>
+      <w:r>
+        <w:t xml:space="preserve"> - Serial communication pins, this is the side of the connection connected to the host computer.</w:t>
+      </w:r>
+    </w:p>
+    <w:p>
+      <w:pPr>
+        <w:jc w:val="both"/>
+      </w:pPr>
+      <w:r>
+        <w:t xml:space="preserve">An advantage of the simplistic nature of UART is that it can be implemented wirelessly with relative ease. </w:t>
+      </w:r>
+      <w:r>
+        <w:t xml:space="preserve">In this system, a </w:t>
+      </w:r>
+      <w:r>
+        <w:t>wireless target board</w:t>
+      </w:r>
+      <w:r>
+        <w:t xml:space="preserve"> (CC2500) </w:t>
+      </w:r>
+      <w:r>
+        <w:t xml:space="preserve">was connected to the serial connection of the microcontroller. This chip provides wireless serial communication over </w:t>
+      </w:r>
+      <w:r>
+        <w:t xml:space="preserve">the 2.4GHz spectrum </w:t>
+      </w:r>
+      <w:r>
+        <w:t xml:space="preserve">to a similar chip attached via USB to a host computer. </w:t>
+      </w:r>
+      <w:r>
+        <w:t xml:space="preserve">Using a serial communication tool (like </w:t>
+      </w:r>
+      <w:proofErr w:type="spellStart"/>
+      <w:r>
+        <w:t>PuTTY</w:t>
+      </w:r>
+      <w:proofErr w:type="spellEnd"/>
+      <w:r>
+        <w:t xml:space="preserve">) on the host computer, serial messages can be sent to the microcontroller controlling the </w:t>
+      </w:r>
+      <w:r>
+        <w:t>toy car.</w:t>
+      </w:r>
+    </w:p>
+    <w:p>
+      <w:pPr>
+        <w:jc w:val="both"/>
+      </w:pPr>
+    </w:p>
+    <w:p>
+      <w:pPr>
+        <w:pStyle w:val="Heading1"/>
+        <w:rPr>
+          <w:rFonts w:eastAsia="Times New Roman" w:cs="Times New Roman"/>
+          <w:lang w:eastAsia="en-GB"/>
+        </w:rPr>
+      </w:pPr>
+      <w:bookmarkStart w:id="30" w:name="_Toc356949124"/>
+      <w:r>
+        <w:rPr>
+          <w:rFonts w:eastAsia="Times New Roman"/>
+          <w:lang w:eastAsia="en-GB"/>
+        </w:rPr>
+        <w:t xml:space="preserve">Software </w:t>
+      </w:r>
+      <w:r>
+        <w:rPr>
+          <w:rFonts w:eastAsia="Times New Roman"/>
+          <w:lang w:eastAsia="en-GB"/>
+        </w:rPr>
+        <w:t>Description</w:t>
+      </w:r>
       <w:bookmarkEnd w:id="30"/>
-      <w:r>
-        <w:t xml:space="preserve"> - Serial communication pins, this is the side of the connection connected to the host computer.</w:t>
-      </w:r>
-    </w:p>
-    <w:p>
-      <w:pPr>
-        <w:jc w:val="both"/>
-      </w:pPr>
-      <w:r>
-        <w:t xml:space="preserve">An advantage of the simplistic nature of UART is that it can be implemented wirelessly with relative ease. </w:t>
-      </w:r>
-      <w:r>
-        <w:t xml:space="preserve">In this system, a </w:t>
-      </w:r>
-      <w:r>
-        <w:t>wireless target board</w:t>
-      </w:r>
-      <w:r>
-        <w:t xml:space="preserve"> (CC2500) </w:t>
-      </w:r>
-      <w:r>
-        <w:t xml:space="preserve">was connected to the serial connection of the microcontroller. This chip provides wireless serial communication over </w:t>
-      </w:r>
-      <w:r>
-        <w:t xml:space="preserve">the 2.4GHz spectrum </w:t>
-      </w:r>
-      <w:r>
-        <w:t xml:space="preserve">to a similar chip attached via USB to a host computer. </w:t>
-      </w:r>
-      <w:r>
-        <w:t xml:space="preserve">Using a serial communication tool (like </w:t>
-      </w:r>
-      <w:proofErr w:type="spellStart"/>
-      <w:r>
-        <w:t>PuTTY</w:t>
-      </w:r>
-      <w:proofErr w:type="spellEnd"/>
-      <w:r>
-        <w:t xml:space="preserve">) on the host computer, serial messages can be sent to the microcontroller controlling the </w:t>
-      </w:r>
-      <w:r>
-        <w:t>toy car.</w:t>
-      </w:r>
-    </w:p>
-    <w:p>
-      <w:pPr>
-        <w:jc w:val="both"/>
-      </w:pPr>
-    </w:p>
-    <w:p>
-      <w:pPr>
-        <w:pStyle w:val="Titre1"/>
-        <w:rPr>
-          <w:rFonts w:eastAsia="Times New Roman" w:cs="Times New Roman"/>
-          <w:lang w:eastAsia="en-GB"/>
-        </w:rPr>
-      </w:pPr>
-      <w:bookmarkStart w:id="31" w:name="_Toc356949124"/>
-      <w:r>
-        <w:rPr>
-          <w:rFonts w:eastAsia="Times New Roman"/>
-          <w:lang w:eastAsia="en-GB"/>
-        </w:rPr>
-        <w:t xml:space="preserve">Software </w:t>
-      </w:r>
-      <w:r>
-        <w:rPr>
-          <w:rFonts w:eastAsia="Times New Roman"/>
-          <w:lang w:eastAsia="en-GB"/>
-        </w:rPr>
-        <w:t>Description</w:t>
-      </w:r>
-      <w:bookmarkEnd w:id="31"/>
     </w:p>
     <w:p>
       <w:pPr>
@@ -4965,14 +5132,14 @@
     </w:p>
     <w:p>
       <w:pPr>
-        <w:pStyle w:val="Titre2"/>
+        <w:pStyle w:val="Heading2"/>
         <w:spacing w:afterLines="150" w:after="360"/>
         <w:rPr>
           <w:rFonts w:eastAsia="Times New Roman" w:cs="Times New Roman"/>
           <w:lang w:eastAsia="en-GB"/>
         </w:rPr>
       </w:pPr>
-      <w:bookmarkStart w:id="32" w:name="_Toc356949125"/>
+      <w:bookmarkStart w:id="31" w:name="_Toc356949125"/>
       <w:r>
         <w:rPr>
           <w:rFonts w:eastAsia="Times New Roman"/>
@@ -4980,7 +5147,7 @@
         </w:rPr>
         <w:t>Input to the car</w:t>
       </w:r>
-      <w:bookmarkEnd w:id="32"/>
+      <w:bookmarkEnd w:id="31"/>
     </w:p>
     <w:p>
       <w:pPr>
@@ -5629,24 +5796,37 @@
     </w:p>
     <w:p>
       <w:pPr>
-        <w:pStyle w:val="Lgende"/>
+        <w:pStyle w:val="Caption"/>
         <w:keepNext/>
         <w:spacing w:afterLines="200" w:after="480" w:line="276" w:lineRule="auto"/>
         <w:jc w:val="center"/>
       </w:pPr>
-      <w:bookmarkStart w:id="33" w:name="_Ref356916913"/>
+      <w:bookmarkStart w:id="32" w:name="_Ref356916913"/>
       <w:r>
         <w:t xml:space="preserve">Table </w:t>
       </w:r>
-      <w:fldSimple w:instr=" SEQ Table \* ARABIC ">
-        <w:r>
-          <w:rPr>
-            <w:noProof/>
-          </w:rPr>
-          <w:t>1</w:t>
-        </w:r>
-      </w:fldSimple>
-      <w:bookmarkEnd w:id="33"/>
+      <w:r>
+        <w:fldChar w:fldCharType="begin"/>
+      </w:r>
+      <w:r>
+        <w:instrText xml:space="preserve"> SEQ Table \* ARABIC </w:instrText>
+      </w:r>
+      <w:r>
+        <w:fldChar w:fldCharType="separate"/>
+      </w:r>
+      <w:r>
+        <w:rPr>
+          <w:noProof/>
+        </w:rPr>
+        <w:t>1</w:t>
+      </w:r>
+      <w:r>
+        <w:rPr>
+          <w:noProof/>
+        </w:rPr>
+        <w:fldChar w:fldCharType="end"/>
+      </w:r>
+      <w:bookmarkEnd w:id="32"/>
       <w:r>
         <w:t>: Serial character inputs</w:t>
       </w:r>
@@ -7219,24 +7399,24 @@
     </w:p>
     <w:p>
       <w:pPr>
-        <w:pStyle w:val="Titre2"/>
-        <w:rPr>
-          <w:rStyle w:val="Titre3Car"/>
+        <w:pStyle w:val="Heading2"/>
+        <w:rPr>
+          <w:rStyle w:val="Heading3Char"/>
           <w:b/>
           <w:bCs/>
         </w:rPr>
       </w:pPr>
-      <w:bookmarkStart w:id="34" w:name="_Toc356949126"/>
-      <w:r>
-        <w:rPr>
-          <w:rStyle w:val="Titre3Car"/>
+      <w:bookmarkStart w:id="33" w:name="_Toc356949126"/>
+      <w:r>
+        <w:rPr>
+          <w:rStyle w:val="Heading3Char"/>
           <w:b/>
           <w:bCs/>
         </w:rPr>
         <w:lastRenderedPageBreak/>
         <w:t>Car Movements</w:t>
       </w:r>
-      <w:bookmarkEnd w:id="34"/>
+      <w:bookmarkEnd w:id="33"/>
     </w:p>
     <w:p>
       <w:pPr>
@@ -7687,7 +7867,7 @@
         <w:rPr>
           <w:rFonts w:eastAsia="Times New Roman" w:cs="Times New Roman"/>
           <w:noProof/>
-          <w:lang w:val="fr-FR" w:eastAsia="fr-FR"/>
+          <w:lang w:eastAsia="en-GB"/>
         </w:rPr>
         <w:drawing>
           <wp:inline distT="0" distB="0" distL="0" distR="0" wp14:anchorId="3253F9E3" wp14:editId="5AA63B7A">
@@ -7707,7 +7887,7 @@
                     </pic:cNvPicPr>
                   </pic:nvPicPr>
                   <pic:blipFill>
-                    <a:blip r:embed="rId23">
+                    <a:blip r:embed="rId22">
                       <a:extLst>
                         <a:ext uri="{28A0092B-C50C-407E-A947-70E740481C1C}">
                           <a14:useLocalDpi xmlns:a14="http://schemas.microsoft.com/office/drawing/2010/main" val="0"/>
@@ -7741,53 +7921,66 @@
     </w:p>
     <w:p>
       <w:pPr>
-        <w:pStyle w:val="Lgende"/>
+        <w:pStyle w:val="Caption"/>
         <w:spacing w:afterLines="200" w:after="480" w:line="276" w:lineRule="auto"/>
         <w:jc w:val="center"/>
       </w:pPr>
-      <w:bookmarkStart w:id="35" w:name="_Ref356917476"/>
+      <w:bookmarkStart w:id="34" w:name="_Ref356917476"/>
       <w:r>
         <w:t xml:space="preserve">Figure </w:t>
       </w:r>
-      <w:fldSimple w:instr=" SEQ Figure \* ARABIC ">
-        <w:r>
-          <w:rPr>
-            <w:noProof/>
-          </w:rPr>
-          <w:t>14</w:t>
-        </w:r>
-      </w:fldSimple>
+      <w:r>
+        <w:fldChar w:fldCharType="begin"/>
+      </w:r>
+      <w:r>
+        <w:instrText xml:space="preserve"> SEQ Figure \* ARABIC </w:instrText>
+      </w:r>
+      <w:r>
+        <w:fldChar w:fldCharType="separate"/>
+      </w:r>
+      <w:r>
+        <w:rPr>
+          <w:noProof/>
+        </w:rPr>
+        <w:t>14</w:t>
+      </w:r>
+      <w:r>
+        <w:rPr>
+          <w:noProof/>
+        </w:rPr>
+        <w:fldChar w:fldCharType="end"/>
+      </w:r>
+      <w:bookmarkEnd w:id="34"/>
+      <w:r>
+        <w:t xml:space="preserve"> - State machine describing the turning mechanism</w:t>
+      </w:r>
+    </w:p>
+    <w:p>
+      <w:pPr>
+        <w:pStyle w:val="Heading2"/>
+        <w:rPr>
+          <w:rFonts w:eastAsia="Times New Roman"/>
+          <w:lang w:eastAsia="en-GB"/>
+        </w:rPr>
+      </w:pPr>
+    </w:p>
+    <w:p>
+      <w:pPr>
+        <w:pStyle w:val="Heading2"/>
+        <w:rPr>
+          <w:rFonts w:eastAsia="Times New Roman" w:cs="Times New Roman"/>
+          <w:lang w:eastAsia="en-GB"/>
+        </w:rPr>
+      </w:pPr>
+      <w:bookmarkStart w:id="35" w:name="_Toc356949127"/>
+      <w:r>
+        <w:rPr>
+          <w:rFonts w:eastAsia="Times New Roman"/>
+          <w:lang w:eastAsia="en-GB"/>
+        </w:rPr>
+        <w:t>Mouse Measurements</w:t>
+      </w:r>
       <w:bookmarkEnd w:id="35"/>
-      <w:r>
-        <w:t xml:space="preserve"> - State machine describing the turning mechanism</w:t>
-      </w:r>
-    </w:p>
-    <w:p>
-      <w:pPr>
-        <w:pStyle w:val="Titre2"/>
-        <w:rPr>
-          <w:rFonts w:eastAsia="Times New Roman"/>
-          <w:lang w:eastAsia="en-GB"/>
-        </w:rPr>
-      </w:pPr>
-    </w:p>
-    <w:p>
-      <w:pPr>
-        <w:pStyle w:val="Titre2"/>
-        <w:rPr>
-          <w:rFonts w:eastAsia="Times New Roman" w:cs="Times New Roman"/>
-          <w:lang w:eastAsia="en-GB"/>
-        </w:rPr>
-      </w:pPr>
-      <w:bookmarkStart w:id="36" w:name="_Toc356949127"/>
-      <w:r>
-        <w:rPr>
-          <w:rFonts w:eastAsia="Times New Roman"/>
-          <w:lang w:eastAsia="en-GB"/>
-        </w:rPr>
-        <w:t>Mouse Measurements</w:t>
-      </w:r>
-      <w:bookmarkEnd w:id="36"/>
     </w:p>
     <w:p>
       <w:pPr>
@@ -8218,30 +8411,43 @@
     </w:p>
     <w:p>
       <w:pPr>
-        <w:pStyle w:val="Lgende"/>
+        <w:pStyle w:val="Caption"/>
         <w:keepNext/>
         <w:spacing w:after="0" w:line="276" w:lineRule="auto"/>
         <w:jc w:val="center"/>
       </w:pPr>
-      <w:bookmarkStart w:id="37" w:name="_Ref356917635"/>
-      <w:bookmarkStart w:id="38" w:name="_Ref356917628"/>
+      <w:bookmarkStart w:id="36" w:name="_Ref356917635"/>
+      <w:bookmarkStart w:id="37" w:name="_Ref356917628"/>
       <w:r>
         <w:lastRenderedPageBreak/>
         <w:t xml:space="preserve">Table </w:t>
       </w:r>
-      <w:fldSimple w:instr=" SEQ Table \* ARABIC ">
-        <w:r>
-          <w:rPr>
-            <w:noProof/>
-          </w:rPr>
-          <w:t>2</w:t>
-        </w:r>
-      </w:fldSimple>
+      <w:r>
+        <w:fldChar w:fldCharType="begin"/>
+      </w:r>
+      <w:r>
+        <w:instrText xml:space="preserve"> SEQ Table \* ARABIC </w:instrText>
+      </w:r>
+      <w:r>
+        <w:fldChar w:fldCharType="separate"/>
+      </w:r>
+      <w:r>
+        <w:rPr>
+          <w:noProof/>
+        </w:rPr>
+        <w:t>2</w:t>
+      </w:r>
+      <w:r>
+        <w:rPr>
+          <w:noProof/>
+        </w:rPr>
+        <w:fldChar w:fldCharType="end"/>
+      </w:r>
+      <w:bookmarkEnd w:id="36"/>
+      <w:r>
+        <w:t>: Mouse registers and their address</w:t>
+      </w:r>
       <w:bookmarkEnd w:id="37"/>
-      <w:r>
-        <w:t>: Mouse registers and their address</w:t>
-      </w:r>
-      <w:bookmarkEnd w:id="38"/>
     </w:p>
     <w:tbl>
       <w:tblPr>
@@ -8922,13 +9128,13 @@
     </w:p>
     <w:p>
       <w:pPr>
-        <w:pStyle w:val="Titre2"/>
+        <w:pStyle w:val="Heading2"/>
         <w:rPr>
           <w:rFonts w:eastAsia="Times New Roman" w:cs="Times New Roman"/>
           <w:lang w:eastAsia="en-GB"/>
         </w:rPr>
       </w:pPr>
-      <w:bookmarkStart w:id="39" w:name="_Toc356949128"/>
+      <w:bookmarkStart w:id="38" w:name="_Toc356949128"/>
       <w:r>
         <w:rPr>
           <w:rFonts w:eastAsia="Times New Roman"/>
@@ -8936,7 +9142,7 @@
         </w:rPr>
         <w:t>Math Model of the System</w:t>
       </w:r>
-      <w:bookmarkEnd w:id="39"/>
+      <w:bookmarkEnd w:id="38"/>
     </w:p>
     <w:p>
       <w:pPr>
@@ -9185,7 +9391,114 @@
           <w:shd w:val="clear" w:color="auto" w:fill="FFFFFF"/>
           <w:lang w:eastAsia="en-GB"/>
         </w:rPr>
-        <w:t xml:space="preserve">. X and Y are the coordinates of the centre of the car with respect to base space and are calculated using </w:t>
+        <w:t>.</w:t>
+      </w:r>
+      <w:r>
+        <w:rPr>
+          <w:rFonts w:eastAsia="Times New Roman" w:cs="Arial"/>
+          <w:color w:val="000000"/>
+          <w:shd w:val="clear" w:color="auto" w:fill="FFFFFF"/>
+          <w:lang w:eastAsia="en-GB"/>
+        </w:rPr>
+        <w:t xml:space="preserve"> </w:t>
+      </w:r>
+      <w:proofErr w:type="spellStart"/>
+      <w:r>
+        <w:rPr>
+          <w:rFonts w:eastAsia="Times New Roman" w:cs="Arial"/>
+          <w:color w:val="000000"/>
+          <w:shd w:val="clear" w:color="auto" w:fill="FFFFFF"/>
+          <w:lang w:eastAsia="en-GB"/>
+        </w:rPr>
+        <w:t>D</w:t>
+      </w:r>
+      <w:r>
+        <w:rPr>
+          <w:rFonts w:eastAsia="Times New Roman" w:cs="Arial"/>
+          <w:color w:val="000000"/>
+          <w:shd w:val="clear" w:color="auto" w:fill="FFFFFF"/>
+          <w:vertAlign w:val="subscript"/>
+          <w:lang w:eastAsia="en-GB"/>
+        </w:rPr>
+        <w:t>y</w:t>
+      </w:r>
+      <w:proofErr w:type="spellEnd"/>
+      <w:r>
+        <w:rPr>
+          <w:rFonts w:eastAsia="Times New Roman" w:cs="Arial"/>
+          <w:color w:val="000000"/>
+          <w:shd w:val="clear" w:color="auto" w:fill="FFFFFF"/>
+          <w:vertAlign w:val="subscript"/>
+          <w:lang w:eastAsia="en-GB"/>
+        </w:rPr>
+        <w:t xml:space="preserve"> </w:t>
+      </w:r>
+      <w:r>
+        <w:rPr>
+          <w:rFonts w:eastAsia="Times New Roman" w:cs="Arial"/>
+          <w:color w:val="000000"/>
+          <w:shd w:val="clear" w:color="auto" w:fill="FFFFFF"/>
+          <w:lang w:eastAsia="en-GB"/>
+        </w:rPr>
+        <w:t>and d</w:t>
+      </w:r>
+      <w:r>
+        <w:rPr>
+          <w:rFonts w:eastAsia="Times New Roman" w:cs="Arial"/>
+          <w:color w:val="000000"/>
+          <w:shd w:val="clear" w:color="auto" w:fill="FFFFFF"/>
+          <w:vertAlign w:val="subscript"/>
+          <w:lang w:eastAsia="en-GB"/>
+        </w:rPr>
+        <w:t>x</w:t>
+      </w:r>
+      <w:r>
+        <w:rPr>
+          <w:rFonts w:eastAsia="Times New Roman" w:cs="Arial"/>
+          <w:color w:val="000000"/>
+          <w:shd w:val="clear" w:color="auto" w:fill="FFFFFF"/>
+          <w:lang w:eastAsia="en-GB"/>
+        </w:rPr>
+        <w:t xml:space="preserve"> are the output from the motion sensors and </w:t>
+      </w:r>
+      <w:proofErr w:type="spellStart"/>
+      <w:r>
+        <w:rPr>
+          <w:rFonts w:eastAsia="Times New Roman" w:cs="Arial"/>
+          <w:color w:val="000000"/>
+          <w:shd w:val="clear" w:color="auto" w:fill="FFFFFF"/>
+          <w:lang w:eastAsia="en-GB"/>
+        </w:rPr>
+        <w:t>M</w:t>
+      </w:r>
+      <w:r>
+        <w:rPr>
+          <w:rFonts w:eastAsia="Times New Roman" w:cs="Arial"/>
+          <w:color w:val="000000"/>
+          <w:shd w:val="clear" w:color="auto" w:fill="FFFFFF"/>
+          <w:vertAlign w:val="subscript"/>
+          <w:lang w:eastAsia="en-GB"/>
+        </w:rPr>
+        <w:t>cc</w:t>
+      </w:r>
+      <w:proofErr w:type="spellEnd"/>
+      <w:r>
+        <w:rPr>
+          <w:rFonts w:eastAsia="Times New Roman" w:cs="Arial"/>
+          <w:color w:val="000000"/>
+          <w:shd w:val="clear" w:color="auto" w:fill="FFFFFF"/>
+          <w:lang w:eastAsia="en-GB"/>
+        </w:rPr>
+        <w:t xml:space="preserve"> is the distance between the centre of the car and the centre of the motion sensor.</w:t>
+      </w:r>
+      <w:r>
+        <w:rPr>
+          <w:rFonts w:eastAsia="Times New Roman" w:cs="Arial"/>
+          <w:color w:val="000000"/>
+          <w:shd w:val="clear" w:color="auto" w:fill="FFFFFF"/>
+          <w:lang w:eastAsia="en-GB"/>
+        </w:rPr>
+        <w:t xml:space="preserve"> X and Y are the coordinates of the centre of the car with respect to base space and are calculated using </w:t>
       </w:r>
       <w:r>
         <w:rPr>
@@ -9756,8 +10069,9 @@
         <w:rPr>
           <w:rFonts w:eastAsia="Times New Roman" w:cs="Times New Roman"/>
           <w:noProof/>
-          <w:lang w:val="fr-FR" w:eastAsia="fr-FR"/>
-        </w:rPr>
+          <w:lang w:eastAsia="en-GB"/>
+        </w:rPr>
+        <w:lastRenderedPageBreak/>
         <w:drawing>
           <wp:inline distT="0" distB="0" distL="0" distR="0" wp14:anchorId="19339F58" wp14:editId="6C74BC2C">
             <wp:extent cx="3593990" cy="2124682"/>
@@ -9776,7 +10090,7 @@
                     </pic:cNvPicPr>
                   </pic:nvPicPr>
                   <pic:blipFill>
-                    <a:blip r:embed="rId24">
+                    <a:blip r:embed="rId23">
                       <a:extLst>
                         <a:ext uri="{28A0092B-C50C-407E-A947-70E740481C1C}">
                           <a14:useLocalDpi xmlns:a14="http://schemas.microsoft.com/office/drawing/2010/main" val="0"/>
@@ -9810,7 +10124,7 @@
     </w:p>
     <w:p>
       <w:pPr>
-        <w:pStyle w:val="Lgende"/>
+        <w:pStyle w:val="Caption"/>
         <w:spacing w:after="0" w:line="276" w:lineRule="auto"/>
         <w:jc w:val="center"/>
         <w:rPr>
@@ -9818,33 +10132,45 @@
           <w:lang w:eastAsia="en-GB"/>
         </w:rPr>
       </w:pPr>
-      <w:bookmarkStart w:id="40" w:name="_Ref356917876"/>
+      <w:bookmarkStart w:id="39" w:name="_Ref356917876"/>
       <w:r>
         <w:t xml:space="preserve">Figure </w:t>
       </w:r>
-      <w:fldSimple w:instr=" SEQ Figure \* ARABIC ">
-        <w:r>
-          <w:rPr>
-            <w:noProof/>
-          </w:rPr>
-          <w:t>15</w:t>
-        </w:r>
-      </w:fldSimple>
+      <w:r>
+        <w:fldChar w:fldCharType="begin"/>
+      </w:r>
+      <w:r>
+        <w:instrText xml:space="preserve"> SEQ Figure \* ARABIC </w:instrText>
+      </w:r>
+      <w:r>
+        <w:fldChar w:fldCharType="separate"/>
+      </w:r>
+      <w:r>
+        <w:rPr>
+          <w:noProof/>
+        </w:rPr>
+        <w:t>15</w:t>
+      </w:r>
+      <w:r>
+        <w:rPr>
+          <w:noProof/>
+        </w:rPr>
+        <w:fldChar w:fldCharType="end"/>
+      </w:r>
+      <w:bookmarkEnd w:id="39"/>
+      <w:r>
+        <w:t xml:space="preserve"> - A visual description of the math model</w:t>
+      </w:r>
+    </w:p>
+    <w:p>
+      <w:pPr>
+        <w:pStyle w:val="Heading2"/>
+      </w:pPr>
+      <w:bookmarkStart w:id="40" w:name="_Toc356949129"/>
+      <w:r>
+        <w:t>Path Control</w:t>
+      </w:r>
       <w:bookmarkEnd w:id="40"/>
-      <w:r>
-        <w:t xml:space="preserve"> - A visual description of the math model</w:t>
-      </w:r>
-    </w:p>
-    <w:p>
-      <w:pPr>
-        <w:pStyle w:val="Titre2"/>
-      </w:pPr>
-      <w:bookmarkStart w:id="41" w:name="_Toc356949129"/>
-      <w:r>
-        <w:lastRenderedPageBreak/>
-        <w:t>Path Control</w:t>
-      </w:r>
-      <w:bookmarkEnd w:id="41"/>
     </w:p>
     <w:p>
       <w:pPr>
@@ -10869,26 +11195,69 @@
           <w:shd w:val="clear" w:color="auto" w:fill="FFFFFF"/>
           <w:lang w:eastAsia="en-GB"/>
         </w:rPr>
-        <w:t xml:space="preserve">The last detail for this explanation of the path control to be complete is the action of the main. When the distance and angle are inputted, the final coordinates [x, y] of the car are calculated using trigonometric maths. The </w:t>
+        <w:t xml:space="preserve">The last detail for this explanation of the path control to be complete is the action of the main. When the distance and angle are inputted, the final coordinates [x, y] of the car are calculated using </w:t>
+      </w:r>
+      <w:r>
+        <w:rPr>
+          <w:rFonts w:eastAsia="Times New Roman" w:cs="Arial"/>
+          <w:color w:val="000000"/>
+          <w:shd w:val="clear" w:color="auto" w:fill="FFFFFF"/>
+          <w:lang w:eastAsia="en-GB"/>
+        </w:rPr>
+        <w:lastRenderedPageBreak/>
+        <w:t xml:space="preserve">trigonometric maths. </w:t>
       </w:r>
       <w:proofErr w:type="spellStart"/>
-      <w:r>
-        <w:rPr>
-          <w:rFonts w:eastAsia="Times New Roman" w:cs="Arial"/>
+      <w:proofErr w:type="gramStart"/>
+      <w:r>
+        <w:rPr>
+          <w:rFonts w:eastAsia="Times New Roman" w:cs="Arial"/>
+          <w:i/>
           <w:color w:val="000000"/>
           <w:shd w:val="clear" w:color="auto" w:fill="FFFFFF"/>
           <w:lang w:eastAsia="en-GB"/>
         </w:rPr>
-        <w:t>positionControl</w:t>
+        <w:t>P</w:t>
+      </w:r>
+      <w:r>
+        <w:rPr>
+          <w:rFonts w:eastAsia="Times New Roman" w:cs="Arial"/>
+          <w:i/>
+          <w:color w:val="000000"/>
+          <w:shd w:val="clear" w:color="auto" w:fill="FFFFFF"/>
+          <w:lang w:eastAsia="en-GB"/>
+        </w:rPr>
+        <w:t>ositionControl</w:t>
       </w:r>
       <w:proofErr w:type="spellEnd"/>
       <w:r>
         <w:rPr>
           <w:rFonts w:eastAsia="Times New Roman" w:cs="Arial"/>
+          <w:i/>
           <w:color w:val="000000"/>
           <w:shd w:val="clear" w:color="auto" w:fill="FFFFFF"/>
           <w:lang w:eastAsia="en-GB"/>
         </w:rPr>
+        <w:t>(</w:t>
+      </w:r>
+      <w:proofErr w:type="gramEnd"/>
+      <w:r>
+        <w:rPr>
+          <w:rFonts w:eastAsia="Times New Roman" w:cs="Arial"/>
+          <w:i/>
+          <w:color w:val="000000"/>
+          <w:shd w:val="clear" w:color="auto" w:fill="FFFFFF"/>
+          <w:lang w:eastAsia="en-GB"/>
+        </w:rPr>
+        <w:t>)</w:t>
+      </w:r>
+      <w:r>
+        <w:rPr>
+          <w:rFonts w:eastAsia="Times New Roman" w:cs="Arial"/>
+          <w:color w:val="000000"/>
+          <w:shd w:val="clear" w:color="auto" w:fill="FFFFFF"/>
+          <w:lang w:eastAsia="en-GB"/>
+        </w:rPr>
         <w:t xml:space="preserve"> is then called to reach the turning point of the car whose coordinates are [0, </w:t>
       </w:r>
       <w:proofErr w:type="spellStart"/>
@@ -10930,24 +11299,57 @@
         <w:t xml:space="preserve">. Once the car arrived within 20cm of this point, the </w:t>
       </w:r>
       <w:proofErr w:type="spellStart"/>
-      <w:r>
-        <w:rPr>
-          <w:rFonts w:eastAsia="Times New Roman" w:cs="Arial"/>
+      <w:proofErr w:type="gramStart"/>
+      <w:r>
+        <w:rPr>
+          <w:rFonts w:eastAsia="Times New Roman" w:cs="Arial"/>
+          <w:i/>
           <w:color w:val="000000"/>
           <w:shd w:val="clear" w:color="auto" w:fill="FFFFFF"/>
           <w:lang w:eastAsia="en-GB"/>
         </w:rPr>
-        <w:t>positionControl</w:t>
+        <w:t>PositionControl</w:t>
       </w:r>
       <w:proofErr w:type="spellEnd"/>
       <w:r>
         <w:rPr>
           <w:rFonts w:eastAsia="Times New Roman" w:cs="Arial"/>
+          <w:i/>
           <w:color w:val="000000"/>
           <w:shd w:val="clear" w:color="auto" w:fill="FFFFFF"/>
           <w:lang w:eastAsia="en-GB"/>
         </w:rPr>
-        <w:t xml:space="preserve"> is called to reach the final coordinates. This 20cm margin allows preventing the case where the car would never exactly reach a precise point and thus it would turn around this point forever. Another effect of this margin is that the car will anticipate the turn it has to perform as it will begin to turn 20cm earlier than the inputted distance. Considering that the steering is quite slow, this is a good point.</w:t>
+        <w:t>(</w:t>
+      </w:r>
+      <w:proofErr w:type="gramEnd"/>
+      <w:r>
+        <w:rPr>
+          <w:rFonts w:eastAsia="Times New Roman" w:cs="Arial"/>
+          <w:i/>
+          <w:color w:val="000000"/>
+          <w:shd w:val="clear" w:color="auto" w:fill="FFFFFF"/>
+          <w:lang w:eastAsia="en-GB"/>
+        </w:rPr>
+        <w:t>)</w:t>
+      </w:r>
+      <w:r>
+        <w:rPr>
+          <w:rFonts w:eastAsia="Times New Roman" w:cs="Arial"/>
+          <w:i/>
+          <w:color w:val="000000"/>
+          <w:shd w:val="clear" w:color="auto" w:fill="FFFFFF"/>
+          <w:lang w:eastAsia="en-GB"/>
+        </w:rPr>
+        <w:t xml:space="preserve"> </w:t>
+      </w:r>
+      <w:r>
+        <w:rPr>
+          <w:rFonts w:eastAsia="Times New Roman" w:cs="Arial"/>
+          <w:color w:val="000000"/>
+          <w:shd w:val="clear" w:color="auto" w:fill="FFFFFF"/>
+          <w:lang w:eastAsia="en-GB"/>
+        </w:rPr>
+        <w:t>is called to reach the final coordinates. This 20cm margin allows preventing the case where the car would never exactly reach a precise point and thus it would turn around this point forever. Another effect of this margin is that the car will anticipate the turn it has to perform as it will begin to turn 20cm earlier than the inputted distance. Considering that the steering is quite slow, this is a good point.</w:t>
       </w:r>
     </w:p>
     <w:p>
@@ -10961,6 +11363,8 @@
           <w:lang w:eastAsia="en-GB"/>
         </w:rPr>
       </w:pPr>
+      <w:bookmarkStart w:id="41" w:name="_GoBack"/>
+      <w:bookmarkEnd w:id="41"/>
     </w:p>
     <w:p>
       <w:pPr>
@@ -11017,16 +11421,14 @@
       </w:pPr>
       <w:r>
         <w:rPr>
-          <w:rFonts w:eastAsia="Times New Roman" w:cs="Times New Roman"/>
           <w:noProof/>
-          <w:lang w:val="fr-FR" w:eastAsia="fr-FR"/>
-        </w:rPr>
-        <w:lastRenderedPageBreak/>
+          <w:lang w:eastAsia="en-GB"/>
+        </w:rPr>
         <w:drawing>
-          <wp:inline distT="0" distB="0" distL="0" distR="0" wp14:anchorId="5563CF95" wp14:editId="711F5AAC">
-            <wp:extent cx="1508710" cy="4162425"/>
+          <wp:inline distT="0" distB="0" distL="0" distR="0">
+            <wp:extent cx="1243637" cy="5305425"/>
             <wp:effectExtent l="0" t="0" r="0" b="0"/>
-            <wp:docPr id="14" name="Picture 14" descr="https://lh6.googleusercontent.com/PyGZLnbnUJfjLt2iQ2QM1JalofLuFfy_x0j3g2iRwZr5x9MkT3xP0w6F95G_6yW53BcO3_RoD_15-YtpV7jg5ClfKAv5rqhJcElRbKAgu0S06qiylCoadtinlg"/>
+            <wp:docPr id="12" name="Picture 12"/>
             <wp:cNvGraphicFramePr>
               <a:graphicFrameLocks xmlns:a="http://schemas.openxmlformats.org/drawingml/2006/main" noChangeAspect="1"/>
             </wp:cNvGraphicFramePr>
@@ -11034,13 +11436,13 @@
               <a:graphicData uri="http://schemas.openxmlformats.org/drawingml/2006/picture">
                 <pic:pic xmlns:pic="http://schemas.openxmlformats.org/drawingml/2006/picture">
                   <pic:nvPicPr>
-                    <pic:cNvPr id="0" name="Picture 5" descr="https://lh6.googleusercontent.com/PyGZLnbnUJfjLt2iQ2QM1JalofLuFfy_x0j3g2iRwZr5x9MkT3xP0w6F95G_6yW53BcO3_RoD_15-YtpV7jg5ClfKAv5rqhJcElRbKAgu0S06qiylCoadtinlg"/>
+                    <pic:cNvPr id="0" name="Picture 1"/>
                     <pic:cNvPicPr>
                       <a:picLocks noChangeAspect="1" noChangeArrowheads="1"/>
                     </pic:cNvPicPr>
                   </pic:nvPicPr>
                   <pic:blipFill>
-                    <a:blip r:embed="rId25">
+                    <a:blip r:embed="rId24">
                       <a:extLst>
                         <a:ext uri="{28A0092B-C50C-407E-A947-70E740481C1C}">
                           <a14:useLocalDpi xmlns:a14="http://schemas.microsoft.com/office/drawing/2010/main" val="0"/>
@@ -11055,7 +11457,7 @@
                   <pic:spPr bwMode="auto">
                     <a:xfrm>
                       <a:off x="0" y="0"/>
-                      <a:ext cx="1538470" cy="4244529"/>
+                      <a:ext cx="1249607" cy="5330892"/>
                     </a:xfrm>
                     <a:prstGeom prst="rect">
                       <a:avLst/>
@@ -11074,7 +11476,7 @@
     </w:p>
     <w:p>
       <w:pPr>
-        <w:pStyle w:val="Lgende"/>
+        <w:pStyle w:val="Caption"/>
         <w:spacing w:afterLines="200" w:after="480" w:line="276" w:lineRule="auto"/>
         <w:jc w:val="center"/>
       </w:pPr>
@@ -11082,14 +11484,27 @@
       <w:r>
         <w:t xml:space="preserve">Figure </w:t>
       </w:r>
-      <w:fldSimple w:instr=" SEQ Figure \* ARABIC ">
-        <w:r>
-          <w:rPr>
-            <w:noProof/>
-          </w:rPr>
-          <w:t>16</w:t>
-        </w:r>
-      </w:fldSimple>
+      <w:r>
+        <w:fldChar w:fldCharType="begin"/>
+      </w:r>
+      <w:r>
+        <w:instrText xml:space="preserve"> SEQ Figure \* ARABIC </w:instrText>
+      </w:r>
+      <w:r>
+        <w:fldChar w:fldCharType="separate"/>
+      </w:r>
+      <w:r>
+        <w:rPr>
+          <w:noProof/>
+        </w:rPr>
+        <w:t>16</w:t>
+      </w:r>
+      <w:r>
+        <w:rPr>
+          <w:noProof/>
+        </w:rPr>
+        <w:fldChar w:fldCharType="end"/>
+      </w:r>
       <w:bookmarkEnd w:id="42"/>
       <w:r>
         <w:t xml:space="preserve"> - </w:t>
@@ -11120,7 +11535,7 @@
       <w:sdtContent>
         <w:p>
           <w:pPr>
-            <w:pStyle w:val="Titre1"/>
+            <w:pStyle w:val="Heading1"/>
           </w:pPr>
           <w:r>
             <w:t>Bibliography</w:t>
@@ -11177,7 +11592,7 @@
                   </w:tcPr>
                   <w:p>
                     <w:pPr>
-                      <w:pStyle w:val="Bibliographie"/>
+                      <w:pStyle w:val="Bibliography"/>
                       <w:rPr>
                         <w:rFonts w:eastAsiaTheme="minorEastAsia"/>
                         <w:noProof/>
@@ -11198,7 +11613,7 @@
                   </w:tcPr>
                   <w:p>
                     <w:pPr>
-                      <w:pStyle w:val="Bibliographie"/>
+                      <w:pStyle w:val="Bibliography"/>
                       <w:rPr>
                         <w:rFonts w:eastAsiaTheme="minorEastAsia"/>
                         <w:noProof/>
@@ -11224,7 +11639,7 @@
                   </w:tcPr>
                   <w:p>
                     <w:pPr>
-                      <w:pStyle w:val="Bibliographie"/>
+                      <w:pStyle w:val="Bibliography"/>
                       <w:rPr>
                         <w:rFonts w:eastAsiaTheme="minorEastAsia"/>
                         <w:noProof/>
@@ -11245,7 +11660,7 @@
                   </w:tcPr>
                   <w:p>
                     <w:pPr>
-                      <w:pStyle w:val="Bibliographie"/>
+                      <w:pStyle w:val="Bibliography"/>
                       <w:rPr>
                         <w:rFonts w:eastAsiaTheme="minorEastAsia"/>
                         <w:noProof/>
@@ -11296,7 +11711,7 @@
       </w:pPr>
     </w:p>
     <w:sectPr>
-      <w:footerReference w:type="default" r:id="rId26"/>
+      <w:footerReference w:type="default" r:id="rId25"/>
       <w:pgSz w:w="11906" w:h="16838"/>
       <w:pgMar w:top="1440" w:right="1440" w:bottom="1440" w:left="1440" w:header="708" w:footer="708" w:gutter="0"/>
       <w:pgNumType w:start="0"/>
@@ -11309,7 +11724,7 @@
 </file>
 
 <file path=word/endnotes.xml><?xml version="1.0" encoding="utf-8"?>
-<w:endnotes xmlns:wpc="http://schemas.microsoft.com/office/word/2010/wordprocessingCanvas" xmlns:mc="http://schemas.openxmlformats.org/markup-compatibility/2006" xmlns:o="urn:schemas-microsoft-com:office:office" xmlns:r="http://schemas.openxmlformats.org/officeDocument/2006/relationships" xmlns:m="http://schemas.openxmlformats.org/officeDocument/2006/math" xmlns:v="urn:schemas-microsoft-com:vml" xmlns:wp14="http://schemas.microsoft.com/office/word/2010/wordprocessingDrawing" xmlns:wp="http://schemas.openxmlformats.org/drawingml/2006/wordprocessingDrawing" xmlns:w10="urn:schemas-microsoft-com:office:word" xmlns:w="http://schemas.openxmlformats.org/wordprocessingml/2006/main" xmlns:w14="http://schemas.microsoft.com/office/word/2010/wordml" xmlns:wpg="http://schemas.microsoft.com/office/word/2010/wordprocessingGroup" xmlns:wpi="http://schemas.microsoft.com/office/word/2010/wordprocessingInk" xmlns:wne="http://schemas.microsoft.com/office/word/2006/wordml" xmlns:wps="http://schemas.microsoft.com/office/word/2010/wordprocessingShape" mc:Ignorable="w14 wp14">
+<w:endnotes xmlns:wpc="http://schemas.microsoft.com/office/word/2010/wordprocessingCanvas" xmlns:mc="http://schemas.openxmlformats.org/markup-compatibility/2006" xmlns:o="urn:schemas-microsoft-com:office:office" xmlns:r="http://schemas.openxmlformats.org/officeDocument/2006/relationships" xmlns:m="http://schemas.openxmlformats.org/officeDocument/2006/math" xmlns:v="urn:schemas-microsoft-com:vml" xmlns:wp14="http://schemas.microsoft.com/office/word/2010/wordprocessingDrawing" xmlns:wp="http://schemas.openxmlformats.org/drawingml/2006/wordprocessingDrawing" xmlns:w10="urn:schemas-microsoft-com:office:word" xmlns:w="http://schemas.openxmlformats.org/wordprocessingml/2006/main" xmlns:w14="http://schemas.microsoft.com/office/word/2010/wordml" xmlns:w15="http://schemas.microsoft.com/office/word/2012/wordml" xmlns:wpg="http://schemas.microsoft.com/office/word/2010/wordprocessingGroup" xmlns:wpi="http://schemas.microsoft.com/office/word/2010/wordprocessingInk" xmlns:wne="http://schemas.microsoft.com/office/word/2006/wordml" xmlns:wps="http://schemas.microsoft.com/office/word/2010/wordprocessingShape" mc:Ignorable="w14 w15 wp14">
   <w:endnote w:type="separator" w:id="-1">
     <w:p>
       <w:pPr>
@@ -11334,7 +11749,7 @@
 </file>
 
 <file path=word/footer1.xml><?xml version="1.0" encoding="utf-8"?>
-<w:ftr xmlns:wpc="http://schemas.microsoft.com/office/word/2010/wordprocessingCanvas" xmlns:mc="http://schemas.openxmlformats.org/markup-compatibility/2006" xmlns:o="urn:schemas-microsoft-com:office:office" xmlns:r="http://schemas.openxmlformats.org/officeDocument/2006/relationships" xmlns:m="http://schemas.openxmlformats.org/officeDocument/2006/math" xmlns:v="urn:schemas-microsoft-com:vml" xmlns:wp14="http://schemas.microsoft.com/office/word/2010/wordprocessingDrawing" xmlns:wp="http://schemas.openxmlformats.org/drawingml/2006/wordprocessingDrawing" xmlns:w10="urn:schemas-microsoft-com:office:word" xmlns:w="http://schemas.openxmlformats.org/wordprocessingml/2006/main" xmlns:w14="http://schemas.microsoft.com/office/word/2010/wordml" xmlns:wpg="http://schemas.microsoft.com/office/word/2010/wordprocessingGroup" xmlns:wpi="http://schemas.microsoft.com/office/word/2010/wordprocessingInk" xmlns:wne="http://schemas.microsoft.com/office/word/2006/wordml" xmlns:wps="http://schemas.microsoft.com/office/word/2010/wordprocessingShape" mc:Ignorable="w14 wp14">
+<w:ftr xmlns:wpc="http://schemas.microsoft.com/office/word/2010/wordprocessingCanvas" xmlns:mc="http://schemas.openxmlformats.org/markup-compatibility/2006" xmlns:o="urn:schemas-microsoft-com:office:office" xmlns:r="http://schemas.openxmlformats.org/officeDocument/2006/relationships" xmlns:m="http://schemas.openxmlformats.org/officeDocument/2006/math" xmlns:v="urn:schemas-microsoft-com:vml" xmlns:wp14="http://schemas.microsoft.com/office/word/2010/wordprocessingDrawing" xmlns:wp="http://schemas.openxmlformats.org/drawingml/2006/wordprocessingDrawing" xmlns:w10="urn:schemas-microsoft-com:office:word" xmlns:w="http://schemas.openxmlformats.org/wordprocessingml/2006/main" xmlns:w14="http://schemas.microsoft.com/office/word/2010/wordml" xmlns:w15="http://schemas.microsoft.com/office/word/2012/wordml" xmlns:wpg="http://schemas.microsoft.com/office/word/2010/wordprocessingGroup" xmlns:wpi="http://schemas.microsoft.com/office/word/2010/wordprocessingInk" xmlns:wne="http://schemas.microsoft.com/office/word/2006/wordml" xmlns:wps="http://schemas.microsoft.com/office/word/2010/wordprocessingShape" mc:Ignorable="w14 w15 wp14">
   <w:sdt>
     <w:sdtPr>
       <w:id w:val="-916014415"/>
@@ -11347,12 +11762,12 @@
     <w:sdtContent>
       <w:p>
         <w:pPr>
-          <w:pStyle w:val="Pieddepage"/>
+          <w:pStyle w:val="Footer"/>
         </w:pPr>
         <w:r>
           <w:rPr>
             <w:noProof/>
-            <w:lang w:val="fr-FR" w:eastAsia="fr-FR"/>
+            <w:lang w:eastAsia="en-GB"/>
           </w:rPr>
           <mc:AlternateContent>
             <mc:Choice Requires="wps">
@@ -11419,7 +11834,7 @@
                                 <w:rPr>
                                   <w:noProof/>
                                 </w:rPr>
-                                <w:t>1</w:t>
+                                <w:t>17</w:t>
                               </w:r>
                               <w:r>
                                 <w:rPr>
@@ -11447,7 +11862,7 @@
             </mc:Choice>
             <mc:Fallback>
               <w:pict>
-                <v:shapetype id="_x0000_t185" coordsize="21600,21600" o:spt="185" adj="3600" path="m@0,nfqx0@0l0@2qy@0,21600em@1,nfqx21600@0l21600@2qy@1,21600em@0,nsqx0@0l0@2qy@0,21600l@1,21600qx21600@2l21600@0qy@1,xe" filled="f">
+                <v:shapetype w14:anchorId="1DEDEFF2" id="_x0000_t185" coordsize="21600,21600" o:spt="185" adj="3600" path="m@0,nfqx0@0l0@2qy@0,21600em@1,nfqx21600@0l21600@2qy@1,21600em@0,nsqx0@0l0@2qy@0,21600l@1,21600qx21600@2l21600@0qy@1,xe" filled="f">
                   <v:formulas>
                     <v:f eqn="val #0"/>
                     <v:f eqn="sum width 0 #0"/>
@@ -11485,7 +11900,7 @@
                           <w:rPr>
                             <w:noProof/>
                           </w:rPr>
-                          <w:t>1</w:t>
+                          <w:t>17</w:t>
                         </w:r>
                         <w:r>
                           <w:rPr>
@@ -11505,7 +11920,7 @@
         <w:r>
           <w:rPr>
             <w:noProof/>
-            <w:lang w:val="fr-FR" w:eastAsia="fr-FR"/>
+            <w:lang w:eastAsia="en-GB"/>
           </w:rPr>
           <mc:AlternateContent>
             <mc:Choice Requires="wps">
@@ -11574,7 +11989,7 @@
             </mc:Choice>
             <mc:Fallback>
               <w:pict>
-                <v:shapetype id="_x0000_t32" coordsize="21600,21600" o:spt="32" o:oned="t" path="m,l21600,21600e" filled="f">
+                <v:shapetype w14:anchorId="6CD09222" id="_x0000_t32" coordsize="21600,21600" o:spt="32" o:oned="t" path="m,l21600,21600e" filled="f">
                   <v:path arrowok="t" fillok="f" o:connecttype="none"/>
                   <o:lock v:ext="edit" shapetype="t"/>
                 </v:shapetype>
@@ -11592,7 +12007,7 @@
 </file>
 
 <file path=word/footnotes.xml><?xml version="1.0" encoding="utf-8"?>
-<w:footnotes xmlns:wpc="http://schemas.microsoft.com/office/word/2010/wordprocessingCanvas" xmlns:mc="http://schemas.openxmlformats.org/markup-compatibility/2006" xmlns:o="urn:schemas-microsoft-com:office:office" xmlns:r="http://schemas.openxmlformats.org/officeDocument/2006/relationships" xmlns:m="http://schemas.openxmlformats.org/officeDocument/2006/math" xmlns:v="urn:schemas-microsoft-com:vml" xmlns:wp14="http://schemas.microsoft.com/office/word/2010/wordprocessingDrawing" xmlns:wp="http://schemas.openxmlformats.org/drawingml/2006/wordprocessingDrawing" xmlns:w10="urn:schemas-microsoft-com:office:word" xmlns:w="http://schemas.openxmlformats.org/wordprocessingml/2006/main" xmlns:w14="http://schemas.microsoft.com/office/word/2010/wordml" xmlns:wpg="http://schemas.microsoft.com/office/word/2010/wordprocessingGroup" xmlns:wpi="http://schemas.microsoft.com/office/word/2010/wordprocessingInk" xmlns:wne="http://schemas.microsoft.com/office/word/2006/wordml" xmlns:wps="http://schemas.microsoft.com/office/word/2010/wordprocessingShape" mc:Ignorable="w14 wp14">
+<w:footnotes xmlns:wpc="http://schemas.microsoft.com/office/word/2010/wordprocessingCanvas" xmlns:mc="http://schemas.openxmlformats.org/markup-compatibility/2006" xmlns:o="urn:schemas-microsoft-com:office:office" xmlns:r="http://schemas.openxmlformats.org/officeDocument/2006/relationships" xmlns:m="http://schemas.openxmlformats.org/officeDocument/2006/math" xmlns:v="urn:schemas-microsoft-com:vml" xmlns:wp14="http://schemas.microsoft.com/office/word/2010/wordprocessingDrawing" xmlns:wp="http://schemas.openxmlformats.org/drawingml/2006/wordprocessingDrawing" xmlns:w10="urn:schemas-microsoft-com:office:word" xmlns:w="http://schemas.openxmlformats.org/wordprocessingml/2006/main" xmlns:w14="http://schemas.microsoft.com/office/word/2010/wordml" xmlns:w15="http://schemas.microsoft.com/office/word/2012/wordml" xmlns:wpg="http://schemas.microsoft.com/office/word/2010/wordprocessingGroup" xmlns:wpi="http://schemas.microsoft.com/office/word/2010/wordprocessingInk" xmlns:wne="http://schemas.microsoft.com/office/word/2006/wordml" xmlns:wps="http://schemas.microsoft.com/office/word/2010/wordprocessingShape" mc:Ignorable="w14 w15 wp14">
   <w:footnote w:type="separator" w:id="-1">
     <w:p>
       <w:pPr>
@@ -11617,7 +12032,7 @@
 </file>
 
 <file path=word/numbering.xml><?xml version="1.0" encoding="utf-8"?>
-<w:numbering xmlns:wpc="http://schemas.microsoft.com/office/word/2010/wordprocessingCanvas" xmlns:mc="http://schemas.openxmlformats.org/markup-compatibility/2006" xmlns:o="urn:schemas-microsoft-com:office:office" xmlns:r="http://schemas.openxmlformats.org/officeDocument/2006/relationships" xmlns:m="http://schemas.openxmlformats.org/officeDocument/2006/math" xmlns:v="urn:schemas-microsoft-com:vml" xmlns:wp14="http://schemas.microsoft.com/office/word/2010/wordprocessingDrawing" xmlns:wp="http://schemas.openxmlformats.org/drawingml/2006/wordprocessingDrawing" xmlns:w10="urn:schemas-microsoft-com:office:word" xmlns:w="http://schemas.openxmlformats.org/wordprocessingml/2006/main" xmlns:w14="http://schemas.microsoft.com/office/word/2010/wordml" xmlns:wpg="http://schemas.microsoft.com/office/word/2010/wordprocessingGroup" xmlns:wpi="http://schemas.microsoft.com/office/word/2010/wordprocessingInk" xmlns:wne="http://schemas.microsoft.com/office/word/2006/wordml" xmlns:wps="http://schemas.microsoft.com/office/word/2010/wordprocessingShape" mc:Ignorable="w14 wp14">
+<w:numbering xmlns:wpc="http://schemas.microsoft.com/office/word/2010/wordprocessingCanvas" xmlns:mc="http://schemas.openxmlformats.org/markup-compatibility/2006" xmlns:o="urn:schemas-microsoft-com:office:office" xmlns:r="http://schemas.openxmlformats.org/officeDocument/2006/relationships" xmlns:m="http://schemas.openxmlformats.org/officeDocument/2006/math" xmlns:v="urn:schemas-microsoft-com:vml" xmlns:wp14="http://schemas.microsoft.com/office/word/2010/wordprocessingDrawing" xmlns:wp="http://schemas.openxmlformats.org/drawingml/2006/wordprocessingDrawing" xmlns:w10="urn:schemas-microsoft-com:office:word" xmlns:w="http://schemas.openxmlformats.org/wordprocessingml/2006/main" xmlns:w14="http://schemas.microsoft.com/office/word/2010/wordml" xmlns:w15="http://schemas.microsoft.com/office/word/2012/wordml" xmlns:wpg="http://schemas.microsoft.com/office/word/2010/wordprocessingGroup" xmlns:wpi="http://schemas.microsoft.com/office/word/2010/wordprocessingInk" xmlns:wne="http://schemas.microsoft.com/office/word/2006/wordml" xmlns:wps="http://schemas.microsoft.com/office/word/2010/wordprocessingShape" mc:Ignorable="w14 w15 wp14">
   <w:abstractNum w:abstractNumId="0">
     <w:nsid w:val="063A078C"/>
     <w:multiLevelType w:val="multilevel"/>
@@ -12042,7 +12457,7 @@
 </file>
 
 <file path=word/styles.xml><?xml version="1.0" encoding="utf-8"?>
-<w:styles xmlns:mc="http://schemas.openxmlformats.org/markup-compatibility/2006" xmlns:r="http://schemas.openxmlformats.org/officeDocument/2006/relationships" xmlns:w="http://schemas.openxmlformats.org/wordprocessingml/2006/main" xmlns:w14="http://schemas.microsoft.com/office/word/2010/wordml" mc:Ignorable="w14">
+<w:styles xmlns:mc="http://schemas.openxmlformats.org/markup-compatibility/2006" xmlns:r="http://schemas.openxmlformats.org/officeDocument/2006/relationships" xmlns:w="http://schemas.openxmlformats.org/wordprocessingml/2006/main" xmlns:w14="http://schemas.microsoft.com/office/word/2010/wordml" xmlns:w15="http://schemas.microsoft.com/office/word/2012/wordml" mc:Ignorable="w14 w15">
   <w:docDefaults>
     <w:rPrDefault>
       <w:rPr>
@@ -12058,154 +12473,388 @@
       </w:pPr>
     </w:pPrDefault>
   </w:docDefaults>
-  <w:latentStyles w:defLockedState="0" w:defUIPriority="99" w:defSemiHidden="1" w:defUnhideWhenUsed="1" w:defQFormat="0" w:count="267">
-    <w:lsdException w:name="Normal" w:semiHidden="0" w:uiPriority="0" w:unhideWhenUsed="0" w:qFormat="1"/>
-    <w:lsdException w:name="heading 1" w:semiHidden="0" w:uiPriority="9" w:unhideWhenUsed="0" w:qFormat="1"/>
-    <w:lsdException w:name="heading 2" w:uiPriority="9" w:qFormat="1"/>
-    <w:lsdException w:name="heading 3" w:uiPriority="9" w:qFormat="1"/>
-    <w:lsdException w:name="heading 4" w:uiPriority="9" w:qFormat="1"/>
-    <w:lsdException w:name="heading 5" w:uiPriority="9" w:qFormat="1"/>
-    <w:lsdException w:name="heading 6" w:uiPriority="9" w:qFormat="1"/>
-    <w:lsdException w:name="heading 7" w:uiPriority="9" w:qFormat="1"/>
-    <w:lsdException w:name="heading 8" w:uiPriority="9" w:qFormat="1"/>
-    <w:lsdException w:name="heading 9" w:uiPriority="9" w:qFormat="1"/>
-    <w:lsdException w:name="toc 1" w:uiPriority="39"/>
-    <w:lsdException w:name="toc 2" w:uiPriority="39"/>
-    <w:lsdException w:name="toc 3" w:uiPriority="39"/>
-    <w:lsdException w:name="toc 4" w:uiPriority="39"/>
-    <w:lsdException w:name="toc 5" w:uiPriority="39"/>
-    <w:lsdException w:name="toc 6" w:uiPriority="39"/>
-    <w:lsdException w:name="toc 7" w:uiPriority="39"/>
-    <w:lsdException w:name="toc 8" w:uiPriority="39"/>
-    <w:lsdException w:name="toc 9" w:uiPriority="39"/>
-    <w:lsdException w:name="caption" w:uiPriority="35" w:qFormat="1"/>
-    <w:lsdException w:name="Title" w:semiHidden="0" w:uiPriority="10" w:unhideWhenUsed="0" w:qFormat="1"/>
-    <w:lsdException w:name="Default Paragraph Font" w:uiPriority="1"/>
-    <w:lsdException w:name="Subtitle" w:semiHidden="0" w:uiPriority="11" w:unhideWhenUsed="0" w:qFormat="1"/>
-    <w:lsdException w:name="Strong" w:semiHidden="0" w:uiPriority="22" w:unhideWhenUsed="0" w:qFormat="1"/>
-    <w:lsdException w:name="Emphasis" w:semiHidden="0" w:uiPriority="20" w:unhideWhenUsed="0" w:qFormat="1"/>
-    <w:lsdException w:name="Table Grid" w:semiHidden="0" w:uiPriority="59" w:unhideWhenUsed="0"/>
-    <w:lsdException w:name="Placeholder Text" w:unhideWhenUsed="0"/>
-    <w:lsdException w:name="No Spacing" w:semiHidden="0" w:uiPriority="1" w:unhideWhenUsed="0" w:qFormat="1"/>
-    <w:lsdException w:name="Light Shading" w:semiHidden="0" w:uiPriority="60" w:unhideWhenUsed="0"/>
-    <w:lsdException w:name="Light List" w:semiHidden="0" w:uiPriority="61" w:unhideWhenUsed="0"/>
-    <w:lsdException w:name="Light Grid" w:semiHidden="0" w:uiPriority="62" w:unhideWhenUsed="0"/>
-    <w:lsdException w:name="Medium Shading 1" w:semiHidden="0" w:uiPriority="63" w:unhideWhenUsed="0"/>
-    <w:lsdException w:name="Medium Shading 2" w:semiHidden="0" w:uiPriority="64" w:unhideWhenUsed="0"/>
-    <w:lsdException w:name="Medium List 1" w:semiHidden="0" w:uiPriority="65" w:unhideWhenUsed="0"/>
-    <w:lsdException w:name="Medium List 2" w:semiHidden="0" w:uiPriority="66" w:unhideWhenUsed="0"/>
-    <w:lsdException w:name="Medium Grid 1" w:semiHidden="0" w:uiPriority="67" w:unhideWhenUsed="0"/>
-    <w:lsdException w:name="Medium Grid 2" w:semiHidden="0" w:uiPriority="68" w:unhideWhenUsed="0"/>
-    <w:lsdException w:name="Medium Grid 3" w:semiHidden="0" w:uiPriority="69" w:unhideWhenUsed="0"/>
-    <w:lsdException w:name="Dark List" w:semiHidden="0" w:uiPriority="70" w:unhideWhenUsed="0"/>
-    <w:lsdException w:name="Colorful Shading" w:semiHidden="0" w:uiPriority="71" w:unhideWhenUsed="0"/>
-    <w:lsdException w:name="Colorful List" w:semiHidden="0" w:uiPriority="72" w:unhideWhenUsed="0"/>
-    <w:lsdException w:name="Colorful Grid" w:semiHidden="0" w:uiPriority="73" w:unhideWhenUsed="0"/>
-    <w:lsdException w:name="Light Shading Accent 1" w:semiHidden="0" w:uiPriority="60" w:unhideWhenUsed="0"/>
-    <w:lsdException w:name="Light List Accent 1" w:semiHidden="0" w:uiPriority="61" w:unhideWhenUsed="0"/>
-    <w:lsdException w:name="Light Grid Accent 1" w:semiHidden="0" w:uiPriority="62" w:unhideWhenUsed="0"/>
-    <w:lsdException w:name="Medium Shading 1 Accent 1" w:semiHidden="0" w:uiPriority="63" w:unhideWhenUsed="0"/>
-    <w:lsdException w:name="Medium Shading 2 Accent 1" w:semiHidden="0" w:uiPriority="64" w:unhideWhenUsed="0"/>
-    <w:lsdException w:name="Medium List 1 Accent 1" w:semiHidden="0" w:uiPriority="65" w:unhideWhenUsed="0"/>
-    <w:lsdException w:name="Revision" w:unhideWhenUsed="0"/>
-    <w:lsdException w:name="List Paragraph" w:semiHidden="0" w:uiPriority="34" w:unhideWhenUsed="0" w:qFormat="1"/>
-    <w:lsdException w:name="Quote" w:semiHidden="0" w:uiPriority="29" w:unhideWhenUsed="0" w:qFormat="1"/>
-    <w:lsdException w:name="Intense Quote" w:semiHidden="0" w:uiPriority="30" w:unhideWhenUsed="0" w:qFormat="1"/>
-    <w:lsdException w:name="Medium List 2 Accent 1" w:semiHidden="0" w:uiPriority="66" w:unhideWhenUsed="0"/>
-    <w:lsdException w:name="Medium Grid 1 Accent 1" w:semiHidden="0" w:uiPriority="67" w:unhideWhenUsed="0"/>
-    <w:lsdException w:name="Medium Grid 2 Accent 1" w:semiHidden="0" w:uiPriority="68" w:unhideWhenUsed="0"/>
-    <w:lsdException w:name="Medium Grid 3 Accent 1" w:semiHidden="0" w:uiPriority="69" w:unhideWhenUsed="0"/>
-    <w:lsdException w:name="Dark List Accent 1" w:semiHidden="0" w:uiPriority="70" w:unhideWhenUsed="0"/>
-    <w:lsdException w:name="Colorful Shading Accent 1" w:semiHidden="0" w:uiPriority="71" w:unhideWhenUsed="0"/>
-    <w:lsdException w:name="Colorful List Accent 1" w:semiHidden="0" w:uiPriority="72" w:unhideWhenUsed="0"/>
-    <w:lsdException w:name="Colorful Grid Accent 1" w:semiHidden="0" w:uiPriority="73" w:unhideWhenUsed="0"/>
-    <w:lsdException w:name="Light Shading Accent 2" w:semiHidden="0" w:uiPriority="60" w:unhideWhenUsed="0"/>
-    <w:lsdException w:name="Light List Accent 2" w:semiHidden="0" w:uiPriority="61" w:unhideWhenUsed="0"/>
-    <w:lsdException w:name="Light Grid Accent 2" w:semiHidden="0" w:uiPriority="62" w:unhideWhenUsed="0"/>
-    <w:lsdException w:name="Medium Shading 1 Accent 2" w:semiHidden="0" w:uiPriority="63" w:unhideWhenUsed="0"/>
-    <w:lsdException w:name="Medium Shading 2 Accent 2" w:semiHidden="0" w:uiPriority="64" w:unhideWhenUsed="0"/>
-    <w:lsdException w:name="Medium List 1 Accent 2" w:semiHidden="0" w:uiPriority="65" w:unhideWhenUsed="0"/>
-    <w:lsdException w:name="Medium List 2 Accent 2" w:semiHidden="0" w:uiPriority="66" w:unhideWhenUsed="0"/>
-    <w:lsdException w:name="Medium Grid 1 Accent 2" w:semiHidden="0" w:uiPriority="67" w:unhideWhenUsed="0"/>
-    <w:lsdException w:name="Medium Grid 2 Accent 2" w:semiHidden="0" w:uiPriority="68" w:unhideWhenUsed="0"/>
-    <w:lsdException w:name="Medium Grid 3 Accent 2" w:semiHidden="0" w:uiPriority="69" w:unhideWhenUsed="0"/>
-    <w:lsdException w:name="Dark List Accent 2" w:semiHidden="0" w:uiPriority="70" w:unhideWhenUsed="0"/>
-    <w:lsdException w:name="Colorful Shading Accent 2" w:semiHidden="0" w:uiPriority="71" w:unhideWhenUsed="0"/>
-    <w:lsdException w:name="Colorful List Accent 2" w:semiHidden="0" w:uiPriority="72" w:unhideWhenUsed="0"/>
-    <w:lsdException w:name="Colorful Grid Accent 2" w:semiHidden="0" w:uiPriority="73" w:unhideWhenUsed="0"/>
-    <w:lsdException w:name="Light Shading Accent 3" w:semiHidden="0" w:uiPriority="60" w:unhideWhenUsed="0"/>
-    <w:lsdException w:name="Light List Accent 3" w:semiHidden="0" w:uiPriority="61" w:unhideWhenUsed="0"/>
-    <w:lsdException w:name="Light Grid Accent 3" w:semiHidden="0" w:uiPriority="62" w:unhideWhenUsed="0"/>
-    <w:lsdException w:name="Medium Shading 1 Accent 3" w:semiHidden="0" w:uiPriority="63" w:unhideWhenUsed="0"/>
-    <w:lsdException w:name="Medium Shading 2 Accent 3" w:semiHidden="0" w:uiPriority="64" w:unhideWhenUsed="0"/>
-    <w:lsdException w:name="Medium List 1 Accent 3" w:semiHidden="0" w:uiPriority="65" w:unhideWhenUsed="0"/>
-    <w:lsdException w:name="Medium List 2 Accent 3" w:semiHidden="0" w:uiPriority="66" w:unhideWhenUsed="0"/>
-    <w:lsdException w:name="Medium Grid 1 Accent 3" w:semiHidden="0" w:uiPriority="67" w:unhideWhenUsed="0"/>
-    <w:lsdException w:name="Medium Grid 2 Accent 3" w:semiHidden="0" w:uiPriority="68" w:unhideWhenUsed="0"/>
-    <w:lsdException w:name="Medium Grid 3 Accent 3" w:semiHidden="0" w:uiPriority="69" w:unhideWhenUsed="0"/>
-    <w:lsdException w:name="Dark List Accent 3" w:semiHidden="0" w:uiPriority="70" w:unhideWhenUsed="0"/>
-    <w:lsdException w:name="Colorful Shading Accent 3" w:semiHidden="0" w:uiPriority="71" w:unhideWhenUsed="0"/>
-    <w:lsdException w:name="Colorful List Accent 3" w:semiHidden="0" w:uiPriority="72" w:unhideWhenUsed="0"/>
-    <w:lsdException w:name="Colorful Grid Accent 3" w:semiHidden="0" w:uiPriority="73" w:unhideWhenUsed="0"/>
-    <w:lsdException w:name="Light Shading Accent 4" w:semiHidden="0" w:uiPriority="60" w:unhideWhenUsed="0"/>
-    <w:lsdException w:name="Light List Accent 4" w:semiHidden="0" w:uiPriority="61" w:unhideWhenUsed="0"/>
-    <w:lsdException w:name="Light Grid Accent 4" w:semiHidden="0" w:uiPriority="62" w:unhideWhenUsed="0"/>
-    <w:lsdException w:name="Medium Shading 1 Accent 4" w:semiHidden="0" w:uiPriority="63" w:unhideWhenUsed="0"/>
-    <w:lsdException w:name="Medium Shading 2 Accent 4" w:semiHidden="0" w:uiPriority="64" w:unhideWhenUsed="0"/>
-    <w:lsdException w:name="Medium List 1 Accent 4" w:semiHidden="0" w:uiPriority="65" w:unhideWhenUsed="0"/>
-    <w:lsdException w:name="Medium List 2 Accent 4" w:semiHidden="0" w:uiPriority="66" w:unhideWhenUsed="0"/>
-    <w:lsdException w:name="Medium Grid 1 Accent 4" w:semiHidden="0" w:uiPriority="67" w:unhideWhenUsed="0"/>
-    <w:lsdException w:name="Medium Grid 2 Accent 4" w:semiHidden="0" w:uiPriority="68" w:unhideWhenUsed="0"/>
-    <w:lsdException w:name="Medium Grid 3 Accent 4" w:semiHidden="0" w:uiPriority="69" w:unhideWhenUsed="0"/>
-    <w:lsdException w:name="Dark List Accent 4" w:semiHidden="0" w:uiPriority="70" w:unhideWhenUsed="0"/>
-    <w:lsdException w:name="Colorful Shading Accent 4" w:semiHidden="0" w:uiPriority="71" w:unhideWhenUsed="0"/>
-    <w:lsdException w:name="Colorful List Accent 4" w:semiHidden="0" w:uiPriority="72" w:unhideWhenUsed="0"/>
-    <w:lsdException w:name="Colorful Grid Accent 4" w:semiHidden="0" w:uiPriority="73" w:unhideWhenUsed="0"/>
-    <w:lsdException w:name="Light Shading Accent 5" w:semiHidden="0" w:uiPriority="60" w:unhideWhenUsed="0"/>
-    <w:lsdException w:name="Light List Accent 5" w:semiHidden="0" w:uiPriority="61" w:unhideWhenUsed="0"/>
-    <w:lsdException w:name="Light Grid Accent 5" w:semiHidden="0" w:uiPriority="62" w:unhideWhenUsed="0"/>
-    <w:lsdException w:name="Medium Shading 1 Accent 5" w:semiHidden="0" w:uiPriority="63" w:unhideWhenUsed="0"/>
-    <w:lsdException w:name="Medium Shading 2 Accent 5" w:semiHidden="0" w:uiPriority="64" w:unhideWhenUsed="0"/>
-    <w:lsdException w:name="Medium List 1 Accent 5" w:semiHidden="0" w:uiPriority="65" w:unhideWhenUsed="0"/>
-    <w:lsdException w:name="Medium List 2 Accent 5" w:semiHidden="0" w:uiPriority="66" w:unhideWhenUsed="0"/>
-    <w:lsdException w:name="Medium Grid 1 Accent 5" w:semiHidden="0" w:uiPriority="67" w:unhideWhenUsed="0"/>
-    <w:lsdException w:name="Medium Grid 2 Accent 5" w:semiHidden="0" w:uiPriority="68" w:unhideWhenUsed="0"/>
-    <w:lsdException w:name="Medium Grid 3 Accent 5" w:semiHidden="0" w:uiPriority="69" w:unhideWhenUsed="0"/>
-    <w:lsdException w:name="Dark List Accent 5" w:semiHidden="0" w:uiPriority="70" w:unhideWhenUsed="0"/>
-    <w:lsdException w:name="Colorful Shading Accent 5" w:semiHidden="0" w:uiPriority="71" w:unhideWhenUsed="0"/>
-    <w:lsdException w:name="Colorful List Accent 5" w:semiHidden="0" w:uiPriority="72" w:unhideWhenUsed="0"/>
-    <w:lsdException w:name="Colorful Grid Accent 5" w:semiHidden="0" w:uiPriority="73" w:unhideWhenUsed="0"/>
-    <w:lsdException w:name="Light Shading Accent 6" w:semiHidden="0" w:uiPriority="60" w:unhideWhenUsed="0"/>
-    <w:lsdException w:name="Light List Accent 6" w:semiHidden="0" w:uiPriority="61" w:unhideWhenUsed="0"/>
-    <w:lsdException w:name="Light Grid Accent 6" w:semiHidden="0" w:uiPriority="62" w:unhideWhenUsed="0"/>
-    <w:lsdException w:name="Medium Shading 1 Accent 6" w:semiHidden="0" w:uiPriority="63" w:unhideWhenUsed="0"/>
-    <w:lsdException w:name="Medium Shading 2 Accent 6" w:semiHidden="0" w:uiPriority="64" w:unhideWhenUsed="0"/>
-    <w:lsdException w:name="Medium List 1 Accent 6" w:semiHidden="0" w:uiPriority="65" w:unhideWhenUsed="0"/>
-    <w:lsdException w:name="Medium List 2 Accent 6" w:semiHidden="0" w:uiPriority="66" w:unhideWhenUsed="0"/>
-    <w:lsdException w:name="Medium Grid 1 Accent 6" w:semiHidden="0" w:uiPriority="67" w:unhideWhenUsed="0"/>
-    <w:lsdException w:name="Medium Grid 2 Accent 6" w:semiHidden="0" w:uiPriority="68" w:unhideWhenUsed="0"/>
-    <w:lsdException w:name="Medium Grid 3 Accent 6" w:semiHidden="0" w:uiPriority="69" w:unhideWhenUsed="0"/>
-    <w:lsdException w:name="Dark List Accent 6" w:semiHidden="0" w:uiPriority="70" w:unhideWhenUsed="0"/>
-    <w:lsdException w:name="Colorful Shading Accent 6" w:semiHidden="0" w:uiPriority="71" w:unhideWhenUsed="0"/>
-    <w:lsdException w:name="Colorful List Accent 6" w:semiHidden="0" w:uiPriority="72" w:unhideWhenUsed="0"/>
-    <w:lsdException w:name="Colorful Grid Accent 6" w:semiHidden="0" w:uiPriority="73" w:unhideWhenUsed="0"/>
-    <w:lsdException w:name="Subtle Emphasis" w:semiHidden="0" w:uiPriority="19" w:unhideWhenUsed="0" w:qFormat="1"/>
-    <w:lsdException w:name="Intense Emphasis" w:semiHidden="0" w:uiPriority="21" w:unhideWhenUsed="0" w:qFormat="1"/>
-    <w:lsdException w:name="Subtle Reference" w:semiHidden="0" w:uiPriority="31" w:unhideWhenUsed="0" w:qFormat="1"/>
-    <w:lsdException w:name="Intense Reference" w:semiHidden="0" w:uiPriority="32" w:unhideWhenUsed="0" w:qFormat="1"/>
-    <w:lsdException w:name="Book Title" w:semiHidden="0" w:uiPriority="33" w:unhideWhenUsed="0" w:qFormat="1"/>
-    <w:lsdException w:name="Bibliography" w:uiPriority="37"/>
-    <w:lsdException w:name="TOC Heading" w:uiPriority="39" w:qFormat="1"/>
+  <w:latentStyles w:defLockedState="0" w:defUIPriority="99" w:defSemiHidden="0" w:defUnhideWhenUsed="0" w:defQFormat="0" w:count="371">
+    <w:lsdException w:name="Normal" w:uiPriority="0" w:qFormat="1"/>
+    <w:lsdException w:name="heading 1" w:uiPriority="9" w:qFormat="1"/>
+    <w:lsdException w:name="heading 2" w:semiHidden="1" w:uiPriority="9" w:unhideWhenUsed="1" w:qFormat="1"/>
+    <w:lsdException w:name="heading 3" w:semiHidden="1" w:uiPriority="9" w:unhideWhenUsed="1" w:qFormat="1"/>
+    <w:lsdException w:name="heading 4" w:semiHidden="1" w:uiPriority="9" w:unhideWhenUsed="1" w:qFormat="1"/>
+    <w:lsdException w:name="heading 5" w:semiHidden="1" w:uiPriority="9" w:unhideWhenUsed="1" w:qFormat="1"/>
+    <w:lsdException w:name="heading 6" w:semiHidden="1" w:uiPriority="9" w:unhideWhenUsed="1" w:qFormat="1"/>
+    <w:lsdException w:name="heading 7" w:semiHidden="1" w:uiPriority="9" w:unhideWhenUsed="1" w:qFormat="1"/>
+    <w:lsdException w:name="heading 8" w:semiHidden="1" w:uiPriority="9" w:unhideWhenUsed="1" w:qFormat="1"/>
+    <w:lsdException w:name="heading 9" w:semiHidden="1" w:uiPriority="9" w:unhideWhenUsed="1" w:qFormat="1"/>
+    <w:lsdException w:name="index 1" w:semiHidden="1" w:unhideWhenUsed="1"/>
+    <w:lsdException w:name="index 2" w:semiHidden="1" w:unhideWhenUsed="1"/>
+    <w:lsdException w:name="index 3" w:semiHidden="1" w:unhideWhenUsed="1"/>
+    <w:lsdException w:name="index 4" w:semiHidden="1" w:unhideWhenUsed="1"/>
+    <w:lsdException w:name="index 5" w:semiHidden="1" w:unhideWhenUsed="1"/>
+    <w:lsdException w:name="index 6" w:semiHidden="1" w:unhideWhenUsed="1"/>
+    <w:lsdException w:name="index 7" w:semiHidden="1" w:unhideWhenUsed="1"/>
+    <w:lsdException w:name="index 8" w:semiHidden="1" w:unhideWhenUsed="1"/>
+    <w:lsdException w:name="index 9" w:semiHidden="1" w:unhideWhenUsed="1"/>
+    <w:lsdException w:name="toc 1" w:semiHidden="1" w:uiPriority="39" w:unhideWhenUsed="1"/>
+    <w:lsdException w:name="toc 2" w:semiHidden="1" w:uiPriority="39" w:unhideWhenUsed="1"/>
+    <w:lsdException w:name="toc 3" w:semiHidden="1" w:uiPriority="39" w:unhideWhenUsed="1"/>
+    <w:lsdException w:name="toc 4" w:semiHidden="1" w:uiPriority="39" w:unhideWhenUsed="1"/>
+    <w:lsdException w:name="toc 5" w:semiHidden="1" w:uiPriority="39" w:unhideWhenUsed="1"/>
+    <w:lsdException w:name="toc 6" w:semiHidden="1" w:uiPriority="39" w:unhideWhenUsed="1"/>
+    <w:lsdException w:name="toc 7" w:semiHidden="1" w:uiPriority="39" w:unhideWhenUsed="1"/>
+    <w:lsdException w:name="toc 8" w:semiHidden="1" w:uiPriority="39" w:unhideWhenUsed="1"/>
+    <w:lsdException w:name="toc 9" w:semiHidden="1" w:uiPriority="39" w:unhideWhenUsed="1"/>
+    <w:lsdException w:name="Normal Indent" w:semiHidden="1" w:unhideWhenUsed="1"/>
+    <w:lsdException w:name="footnote text" w:semiHidden="1" w:unhideWhenUsed="1"/>
+    <w:lsdException w:name="annotation text" w:semiHidden="1" w:unhideWhenUsed="1"/>
+    <w:lsdException w:name="header" w:semiHidden="1" w:unhideWhenUsed="1"/>
+    <w:lsdException w:name="footer" w:semiHidden="1" w:unhideWhenUsed="1"/>
+    <w:lsdException w:name="index heading" w:semiHidden="1" w:unhideWhenUsed="1"/>
+    <w:lsdException w:name="caption" w:semiHidden="1" w:uiPriority="35" w:unhideWhenUsed="1" w:qFormat="1"/>
+    <w:lsdException w:name="table of figures" w:semiHidden="1" w:unhideWhenUsed="1"/>
+    <w:lsdException w:name="envelope address" w:semiHidden="1" w:unhideWhenUsed="1"/>
+    <w:lsdException w:name="envelope return" w:semiHidden="1" w:unhideWhenUsed="1"/>
+    <w:lsdException w:name="footnote reference" w:semiHidden="1" w:unhideWhenUsed="1"/>
+    <w:lsdException w:name="annotation reference" w:semiHidden="1" w:unhideWhenUsed="1"/>
+    <w:lsdException w:name="line number" w:semiHidden="1" w:unhideWhenUsed="1"/>
+    <w:lsdException w:name="page number" w:semiHidden="1" w:unhideWhenUsed="1"/>
+    <w:lsdException w:name="endnote reference" w:semiHidden="1" w:unhideWhenUsed="1"/>
+    <w:lsdException w:name="endnote text" w:semiHidden="1" w:unhideWhenUsed="1"/>
+    <w:lsdException w:name="table of authorities" w:semiHidden="1" w:unhideWhenUsed="1"/>
+    <w:lsdException w:name="macro" w:semiHidden="1" w:unhideWhenUsed="1"/>
+    <w:lsdException w:name="toa heading" w:semiHidden="1" w:unhideWhenUsed="1"/>
+    <w:lsdException w:name="List" w:semiHidden="1" w:unhideWhenUsed="1"/>
+    <w:lsdException w:name="List Bullet" w:semiHidden="1" w:unhideWhenUsed="1"/>
+    <w:lsdException w:name="List Number" w:semiHidden="1" w:unhideWhenUsed="1"/>
+    <w:lsdException w:name="List 2" w:semiHidden="1" w:unhideWhenUsed="1"/>
+    <w:lsdException w:name="List 3" w:semiHidden="1" w:unhideWhenUsed="1"/>
+    <w:lsdException w:name="List 4" w:semiHidden="1" w:unhideWhenUsed="1"/>
+    <w:lsdException w:name="List 5" w:semiHidden="1" w:unhideWhenUsed="1"/>
+    <w:lsdException w:name="List Bullet 2" w:semiHidden="1" w:unhideWhenUsed="1"/>
+    <w:lsdException w:name="List Bullet 3" w:semiHidden="1" w:unhideWhenUsed="1"/>
+    <w:lsdException w:name="List Bullet 4" w:semiHidden="1" w:unhideWhenUsed="1"/>
+    <w:lsdException w:name="List Bullet 5" w:semiHidden="1" w:unhideWhenUsed="1"/>
+    <w:lsdException w:name="List Number 2" w:semiHidden="1" w:unhideWhenUsed="1"/>
+    <w:lsdException w:name="List Number 3" w:semiHidden="1" w:unhideWhenUsed="1"/>
+    <w:lsdException w:name="List Number 4" w:semiHidden="1" w:unhideWhenUsed="1"/>
+    <w:lsdException w:name="List Number 5" w:semiHidden="1" w:unhideWhenUsed="1"/>
+    <w:lsdException w:name="Title" w:uiPriority="10" w:qFormat="1"/>
+    <w:lsdException w:name="Closing" w:semiHidden="1" w:unhideWhenUsed="1"/>
+    <w:lsdException w:name="Signature" w:semiHidden="1" w:unhideWhenUsed="1"/>
+    <w:lsdException w:name="Default Paragraph Font" w:semiHidden="1" w:uiPriority="1" w:unhideWhenUsed="1"/>
+    <w:lsdException w:name="Body Text" w:semiHidden="1" w:unhideWhenUsed="1"/>
+    <w:lsdException w:name="Body Text Indent" w:semiHidden="1" w:unhideWhenUsed="1"/>
+    <w:lsdException w:name="List Continue" w:semiHidden="1" w:unhideWhenUsed="1"/>
+    <w:lsdException w:name="List Continue 2" w:semiHidden="1" w:unhideWhenUsed="1"/>
+    <w:lsdException w:name="List Continue 3" w:semiHidden="1" w:unhideWhenUsed="1"/>
+    <w:lsdException w:name="List Continue 4" w:semiHidden="1" w:unhideWhenUsed="1"/>
+    <w:lsdException w:name="List Continue 5" w:semiHidden="1" w:unhideWhenUsed="1"/>
+    <w:lsdException w:name="Message Header" w:semiHidden="1" w:unhideWhenUsed="1"/>
+    <w:lsdException w:name="Subtitle" w:uiPriority="11" w:qFormat="1"/>
+    <w:lsdException w:name="Salutation" w:semiHidden="1" w:unhideWhenUsed="1"/>
+    <w:lsdException w:name="Date" w:semiHidden="1" w:unhideWhenUsed="1"/>
+    <w:lsdException w:name="Body Text First Indent" w:semiHidden="1" w:unhideWhenUsed="1"/>
+    <w:lsdException w:name="Body Text First Indent 2" w:semiHidden="1" w:unhideWhenUsed="1"/>
+    <w:lsdException w:name="Note Heading" w:semiHidden="1" w:unhideWhenUsed="1"/>
+    <w:lsdException w:name="Body Text 2" w:semiHidden="1" w:unhideWhenUsed="1"/>
+    <w:lsdException w:name="Body Text 3" w:semiHidden="1" w:unhideWhenUsed="1"/>
+    <w:lsdException w:name="Body Text Indent 2" w:semiHidden="1" w:unhideWhenUsed="1"/>
+    <w:lsdException w:name="Body Text Indent 3" w:semiHidden="1" w:unhideWhenUsed="1"/>
+    <w:lsdException w:name="Block Text" w:semiHidden="1" w:unhideWhenUsed="1"/>
+    <w:lsdException w:name="Hyperlink" w:semiHidden="1" w:unhideWhenUsed="1"/>
+    <w:lsdException w:name="FollowedHyperlink" w:semiHidden="1" w:unhideWhenUsed="1"/>
+    <w:lsdException w:name="Strong" w:uiPriority="22" w:qFormat="1"/>
+    <w:lsdException w:name="Emphasis" w:uiPriority="20" w:qFormat="1"/>
+    <w:lsdException w:name="Document Map" w:semiHidden="1" w:unhideWhenUsed="1"/>
+    <w:lsdException w:name="Plain Text" w:semiHidden="1" w:unhideWhenUsed="1"/>
+    <w:lsdException w:name="E-mail Signature" w:semiHidden="1" w:unhideWhenUsed="1"/>
+    <w:lsdException w:name="HTML Top of Form" w:semiHidden="1" w:unhideWhenUsed="1"/>
+    <w:lsdException w:name="HTML Bottom of Form" w:semiHidden="1" w:unhideWhenUsed="1"/>
+    <w:lsdException w:name="Normal (Web)" w:semiHidden="1" w:unhideWhenUsed="1"/>
+    <w:lsdException w:name="HTML Acronym" w:semiHidden="1" w:unhideWhenUsed="1"/>
+    <w:lsdException w:name="HTML Address" w:semiHidden="1" w:unhideWhenUsed="1"/>
+    <w:lsdException w:name="HTML Cite" w:semiHidden="1" w:unhideWhenUsed="1"/>
+    <w:lsdException w:name="HTML Code" w:semiHidden="1" w:unhideWhenUsed="1"/>
+    <w:lsdException w:name="HTML Definition" w:semiHidden="1" w:unhideWhenUsed="1"/>
+    <w:lsdException w:name="HTML Keyboard" w:semiHidden="1" w:unhideWhenUsed="1"/>
+    <w:lsdException w:name="HTML Preformatted" w:semiHidden="1" w:unhideWhenUsed="1"/>
+    <w:lsdException w:name="HTML Sample" w:semiHidden="1" w:unhideWhenUsed="1"/>
+    <w:lsdException w:name="HTML Typewriter" w:semiHidden="1" w:unhideWhenUsed="1"/>
+    <w:lsdException w:name="HTML Variable" w:semiHidden="1" w:unhideWhenUsed="1"/>
+    <w:lsdException w:name="Normal Table" w:semiHidden="1" w:unhideWhenUsed="1"/>
+    <w:lsdException w:name="annotation subject" w:semiHidden="1" w:unhideWhenUsed="1"/>
+    <w:lsdException w:name="No List" w:semiHidden="1" w:unhideWhenUsed="1"/>
+    <w:lsdException w:name="Outline List 1" w:semiHidden="1" w:unhideWhenUsed="1"/>
+    <w:lsdException w:name="Outline List 2" w:semiHidden="1" w:unhideWhenUsed="1"/>
+    <w:lsdException w:name="Outline List 3" w:semiHidden="1" w:unhideWhenUsed="1"/>
+    <w:lsdException w:name="Table Simple 1" w:semiHidden="1" w:unhideWhenUsed="1"/>
+    <w:lsdException w:name="Table Simple 2" w:semiHidden="1" w:unhideWhenUsed="1"/>
+    <w:lsdException w:name="Table Simple 3" w:semiHidden="1" w:unhideWhenUsed="1"/>
+    <w:lsdException w:name="Table Classic 1" w:semiHidden="1" w:unhideWhenUsed="1"/>
+    <w:lsdException w:name="Table Classic 2" w:semiHidden="1" w:unhideWhenUsed="1"/>
+    <w:lsdException w:name="Table Classic 3" w:semiHidden="1" w:unhideWhenUsed="1"/>
+    <w:lsdException w:name="Table Classic 4" w:semiHidden="1" w:unhideWhenUsed="1"/>
+    <w:lsdException w:name="Table Colorful 1" w:semiHidden="1" w:unhideWhenUsed="1"/>
+    <w:lsdException w:name="Table Colorful 2" w:semiHidden="1" w:unhideWhenUsed="1"/>
+    <w:lsdException w:name="Table Colorful 3" w:semiHidden="1" w:unhideWhenUsed="1"/>
+    <w:lsdException w:name="Table Columns 1" w:semiHidden="1" w:unhideWhenUsed="1"/>
+    <w:lsdException w:name="Table Columns 2" w:semiHidden="1" w:unhideWhenUsed="1"/>
+    <w:lsdException w:name="Table Columns 3" w:semiHidden="1" w:unhideWhenUsed="1"/>
+    <w:lsdException w:name="Table Columns 4" w:semiHidden="1" w:unhideWhenUsed="1"/>
+    <w:lsdException w:name="Table Columns 5" w:semiHidden="1" w:unhideWhenUsed="1"/>
+    <w:lsdException w:name="Table Grid 1" w:semiHidden="1" w:unhideWhenUsed="1"/>
+    <w:lsdException w:name="Table Grid 2" w:semiHidden="1" w:unhideWhenUsed="1"/>
+    <w:lsdException w:name="Table Grid 3" w:semiHidden="1" w:unhideWhenUsed="1"/>
+    <w:lsdException w:name="Table Grid 4" w:semiHidden="1" w:unhideWhenUsed="1"/>
+    <w:lsdException w:name="Table Grid 5" w:semiHidden="1" w:unhideWhenUsed="1"/>
+    <w:lsdException w:name="Table Grid 6" w:semiHidden="1" w:unhideWhenUsed="1"/>
+    <w:lsdException w:name="Table Grid 7" w:semiHidden="1" w:unhideWhenUsed="1"/>
+    <w:lsdException w:name="Table Grid 8" w:semiHidden="1" w:unhideWhenUsed="1"/>
+    <w:lsdException w:name="Table List 1" w:semiHidden="1" w:unhideWhenUsed="1"/>
+    <w:lsdException w:name="Table List 2" w:semiHidden="1" w:unhideWhenUsed="1"/>
+    <w:lsdException w:name="Table List 3" w:semiHidden="1" w:unhideWhenUsed="1"/>
+    <w:lsdException w:name="Table List 4" w:semiHidden="1" w:unhideWhenUsed="1"/>
+    <w:lsdException w:name="Table List 5" w:semiHidden="1" w:unhideWhenUsed="1"/>
+    <w:lsdException w:name="Table List 6" w:semiHidden="1" w:unhideWhenUsed="1"/>
+    <w:lsdException w:name="Table List 7" w:semiHidden="1" w:unhideWhenUsed="1"/>
+    <w:lsdException w:name="Table List 8" w:semiHidden="1" w:unhideWhenUsed="1"/>
+    <w:lsdException w:name="Table 3D effects 1" w:semiHidden="1" w:unhideWhenUsed="1"/>
+    <w:lsdException w:name="Table 3D effects 2" w:semiHidden="1" w:unhideWhenUsed="1"/>
+    <w:lsdException w:name="Table 3D effects 3" w:semiHidden="1" w:unhideWhenUsed="1"/>
+    <w:lsdException w:name="Table Contemporary" w:semiHidden="1" w:unhideWhenUsed="1"/>
+    <w:lsdException w:name="Table Elegant" w:semiHidden="1" w:unhideWhenUsed="1"/>
+    <w:lsdException w:name="Table Professional" w:semiHidden="1" w:unhideWhenUsed="1"/>
+    <w:lsdException w:name="Table Subtle 1" w:semiHidden="1" w:unhideWhenUsed="1"/>
+    <w:lsdException w:name="Table Subtle 2" w:semiHidden="1" w:unhideWhenUsed="1"/>
+    <w:lsdException w:name="Table Web 1" w:semiHidden="1" w:unhideWhenUsed="1"/>
+    <w:lsdException w:name="Table Web 2" w:semiHidden="1" w:unhideWhenUsed="1"/>
+    <w:lsdException w:name="Table Web 3" w:semiHidden="1" w:unhideWhenUsed="1"/>
+    <w:lsdException w:name="Balloon Text" w:semiHidden="1" w:unhideWhenUsed="1"/>
+    <w:lsdException w:name="Table Grid" w:uiPriority="59"/>
+    <w:lsdException w:name="Table Theme" w:semiHidden="1" w:unhideWhenUsed="1"/>
+    <w:lsdException w:name="Placeholder Text" w:semiHidden="1"/>
+    <w:lsdException w:name="No Spacing" w:uiPriority="1" w:qFormat="1"/>
+    <w:lsdException w:name="Light Shading" w:uiPriority="60"/>
+    <w:lsdException w:name="Light List" w:uiPriority="61"/>
+    <w:lsdException w:name="Light Grid" w:uiPriority="62"/>
+    <w:lsdException w:name="Medium Shading 1" w:uiPriority="63"/>
+    <w:lsdException w:name="Medium Shading 2" w:uiPriority="64"/>
+    <w:lsdException w:name="Medium List 1" w:uiPriority="65"/>
+    <w:lsdException w:name="Medium List 2" w:uiPriority="66"/>
+    <w:lsdException w:name="Medium Grid 1" w:uiPriority="67"/>
+    <w:lsdException w:name="Medium Grid 2" w:uiPriority="68"/>
+    <w:lsdException w:name="Medium Grid 3" w:uiPriority="69"/>
+    <w:lsdException w:name="Dark List" w:uiPriority="70"/>
+    <w:lsdException w:name="Colorful Shading" w:uiPriority="71"/>
+    <w:lsdException w:name="Colorful List" w:uiPriority="72"/>
+    <w:lsdException w:name="Colorful Grid" w:uiPriority="73"/>
+    <w:lsdException w:name="Light Shading Accent 1" w:uiPriority="60"/>
+    <w:lsdException w:name="Light List Accent 1" w:uiPriority="61"/>
+    <w:lsdException w:name="Light Grid Accent 1" w:uiPriority="62"/>
+    <w:lsdException w:name="Medium Shading 1 Accent 1" w:uiPriority="63"/>
+    <w:lsdException w:name="Medium Shading 2 Accent 1" w:uiPriority="64"/>
+    <w:lsdException w:name="Medium List 1 Accent 1" w:uiPriority="65"/>
+    <w:lsdException w:name="Revision" w:semiHidden="1"/>
+    <w:lsdException w:name="List Paragraph" w:uiPriority="34" w:qFormat="1"/>
+    <w:lsdException w:name="Quote" w:uiPriority="29" w:qFormat="1"/>
+    <w:lsdException w:name="Intense Quote" w:uiPriority="30" w:qFormat="1"/>
+    <w:lsdException w:name="Medium List 2 Accent 1" w:uiPriority="66"/>
+    <w:lsdException w:name="Medium Grid 1 Accent 1" w:uiPriority="67"/>
+    <w:lsdException w:name="Medium Grid 2 Accent 1" w:uiPriority="68"/>
+    <w:lsdException w:name="Medium Grid 3 Accent 1" w:uiPriority="69"/>
+    <w:lsdException w:name="Dark List Accent 1" w:uiPriority="70"/>
+    <w:lsdException w:name="Colorful Shading Accent 1" w:uiPriority="71"/>
+    <w:lsdException w:name="Colorful List Accent 1" w:uiPriority="72"/>
+    <w:lsdException w:name="Colorful Grid Accent 1" w:uiPriority="73"/>
+    <w:lsdException w:name="Light Shading Accent 2" w:uiPriority="60"/>
+    <w:lsdException w:name="Light List Accent 2" w:uiPriority="61"/>
+    <w:lsdException w:name="Light Grid Accent 2" w:uiPriority="62"/>
+    <w:lsdException w:name="Medium Shading 1 Accent 2" w:uiPriority="63"/>
+    <w:lsdException w:name="Medium Shading 2 Accent 2" w:uiPriority="64"/>
+    <w:lsdException w:name="Medium List 1 Accent 2" w:uiPriority="65"/>
+    <w:lsdException w:name="Medium List 2 Accent 2" w:uiPriority="66"/>
+    <w:lsdException w:name="Medium Grid 1 Accent 2" w:uiPriority="67"/>
+    <w:lsdException w:name="Medium Grid 2 Accent 2" w:uiPriority="68"/>
+    <w:lsdException w:name="Medium Grid 3 Accent 2" w:uiPriority="69"/>
+    <w:lsdException w:name="Dark List Accent 2" w:uiPriority="70"/>
+    <w:lsdException w:name="Colorful Shading Accent 2" w:uiPriority="71"/>
+    <w:lsdException w:name="Colorful List Accent 2" w:uiPriority="72"/>
+    <w:lsdException w:name="Colorful Grid Accent 2" w:uiPriority="73"/>
+    <w:lsdException w:name="Light Shading Accent 3" w:uiPriority="60"/>
+    <w:lsdException w:name="Light List Accent 3" w:uiPriority="61"/>
+    <w:lsdException w:name="Light Grid Accent 3" w:uiPriority="62"/>
+    <w:lsdException w:name="Medium Shading 1 Accent 3" w:uiPriority="63"/>
+    <w:lsdException w:name="Medium Shading 2 Accent 3" w:uiPriority="64"/>
+    <w:lsdException w:name="Medium List 1 Accent 3" w:uiPriority="65"/>
+    <w:lsdException w:name="Medium List 2 Accent 3" w:uiPriority="66"/>
+    <w:lsdException w:name="Medium Grid 1 Accent 3" w:uiPriority="67"/>
+    <w:lsdException w:name="Medium Grid 2 Accent 3" w:uiPriority="68"/>
+    <w:lsdException w:name="Medium Grid 3 Accent 3" w:uiPriority="69"/>
+    <w:lsdException w:name="Dark List Accent 3" w:uiPriority="70"/>
+    <w:lsdException w:name="Colorful Shading Accent 3" w:uiPriority="71"/>
+    <w:lsdException w:name="Colorful List Accent 3" w:uiPriority="72"/>
+    <w:lsdException w:name="Colorful Grid Accent 3" w:uiPriority="73"/>
+    <w:lsdException w:name="Light Shading Accent 4" w:uiPriority="60"/>
+    <w:lsdException w:name="Light List Accent 4" w:uiPriority="61"/>
+    <w:lsdException w:name="Light Grid Accent 4" w:uiPriority="62"/>
+    <w:lsdException w:name="Medium Shading 1 Accent 4" w:uiPriority="63"/>
+    <w:lsdException w:name="Medium Shading 2 Accent 4" w:uiPriority="64"/>
+    <w:lsdException w:name="Medium List 1 Accent 4" w:uiPriority="65"/>
+    <w:lsdException w:name="Medium List 2 Accent 4" w:uiPriority="66"/>
+    <w:lsdException w:name="Medium Grid 1 Accent 4" w:uiPriority="67"/>
+    <w:lsdException w:name="Medium Grid 2 Accent 4" w:uiPriority="68"/>
+    <w:lsdException w:name="Medium Grid 3 Accent 4" w:uiPriority="69"/>
+    <w:lsdException w:name="Dark List Accent 4" w:uiPriority="70"/>
+    <w:lsdException w:name="Colorful Shading Accent 4" w:uiPriority="71"/>
+    <w:lsdException w:name="Colorful List Accent 4" w:uiPriority="72"/>
+    <w:lsdException w:name="Colorful Grid Accent 4" w:uiPriority="73"/>
+    <w:lsdException w:name="Light Shading Accent 5" w:uiPriority="60"/>
+    <w:lsdException w:name="Light List Accent 5" w:uiPriority="61"/>
+    <w:lsdException w:name="Light Grid Accent 5" w:uiPriority="62"/>
+    <w:lsdException w:name="Medium Shading 1 Accent 5" w:uiPriority="63"/>
+    <w:lsdException w:name="Medium Shading 2 Accent 5" w:uiPriority="64"/>
+    <w:lsdException w:name="Medium List 1 Accent 5" w:uiPriority="65"/>
+    <w:lsdException w:name="Medium List 2 Accent 5" w:uiPriority="66"/>
+    <w:lsdException w:name="Medium Grid 1 Accent 5" w:uiPriority="67"/>
+    <w:lsdException w:name="Medium Grid 2 Accent 5" w:uiPriority="68"/>
+    <w:lsdException w:name="Medium Grid 3 Accent 5" w:uiPriority="69"/>
+    <w:lsdException w:name="Dark List Accent 5" w:uiPriority="70"/>
+    <w:lsdException w:name="Colorful Shading Accent 5" w:uiPriority="71"/>
+    <w:lsdException w:name="Colorful List Accent 5" w:uiPriority="72"/>
+    <w:lsdException w:name="Colorful Grid Accent 5" w:uiPriority="73"/>
+    <w:lsdException w:name="Light Shading Accent 6" w:uiPriority="60"/>
+    <w:lsdException w:name="Light List Accent 6" w:uiPriority="61"/>
+    <w:lsdException w:name="Light Grid Accent 6" w:uiPriority="62"/>
+    <w:lsdException w:name="Medium Shading 1 Accent 6" w:uiPriority="63"/>
+    <w:lsdException w:name="Medium Shading 2 Accent 6" w:uiPriority="64"/>
+    <w:lsdException w:name="Medium List 1 Accent 6" w:uiPriority="65"/>
+    <w:lsdException w:name="Medium List 2 Accent 6" w:uiPriority="66"/>
+    <w:lsdException w:name="Medium Grid 1 Accent 6" w:uiPriority="67"/>
+    <w:lsdException w:name="Medium Grid 2 Accent 6" w:uiPriority="68"/>
+    <w:lsdException w:name="Medium Grid 3 Accent 6" w:uiPriority="69"/>
+    <w:lsdException w:name="Dark List Accent 6" w:uiPriority="70"/>
+    <w:lsdException w:name="Colorful Shading Accent 6" w:uiPriority="71"/>
+    <w:lsdException w:name="Colorful List Accent 6" w:uiPriority="72"/>
+    <w:lsdException w:name="Colorful Grid Accent 6" w:uiPriority="73"/>
+    <w:lsdException w:name="Subtle Emphasis" w:uiPriority="19" w:qFormat="1"/>
+    <w:lsdException w:name="Intense Emphasis" w:uiPriority="21" w:qFormat="1"/>
+    <w:lsdException w:name="Subtle Reference" w:uiPriority="31" w:qFormat="1"/>
+    <w:lsdException w:name="Intense Reference" w:uiPriority="32" w:qFormat="1"/>
+    <w:lsdException w:name="Book Title" w:uiPriority="33" w:qFormat="1"/>
+    <w:lsdException w:name="Bibliography" w:semiHidden="1" w:uiPriority="37" w:unhideWhenUsed="1"/>
+    <w:lsdException w:name="TOC Heading" w:semiHidden="1" w:uiPriority="39" w:unhideWhenUsed="1" w:qFormat="1"/>
+    <w:lsdException w:name="Plain Table 1" w:uiPriority="41"/>
+    <w:lsdException w:name="Plain Table 2" w:uiPriority="42"/>
+    <w:lsdException w:name="Plain Table 3" w:uiPriority="43"/>
+    <w:lsdException w:name="Plain Table 4" w:uiPriority="44"/>
+    <w:lsdException w:name="Plain Table 5" w:uiPriority="45"/>
+    <w:lsdException w:name="Grid Table Light" w:uiPriority="40"/>
+    <w:lsdException w:name="Grid Table 1 Light" w:uiPriority="46"/>
+    <w:lsdException w:name="Grid Table 2" w:uiPriority="47"/>
+    <w:lsdException w:name="Grid Table 3" w:uiPriority="48"/>
+    <w:lsdException w:name="Grid Table 4" w:uiPriority="49"/>
+    <w:lsdException w:name="Grid Table 5 Dark" w:uiPriority="50"/>
+    <w:lsdException w:name="Grid Table 6 Colorful" w:uiPriority="51"/>
+    <w:lsdException w:name="Grid Table 7 Colorful" w:uiPriority="52"/>
+    <w:lsdException w:name="Grid Table 1 Light Accent 1" w:uiPriority="46"/>
+    <w:lsdException w:name="Grid Table 2 Accent 1" w:uiPriority="47"/>
+    <w:lsdException w:name="Grid Table 3 Accent 1" w:uiPriority="48"/>
+    <w:lsdException w:name="Grid Table 4 Accent 1" w:uiPriority="49"/>
+    <w:lsdException w:name="Grid Table 5 Dark Accent 1" w:uiPriority="50"/>
+    <w:lsdException w:name="Grid Table 6 Colorful Accent 1" w:uiPriority="51"/>
+    <w:lsdException w:name="Grid Table 7 Colorful Accent 1" w:uiPriority="52"/>
+    <w:lsdException w:name="Grid Table 1 Light Accent 2" w:uiPriority="46"/>
+    <w:lsdException w:name="Grid Table 2 Accent 2" w:uiPriority="47"/>
+    <w:lsdException w:name="Grid Table 3 Accent 2" w:uiPriority="48"/>
+    <w:lsdException w:name="Grid Table 4 Accent 2" w:uiPriority="49"/>
+    <w:lsdException w:name="Grid Table 5 Dark Accent 2" w:uiPriority="50"/>
+    <w:lsdException w:name="Grid Table 6 Colorful Accent 2" w:uiPriority="51"/>
+    <w:lsdException w:name="Grid Table 7 Colorful Accent 2" w:uiPriority="52"/>
+    <w:lsdException w:name="Grid Table 1 Light Accent 3" w:uiPriority="46"/>
+    <w:lsdException w:name="Grid Table 2 Accent 3" w:uiPriority="47"/>
+    <w:lsdException w:name="Grid Table 3 Accent 3" w:uiPriority="48"/>
+    <w:lsdException w:name="Grid Table 4 Accent 3" w:uiPriority="49"/>
+    <w:lsdException w:name="Grid Table 5 Dark Accent 3" w:uiPriority="50"/>
+    <w:lsdException w:name="Grid Table 6 Colorful Accent 3" w:uiPriority="51"/>
+    <w:lsdException w:name="Grid Table 7 Colorful Accent 3" w:uiPriority="52"/>
+    <w:lsdException w:name="Grid Table 1 Light Accent 4" w:uiPriority="46"/>
+    <w:lsdException w:name="Grid Table 2 Accent 4" w:uiPriority="47"/>
+    <w:lsdException w:name="Grid Table 3 Accent 4" w:uiPriority="48"/>
+    <w:lsdException w:name="Grid Table 4 Accent 4" w:uiPriority="49"/>
+    <w:lsdException w:name="Grid Table 5 Dark Accent 4" w:uiPriority="50"/>
+    <w:lsdException w:name="Grid Table 6 Colorful Accent 4" w:uiPriority="51"/>
+    <w:lsdException w:name="Grid Table 7 Colorful Accent 4" w:uiPriority="52"/>
+    <w:lsdException w:name="Grid Table 1 Light Accent 5" w:uiPriority="46"/>
+    <w:lsdException w:name="Grid Table 2 Accent 5" w:uiPriority="47"/>
+    <w:lsdException w:name="Grid Table 3 Accent 5" w:uiPriority="48"/>
+    <w:lsdException w:name="Grid Table 4 Accent 5" w:uiPriority="49"/>
+    <w:lsdException w:name="Grid Table 5 Dark Accent 5" w:uiPriority="50"/>
+    <w:lsdException w:name="Grid Table 6 Colorful Accent 5" w:uiPriority="51"/>
+    <w:lsdException w:name="Grid Table 7 Colorful Accent 5" w:uiPriority="52"/>
+    <w:lsdException w:name="Grid Table 1 Light Accent 6" w:uiPriority="46"/>
+    <w:lsdException w:name="Grid Table 2 Accent 6" w:uiPriority="47"/>
+    <w:lsdException w:name="Grid Table 3 Accent 6" w:uiPriority="48"/>
+    <w:lsdException w:name="Grid Table 4 Accent 6" w:uiPriority="49"/>
+    <w:lsdException w:name="Grid Table 5 Dark Accent 6" w:uiPriority="50"/>
+    <w:lsdException w:name="Grid Table 6 Colorful Accent 6" w:uiPriority="51"/>
+    <w:lsdException w:name="Grid Table 7 Colorful Accent 6" w:uiPriority="52"/>
+    <w:lsdException w:name="List Table 1 Light" w:uiPriority="46"/>
+    <w:lsdException w:name="List Table 2" w:uiPriority="47"/>
+    <w:lsdException w:name="List Table 3" w:uiPriority="48"/>
+    <w:lsdException w:name="List Table 4" w:uiPriority="49"/>
+    <w:lsdException w:name="List Table 5 Dark" w:uiPriority="50"/>
+    <w:lsdException w:name="List Table 6 Colorful" w:uiPriority="51"/>
+    <w:lsdException w:name="List Table 7 Colorful" w:uiPriority="52"/>
+    <w:lsdException w:name="List Table 1 Light Accent 1" w:uiPriority="46"/>
+    <w:lsdException w:name="List Table 2 Accent 1" w:uiPriority="47"/>
+    <w:lsdException w:name="List Table 3 Accent 1" w:uiPriority="48"/>
+    <w:lsdException w:name="List Table 4 Accent 1" w:uiPriority="49"/>
+    <w:lsdException w:name="List Table 5 Dark Accent 1" w:uiPriority="50"/>
+    <w:lsdException w:name="List Table 6 Colorful Accent 1" w:uiPriority="51"/>
+    <w:lsdException w:name="List Table 7 Colorful Accent 1" w:uiPriority="52"/>
+    <w:lsdException w:name="List Table 1 Light Accent 2" w:uiPriority="46"/>
+    <w:lsdException w:name="List Table 2 Accent 2" w:uiPriority="47"/>
+    <w:lsdException w:name="List Table 3 Accent 2" w:uiPriority="48"/>
+    <w:lsdException w:name="List Table 4 Accent 2" w:uiPriority="49"/>
+    <w:lsdException w:name="List Table 5 Dark Accent 2" w:uiPriority="50"/>
+    <w:lsdException w:name="List Table 6 Colorful Accent 2" w:uiPriority="51"/>
+    <w:lsdException w:name="List Table 7 Colorful Accent 2" w:uiPriority="52"/>
+    <w:lsdException w:name="List Table 1 Light Accent 3" w:uiPriority="46"/>
+    <w:lsdException w:name="List Table 2 Accent 3" w:uiPriority="47"/>
+    <w:lsdException w:name="List Table 3 Accent 3" w:uiPriority="48"/>
+    <w:lsdException w:name="List Table 4 Accent 3" w:uiPriority="49"/>
+    <w:lsdException w:name="List Table 5 Dark Accent 3" w:uiPriority="50"/>
+    <w:lsdException w:name="List Table 6 Colorful Accent 3" w:uiPriority="51"/>
+    <w:lsdException w:name="List Table 7 Colorful Accent 3" w:uiPriority="52"/>
+    <w:lsdException w:name="List Table 1 Light Accent 4" w:uiPriority="46"/>
+    <w:lsdException w:name="List Table 2 Accent 4" w:uiPriority="47"/>
+    <w:lsdException w:name="List Table 3 Accent 4" w:uiPriority="48"/>
+    <w:lsdException w:name="List Table 4 Accent 4" w:uiPriority="49"/>
+    <w:lsdException w:name="List Table 5 Dark Accent 4" w:uiPriority="50"/>
+    <w:lsdException w:name="List Table 6 Colorful Accent 4" w:uiPriority="51"/>
+    <w:lsdException w:name="List Table 7 Colorful Accent 4" w:uiPriority="52"/>
+    <w:lsdException w:name="List Table 1 Light Accent 5" w:uiPriority="46"/>
+    <w:lsdException w:name="List Table 2 Accent 5" w:uiPriority="47"/>
+    <w:lsdException w:name="List Table 3 Accent 5" w:uiPriority="48"/>
+    <w:lsdException w:name="List Table 4 Accent 5" w:uiPriority="49"/>
+    <w:lsdException w:name="List Table 5 Dark Accent 5" w:uiPriority="50"/>
+    <w:lsdException w:name="List Table 6 Colorful Accent 5" w:uiPriority="51"/>
+    <w:lsdException w:name="List Table 7 Colorful Accent 5" w:uiPriority="52"/>
+    <w:lsdException w:name="List Table 1 Light Accent 6" w:uiPriority="46"/>
+    <w:lsdException w:name="List Table 2 Accent 6" w:uiPriority="47"/>
+    <w:lsdException w:name="List Table 3 Accent 6" w:uiPriority="48"/>
+    <w:lsdException w:name="List Table 4 Accent 6" w:uiPriority="49"/>
+    <w:lsdException w:name="List Table 5 Dark Accent 6" w:uiPriority="50"/>
+    <w:lsdException w:name="List Table 6 Colorful Accent 6" w:uiPriority="51"/>
+    <w:lsdException w:name="List Table 7 Colorful Accent 6" w:uiPriority="52"/>
   </w:latentStyles>
   <w:style w:type="paragraph" w:default="1" w:styleId="Normal">
     <w:name w:val="Normal"/>
     <w:qFormat/>
   </w:style>
-  <w:style w:type="paragraph" w:styleId="Titre1">
+  <w:style w:type="paragraph" w:styleId="Heading1">
     <w:name w:val="heading 1"/>
     <w:basedOn w:val="Normal"/>
     <w:next w:val="Normal"/>
-    <w:link w:val="Titre1Car"/>
+    <w:link w:val="Heading1Char"/>
     <w:uiPriority w:val="9"/>
     <w:qFormat/>
     <w:rsid w:val="007D301C"/>
@@ -12224,11 +12873,11 @@
       <w:szCs w:val="28"/>
     </w:rPr>
   </w:style>
-  <w:style w:type="paragraph" w:styleId="Titre2">
+  <w:style w:type="paragraph" w:styleId="Heading2">
     <w:name w:val="heading 2"/>
     <w:basedOn w:val="Normal"/>
     <w:next w:val="Normal"/>
-    <w:link w:val="Titre2Car"/>
+    <w:link w:val="Heading2Char"/>
     <w:uiPriority w:val="9"/>
     <w:unhideWhenUsed/>
     <w:qFormat/>
@@ -12248,11 +12897,11 @@
       <w:szCs w:val="26"/>
     </w:rPr>
   </w:style>
-  <w:style w:type="paragraph" w:styleId="Titre3">
+  <w:style w:type="paragraph" w:styleId="Heading3">
     <w:name w:val="heading 3"/>
     <w:basedOn w:val="Normal"/>
     <w:next w:val="Normal"/>
-    <w:link w:val="Titre3Car"/>
+    <w:link w:val="Heading3Char"/>
     <w:uiPriority w:val="9"/>
     <w:unhideWhenUsed/>
     <w:qFormat/>
@@ -12270,13 +12919,13 @@
       <w:color w:val="4F81BD" w:themeColor="accent1"/>
     </w:rPr>
   </w:style>
-  <w:style w:type="character" w:default="1" w:styleId="Policepardfaut">
+  <w:style w:type="character" w:default="1" w:styleId="DefaultParagraphFont">
     <w:name w:val="Default Paragraph Font"/>
     <w:uiPriority w:val="1"/>
     <w:semiHidden/>
     <w:unhideWhenUsed/>
   </w:style>
-  <w:style w:type="table" w:default="1" w:styleId="TableauNormal">
+  <w:style w:type="table" w:default="1" w:styleId="TableNormal">
     <w:name w:val="Normal Table"/>
     <w:uiPriority w:val="99"/>
     <w:semiHidden/>
@@ -12291,16 +12940,16 @@
       </w:tblCellMar>
     </w:tblPr>
   </w:style>
-  <w:style w:type="numbering" w:default="1" w:styleId="Aucuneliste">
+  <w:style w:type="numbering" w:default="1" w:styleId="NoList">
     <w:name w:val="No List"/>
     <w:uiPriority w:val="99"/>
     <w:semiHidden/>
     <w:unhideWhenUsed/>
   </w:style>
-  <w:style w:type="character" w:customStyle="1" w:styleId="Titre2Car">
-    <w:name w:val="Titre 2 Car"/>
-    <w:basedOn w:val="Policepardfaut"/>
-    <w:link w:val="Titre2"/>
+  <w:style w:type="character" w:customStyle="1" w:styleId="Heading2Char">
+    <w:name w:val="Heading 2 Char"/>
+    <w:basedOn w:val="DefaultParagraphFont"/>
+    <w:link w:val="Heading2"/>
     <w:uiPriority w:val="9"/>
     <w:rsid w:val="00420836"/>
     <w:rPr>
@@ -12312,10 +12961,10 @@
       <w:szCs w:val="26"/>
     </w:rPr>
   </w:style>
-  <w:style w:type="character" w:customStyle="1" w:styleId="Titre3Car">
-    <w:name w:val="Titre 3 Car"/>
-    <w:basedOn w:val="Policepardfaut"/>
-    <w:link w:val="Titre3"/>
+  <w:style w:type="character" w:customStyle="1" w:styleId="Heading3Char">
+    <w:name w:val="Heading 3 Char"/>
+    <w:basedOn w:val="DefaultParagraphFont"/>
+    <w:link w:val="Heading3"/>
     <w:uiPriority w:val="9"/>
     <w:rsid w:val="00C370CA"/>
     <w:rPr>
@@ -12325,10 +12974,10 @@
       <w:color w:val="4F81BD" w:themeColor="accent1"/>
     </w:rPr>
   </w:style>
-  <w:style w:type="paragraph" w:styleId="Textedebulles">
+  <w:style w:type="paragraph" w:styleId="BalloonText">
     <w:name w:val="Balloon Text"/>
     <w:basedOn w:val="Normal"/>
-    <w:link w:val="TextedebullesCar"/>
+    <w:link w:val="BalloonTextChar"/>
     <w:uiPriority w:val="99"/>
     <w:semiHidden/>
     <w:unhideWhenUsed/>
@@ -12342,10 +12991,10 @@
       <w:szCs w:val="16"/>
     </w:rPr>
   </w:style>
-  <w:style w:type="character" w:customStyle="1" w:styleId="TextedebullesCar">
-    <w:name w:val="Texte de bulles Car"/>
-    <w:basedOn w:val="Policepardfaut"/>
-    <w:link w:val="Textedebulles"/>
+  <w:style w:type="character" w:customStyle="1" w:styleId="BalloonTextChar">
+    <w:name w:val="Balloon Text Char"/>
+    <w:basedOn w:val="DefaultParagraphFont"/>
+    <w:link w:val="BalloonText"/>
     <w:uiPriority w:val="99"/>
     <w:semiHidden/>
     <w:rsid w:val="00AD5467"/>
@@ -12355,7 +13004,7 @@
       <w:szCs w:val="16"/>
     </w:rPr>
   </w:style>
-  <w:style w:type="paragraph" w:styleId="Lgende">
+  <w:style w:type="paragraph" w:styleId="Caption">
     <w:name w:val="caption"/>
     <w:basedOn w:val="Normal"/>
     <w:next w:val="Normal"/>
@@ -12374,10 +13023,10 @@
       <w:szCs w:val="18"/>
     </w:rPr>
   </w:style>
-  <w:style w:type="character" w:customStyle="1" w:styleId="Titre1Car">
-    <w:name w:val="Titre 1 Car"/>
-    <w:basedOn w:val="Policepardfaut"/>
-    <w:link w:val="Titre1"/>
+  <w:style w:type="character" w:customStyle="1" w:styleId="Heading1Char">
+    <w:name w:val="Heading 1 Char"/>
+    <w:basedOn w:val="DefaultParagraphFont"/>
+    <w:link w:val="Heading1"/>
     <w:uiPriority w:val="9"/>
     <w:rsid w:val="007D301C"/>
     <w:rPr>
@@ -12405,9 +13054,9 @@
       <w:lang w:eastAsia="en-GB"/>
     </w:rPr>
   </w:style>
-  <w:style w:type="character" w:styleId="Lienhypertexte">
+  <w:style w:type="character" w:styleId="Hyperlink">
     <w:name w:val="Hyperlink"/>
-    <w:basedOn w:val="Policepardfaut"/>
+    <w:basedOn w:val="DefaultParagraphFont"/>
     <w:uiPriority w:val="99"/>
     <w:unhideWhenUsed/>
     <w:rsid w:val="00A85976"/>
@@ -12416,7 +13065,7 @@
       <w:u w:val="single"/>
     </w:rPr>
   </w:style>
-  <w:style w:type="paragraph" w:styleId="Bibliographie">
+  <w:style w:type="paragraph" w:styleId="Bibliography">
     <w:name w:val="Bibliography"/>
     <w:basedOn w:val="Normal"/>
     <w:next w:val="Normal"/>
@@ -12424,9 +13073,9 @@
     <w:unhideWhenUsed/>
     <w:rsid w:val="003B03AF"/>
   </w:style>
-  <w:style w:type="character" w:styleId="Textedelespacerserv">
+  <w:style w:type="character" w:styleId="PlaceholderText">
     <w:name w:val="Placeholder Text"/>
-    <w:basedOn w:val="Policepardfaut"/>
+    <w:basedOn w:val="DefaultParagraphFont"/>
     <w:uiPriority w:val="99"/>
     <w:semiHidden/>
     <w:rsid w:val="00013F70"/>
@@ -12434,10 +13083,10 @@
       <w:color w:val="808080"/>
     </w:rPr>
   </w:style>
-  <w:style w:type="paragraph" w:styleId="En-tte">
+  <w:style w:type="paragraph" w:styleId="Header">
     <w:name w:val="header"/>
     <w:basedOn w:val="Normal"/>
-    <w:link w:val="En-tteCar"/>
+    <w:link w:val="HeaderChar"/>
     <w:uiPriority w:val="99"/>
     <w:unhideWhenUsed/>
     <w:rsid w:val="0045206A"/>
@@ -12449,17 +13098,17 @@
       <w:spacing w:after="0" w:line="240" w:lineRule="auto"/>
     </w:pPr>
   </w:style>
-  <w:style w:type="character" w:customStyle="1" w:styleId="En-tteCar">
-    <w:name w:val="En-tête Car"/>
-    <w:basedOn w:val="Policepardfaut"/>
-    <w:link w:val="En-tte"/>
+  <w:style w:type="character" w:customStyle="1" w:styleId="HeaderChar">
+    <w:name w:val="Header Char"/>
+    <w:basedOn w:val="DefaultParagraphFont"/>
+    <w:link w:val="Header"/>
     <w:uiPriority w:val="99"/>
     <w:rsid w:val="0045206A"/>
   </w:style>
-  <w:style w:type="paragraph" w:styleId="Pieddepage">
+  <w:style w:type="paragraph" w:styleId="Footer">
     <w:name w:val="footer"/>
     <w:basedOn w:val="Normal"/>
-    <w:link w:val="PieddepageCar"/>
+    <w:link w:val="FooterChar"/>
     <w:uiPriority w:val="99"/>
     <w:unhideWhenUsed/>
     <w:rsid w:val="0045206A"/>
@@ -12471,16 +13120,16 @@
       <w:spacing w:after="0" w:line="240" w:lineRule="auto"/>
     </w:pPr>
   </w:style>
-  <w:style w:type="character" w:customStyle="1" w:styleId="PieddepageCar">
-    <w:name w:val="Pied de page Car"/>
-    <w:basedOn w:val="Policepardfaut"/>
-    <w:link w:val="Pieddepage"/>
+  <w:style w:type="character" w:customStyle="1" w:styleId="FooterChar">
+    <w:name w:val="Footer Char"/>
+    <w:basedOn w:val="DefaultParagraphFont"/>
+    <w:link w:val="Footer"/>
     <w:uiPriority w:val="99"/>
     <w:rsid w:val="0045206A"/>
   </w:style>
-  <w:style w:type="paragraph" w:styleId="En-ttedetabledesmatires">
+  <w:style w:type="paragraph" w:styleId="TOCHeading">
     <w:name w:val="TOC Heading"/>
-    <w:basedOn w:val="Titre1"/>
+    <w:basedOn w:val="Heading1"/>
     <w:next w:val="Normal"/>
     <w:uiPriority w:val="39"/>
     <w:semiHidden/>
@@ -12494,7 +13143,7 @@
       <w:lang w:val="en-US" w:eastAsia="ja-JP"/>
     </w:rPr>
   </w:style>
-  <w:style w:type="paragraph" w:styleId="TM1">
+  <w:style w:type="paragraph" w:styleId="TOC1">
     <w:name w:val="toc 1"/>
     <w:basedOn w:val="Normal"/>
     <w:next w:val="Normal"/>
@@ -12506,7 +13155,7 @@
       <w:spacing w:after="100"/>
     </w:pPr>
   </w:style>
-  <w:style w:type="paragraph" w:styleId="TM2">
+  <w:style w:type="paragraph" w:styleId="TOC2">
     <w:name w:val="toc 2"/>
     <w:basedOn w:val="Normal"/>
     <w:next w:val="Normal"/>
@@ -12519,7 +13168,7 @@
       <w:ind w:left="220"/>
     </w:pPr>
   </w:style>
-  <w:style w:type="paragraph" w:styleId="TM3">
+  <w:style w:type="paragraph" w:styleId="TOC3">
     <w:name w:val="toc 3"/>
     <w:basedOn w:val="Normal"/>
     <w:next w:val="Normal"/>
@@ -12532,9 +13181,9 @@
       <w:ind w:left="440"/>
     </w:pPr>
   </w:style>
-  <w:style w:type="paragraph" w:styleId="Sansinterligne">
+  <w:style w:type="paragraph" w:styleId="NoSpacing">
     <w:name w:val="No Spacing"/>
-    <w:link w:val="SansinterligneCar"/>
+    <w:link w:val="NoSpacingChar"/>
     <w:uiPriority w:val="1"/>
     <w:qFormat/>
     <w:rsid w:val="00D5401C"/>
@@ -12546,529 +13195,10 @@
       <w:lang w:val="en-US" w:eastAsia="ja-JP"/>
     </w:rPr>
   </w:style>
-  <w:style w:type="character" w:customStyle="1" w:styleId="SansinterligneCar">
-    <w:name w:val="Sans interligne Car"/>
-    <w:basedOn w:val="Policepardfaut"/>
-    <w:link w:val="Sansinterligne"/>
-    <w:uiPriority w:val="1"/>
-    <w:rsid w:val="00D5401C"/>
-    <w:rPr>
-      <w:rFonts w:eastAsiaTheme="minorEastAsia"/>
-      <w:lang w:val="en-US" w:eastAsia="ja-JP"/>
-    </w:rPr>
-  </w:style>
-</w:styles>
-</file>
-
-<file path=word/stylesWithEffects.xml><?xml version="1.0" encoding="utf-8"?>
-<w:styles xmlns:wpc="http://schemas.microsoft.com/office/word/2010/wordprocessingCanvas" xmlns:mc="http://schemas.openxmlformats.org/markup-compatibility/2006" xmlns:o="urn:schemas-microsoft-com:office:office" xmlns:r="http://schemas.openxmlformats.org/officeDocument/2006/relationships" xmlns:m="http://schemas.openxmlformats.org/officeDocument/2006/math" xmlns:v="urn:schemas-microsoft-com:vml" xmlns:wp14="http://schemas.microsoft.com/office/word/2010/wordprocessingDrawing" xmlns:wp="http://schemas.openxmlformats.org/drawingml/2006/wordprocessingDrawing" xmlns:w10="urn:schemas-microsoft-com:office:word" xmlns:w="http://schemas.openxmlformats.org/wordprocessingml/2006/main" xmlns:w14="http://schemas.microsoft.com/office/word/2010/wordml" xmlns:wpg="http://schemas.microsoft.com/office/word/2010/wordprocessingGroup" xmlns:wpi="http://schemas.microsoft.com/office/word/2010/wordprocessingInk" xmlns:wne="http://schemas.microsoft.com/office/word/2006/wordml" xmlns:wps="http://schemas.microsoft.com/office/word/2010/wordprocessingShape" mc:Ignorable="w14 wp14">
-  <w:docDefaults>
-    <w:rPrDefault>
-      <w:rPr>
-        <w:rFonts w:asciiTheme="minorHAnsi" w:eastAsiaTheme="minorHAnsi" w:hAnsiTheme="minorHAnsi" w:cstheme="minorBidi"/>
-        <w:sz w:val="22"/>
-        <w:szCs w:val="22"/>
-        <w:lang w:val="en-GB" w:eastAsia="en-US" w:bidi="ar-SA"/>
-      </w:rPr>
-    </w:rPrDefault>
-    <w:pPrDefault>
-      <w:pPr>
-        <w:spacing w:after="200" w:line="276" w:lineRule="auto"/>
-      </w:pPr>
-    </w:pPrDefault>
-  </w:docDefaults>
-  <w:latentStyles w:defLockedState="0" w:defUIPriority="99" w:defSemiHidden="1" w:defUnhideWhenUsed="1" w:defQFormat="0" w:count="267">
-    <w:lsdException w:name="Normal" w:semiHidden="0" w:uiPriority="0" w:unhideWhenUsed="0" w:qFormat="1"/>
-    <w:lsdException w:name="heading 1" w:semiHidden="0" w:uiPriority="9" w:unhideWhenUsed="0" w:qFormat="1"/>
-    <w:lsdException w:name="heading 2" w:uiPriority="9" w:qFormat="1"/>
-    <w:lsdException w:name="heading 3" w:uiPriority="9" w:qFormat="1"/>
-    <w:lsdException w:name="heading 4" w:uiPriority="9" w:qFormat="1"/>
-    <w:lsdException w:name="heading 5" w:uiPriority="9" w:qFormat="1"/>
-    <w:lsdException w:name="heading 6" w:uiPriority="9" w:qFormat="1"/>
-    <w:lsdException w:name="heading 7" w:uiPriority="9" w:qFormat="1"/>
-    <w:lsdException w:name="heading 8" w:uiPriority="9" w:qFormat="1"/>
-    <w:lsdException w:name="heading 9" w:uiPriority="9" w:qFormat="1"/>
-    <w:lsdException w:name="toc 1" w:uiPriority="39"/>
-    <w:lsdException w:name="toc 2" w:uiPriority="39"/>
-    <w:lsdException w:name="toc 3" w:uiPriority="39"/>
-    <w:lsdException w:name="toc 4" w:uiPriority="39"/>
-    <w:lsdException w:name="toc 5" w:uiPriority="39"/>
-    <w:lsdException w:name="toc 6" w:uiPriority="39"/>
-    <w:lsdException w:name="toc 7" w:uiPriority="39"/>
-    <w:lsdException w:name="toc 8" w:uiPriority="39"/>
-    <w:lsdException w:name="toc 9" w:uiPriority="39"/>
-    <w:lsdException w:name="caption" w:uiPriority="35" w:qFormat="1"/>
-    <w:lsdException w:name="Title" w:semiHidden="0" w:uiPriority="10" w:unhideWhenUsed="0" w:qFormat="1"/>
-    <w:lsdException w:name="Default Paragraph Font" w:uiPriority="1"/>
-    <w:lsdException w:name="Subtitle" w:semiHidden="0" w:uiPriority="11" w:unhideWhenUsed="0" w:qFormat="1"/>
-    <w:lsdException w:name="Strong" w:semiHidden="0" w:uiPriority="22" w:unhideWhenUsed="0" w:qFormat="1"/>
-    <w:lsdException w:name="Emphasis" w:semiHidden="0" w:uiPriority="20" w:unhideWhenUsed="0" w:qFormat="1"/>
-    <w:lsdException w:name="Table Grid" w:semiHidden="0" w:uiPriority="59" w:unhideWhenUsed="0"/>
-    <w:lsdException w:name="Placeholder Text" w:unhideWhenUsed="0"/>
-    <w:lsdException w:name="No Spacing" w:semiHidden="0" w:uiPriority="1" w:unhideWhenUsed="0" w:qFormat="1"/>
-    <w:lsdException w:name="Light Shading" w:semiHidden="0" w:uiPriority="60" w:unhideWhenUsed="0"/>
-    <w:lsdException w:name="Light List" w:semiHidden="0" w:uiPriority="61" w:unhideWhenUsed="0"/>
-    <w:lsdException w:name="Light Grid" w:semiHidden="0" w:uiPriority="62" w:unhideWhenUsed="0"/>
-    <w:lsdException w:name="Medium Shading 1" w:semiHidden="0" w:uiPriority="63" w:unhideWhenUsed="0"/>
-    <w:lsdException w:name="Medium Shading 2" w:semiHidden="0" w:uiPriority="64" w:unhideWhenUsed="0"/>
-    <w:lsdException w:name="Medium List 1" w:semiHidden="0" w:uiPriority="65" w:unhideWhenUsed="0"/>
-    <w:lsdException w:name="Medium List 2" w:semiHidden="0" w:uiPriority="66" w:unhideWhenUsed="0"/>
-    <w:lsdException w:name="Medium Grid 1" w:semiHidden="0" w:uiPriority="67" w:unhideWhenUsed="0"/>
-    <w:lsdException w:name="Medium Grid 2" w:semiHidden="0" w:uiPriority="68" w:unhideWhenUsed="0"/>
-    <w:lsdException w:name="Medium Grid 3" w:semiHidden="0" w:uiPriority="69" w:unhideWhenUsed="0"/>
-    <w:lsdException w:name="Dark List" w:semiHidden="0" w:uiPriority="70" w:unhideWhenUsed="0"/>
-    <w:lsdException w:name="Colorful Shading" w:semiHidden="0" w:uiPriority="71" w:unhideWhenUsed="0"/>
-    <w:lsdException w:name="Colorful List" w:semiHidden="0" w:uiPriority="72" w:unhideWhenUsed="0"/>
-    <w:lsdException w:name="Colorful Grid" w:semiHidden="0" w:uiPriority="73" w:unhideWhenUsed="0"/>
-    <w:lsdException w:name="Light Shading Accent 1" w:semiHidden="0" w:uiPriority="60" w:unhideWhenUsed="0"/>
-    <w:lsdException w:name="Light List Accent 1" w:semiHidden="0" w:uiPriority="61" w:unhideWhenUsed="0"/>
-    <w:lsdException w:name="Light Grid Accent 1" w:semiHidden="0" w:uiPriority="62" w:unhideWhenUsed="0"/>
-    <w:lsdException w:name="Medium Shading 1 Accent 1" w:semiHidden="0" w:uiPriority="63" w:unhideWhenUsed="0"/>
-    <w:lsdException w:name="Medium Shading 2 Accent 1" w:semiHidden="0" w:uiPriority="64" w:unhideWhenUsed="0"/>
-    <w:lsdException w:name="Medium List 1 Accent 1" w:semiHidden="0" w:uiPriority="65" w:unhideWhenUsed="0"/>
-    <w:lsdException w:name="Revision" w:unhideWhenUsed="0"/>
-    <w:lsdException w:name="List Paragraph" w:semiHidden="0" w:uiPriority="34" w:unhideWhenUsed="0" w:qFormat="1"/>
-    <w:lsdException w:name="Quote" w:semiHidden="0" w:uiPriority="29" w:unhideWhenUsed="0" w:qFormat="1"/>
-    <w:lsdException w:name="Intense Quote" w:semiHidden="0" w:uiPriority="30" w:unhideWhenUsed="0" w:qFormat="1"/>
-    <w:lsdException w:name="Medium List 2 Accent 1" w:semiHidden="0" w:uiPriority="66" w:unhideWhenUsed="0"/>
-    <w:lsdException w:name="Medium Grid 1 Accent 1" w:semiHidden="0" w:uiPriority="67" w:unhideWhenUsed="0"/>
-    <w:lsdException w:name="Medium Grid 2 Accent 1" w:semiHidden="0" w:uiPriority="68" w:unhideWhenUsed="0"/>
-    <w:lsdException w:name="Medium Grid 3 Accent 1" w:semiHidden="0" w:uiPriority="69" w:unhideWhenUsed="0"/>
-    <w:lsdException w:name="Dark List Accent 1" w:semiHidden="0" w:uiPriority="70" w:unhideWhenUsed="0"/>
-    <w:lsdException w:name="Colorful Shading Accent 1" w:semiHidden="0" w:uiPriority="71" w:unhideWhenUsed="0"/>
-    <w:lsdException w:name="Colorful List Accent 1" w:semiHidden="0" w:uiPriority="72" w:unhideWhenUsed="0"/>
-    <w:lsdException w:name="Colorful Grid Accent 1" w:semiHidden="0" w:uiPriority="73" w:unhideWhenUsed="0"/>
-    <w:lsdException w:name="Light Shading Accent 2" w:semiHidden="0" w:uiPriority="60" w:unhideWhenUsed="0"/>
-    <w:lsdException w:name="Light List Accent 2" w:semiHidden="0" w:uiPriority="61" w:unhideWhenUsed="0"/>
-    <w:lsdException w:name="Light Grid Accent 2" w:semiHidden="0" w:uiPriority="62" w:unhideWhenUsed="0"/>
-    <w:lsdException w:name="Medium Shading 1 Accent 2" w:semiHidden="0" w:uiPriority="63" w:unhideWhenUsed="0"/>
-    <w:lsdException w:name="Medium Shading 2 Accent 2" w:semiHidden="0" w:uiPriority="64" w:unhideWhenUsed="0"/>
-    <w:lsdException w:name="Medium List 1 Accent 2" w:semiHidden="0" w:uiPriority="65" w:unhideWhenUsed="0"/>
-    <w:lsdException w:name="Medium List 2 Accent 2" w:semiHidden="0" w:uiPriority="66" w:unhideWhenUsed="0"/>
-    <w:lsdException w:name="Medium Grid 1 Accent 2" w:semiHidden="0" w:uiPriority="67" w:unhideWhenUsed="0"/>
-    <w:lsdException w:name="Medium Grid 2 Accent 2" w:semiHidden="0" w:uiPriority="68" w:unhideWhenUsed="0"/>
-    <w:lsdException w:name="Medium Grid 3 Accent 2" w:semiHidden="0" w:uiPriority="69" w:unhideWhenUsed="0"/>
-    <w:lsdException w:name="Dark List Accent 2" w:semiHidden="0" w:uiPriority="70" w:unhideWhenUsed="0"/>
-    <w:lsdException w:name="Colorful Shading Accent 2" w:semiHidden="0" w:uiPriority="71" w:unhideWhenUsed="0"/>
-    <w:lsdException w:name="Colorful List Accent 2" w:semiHidden="0" w:uiPriority="72" w:unhideWhenUsed="0"/>
-    <w:lsdException w:name="Colorful Grid Accent 2" w:semiHidden="0" w:uiPriority="73" w:unhideWhenUsed="0"/>
-    <w:lsdException w:name="Light Shading Accent 3" w:semiHidden="0" w:uiPriority="60" w:unhideWhenUsed="0"/>
-    <w:lsdException w:name="Light List Accent 3" w:semiHidden="0" w:uiPriority="61" w:unhideWhenUsed="0"/>
-    <w:lsdException w:name="Light Grid Accent 3" w:semiHidden="0" w:uiPriority="62" w:unhideWhenUsed="0"/>
-    <w:lsdException w:name="Medium Shading 1 Accent 3" w:semiHidden="0" w:uiPriority="63" w:unhideWhenUsed="0"/>
-    <w:lsdException w:name="Medium Shading 2 Accent 3" w:semiHidden="0" w:uiPriority="64" w:unhideWhenUsed="0"/>
-    <w:lsdException w:name="Medium List 1 Accent 3" w:semiHidden="0" w:uiPriority="65" w:unhideWhenUsed="0"/>
-    <w:lsdException w:name="Medium List 2 Accent 3" w:semiHidden="0" w:uiPriority="66" w:unhideWhenUsed="0"/>
-    <w:lsdException w:name="Medium Grid 1 Accent 3" w:semiHidden="0" w:uiPriority="67" w:unhideWhenUsed="0"/>
-    <w:lsdException w:name="Medium Grid 2 Accent 3" w:semiHidden="0" w:uiPriority="68" w:unhideWhenUsed="0"/>
-    <w:lsdException w:name="Medium Grid 3 Accent 3" w:semiHidden="0" w:uiPriority="69" w:unhideWhenUsed="0"/>
-    <w:lsdException w:name="Dark List Accent 3" w:semiHidden="0" w:uiPriority="70" w:unhideWhenUsed="0"/>
-    <w:lsdException w:name="Colorful Shading Accent 3" w:semiHidden="0" w:uiPriority="71" w:unhideWhenUsed="0"/>
-    <w:lsdException w:name="Colorful List Accent 3" w:semiHidden="0" w:uiPriority="72" w:unhideWhenUsed="0"/>
-    <w:lsdException w:name="Colorful Grid Accent 3" w:semiHidden="0" w:uiPriority="73" w:unhideWhenUsed="0"/>
-    <w:lsdException w:name="Light Shading Accent 4" w:semiHidden="0" w:uiPriority="60" w:unhideWhenUsed="0"/>
-    <w:lsdException w:name="Light List Accent 4" w:semiHidden="0" w:uiPriority="61" w:unhideWhenUsed="0"/>
-    <w:lsdException w:name="Light Grid Accent 4" w:semiHidden="0" w:uiPriority="62" w:unhideWhenUsed="0"/>
-    <w:lsdException w:name="Medium Shading 1 Accent 4" w:semiHidden="0" w:uiPriority="63" w:unhideWhenUsed="0"/>
-    <w:lsdException w:name="Medium Shading 2 Accent 4" w:semiHidden="0" w:uiPriority="64" w:unhideWhenUsed="0"/>
-    <w:lsdException w:name="Medium List 1 Accent 4" w:semiHidden="0" w:uiPriority="65" w:unhideWhenUsed="0"/>
-    <w:lsdException w:name="Medium List 2 Accent 4" w:semiHidden="0" w:uiPriority="66" w:unhideWhenUsed="0"/>
-    <w:lsdException w:name="Medium Grid 1 Accent 4" w:semiHidden="0" w:uiPriority="67" w:unhideWhenUsed="0"/>
-    <w:lsdException w:name="Medium Grid 2 Accent 4" w:semiHidden="0" w:uiPriority="68" w:unhideWhenUsed="0"/>
-    <w:lsdException w:name="Medium Grid 3 Accent 4" w:semiHidden="0" w:uiPriority="69" w:unhideWhenUsed="0"/>
-    <w:lsdException w:name="Dark List Accent 4" w:semiHidden="0" w:uiPriority="70" w:unhideWhenUsed="0"/>
-    <w:lsdException w:name="Colorful Shading Accent 4" w:semiHidden="0" w:uiPriority="71" w:unhideWhenUsed="0"/>
-    <w:lsdException w:name="Colorful List Accent 4" w:semiHidden="0" w:uiPriority="72" w:unhideWhenUsed="0"/>
-    <w:lsdException w:name="Colorful Grid Accent 4" w:semiHidden="0" w:uiPriority="73" w:unhideWhenUsed="0"/>
-    <w:lsdException w:name="Light Shading Accent 5" w:semiHidden="0" w:uiPriority="60" w:unhideWhenUsed="0"/>
-    <w:lsdException w:name="Light List Accent 5" w:semiHidden="0" w:uiPriority="61" w:unhideWhenUsed="0"/>
-    <w:lsdException w:name="Light Grid Accent 5" w:semiHidden="0" w:uiPriority="62" w:unhideWhenUsed="0"/>
-    <w:lsdException w:name="Medium Shading 1 Accent 5" w:semiHidden="0" w:uiPriority="63" w:unhideWhenUsed="0"/>
-    <w:lsdException w:name="Medium Shading 2 Accent 5" w:semiHidden="0" w:uiPriority="64" w:unhideWhenUsed="0"/>
-    <w:lsdException w:name="Medium List 1 Accent 5" w:semiHidden="0" w:uiPriority="65" w:unhideWhenUsed="0"/>
-    <w:lsdException w:name="Medium List 2 Accent 5" w:semiHidden="0" w:uiPriority="66" w:unhideWhenUsed="0"/>
-    <w:lsdException w:name="Medium Grid 1 Accent 5" w:semiHidden="0" w:uiPriority="67" w:unhideWhenUsed="0"/>
-    <w:lsdException w:name="Medium Grid 2 Accent 5" w:semiHidden="0" w:uiPriority="68" w:unhideWhenUsed="0"/>
-    <w:lsdException w:name="Medium Grid 3 Accent 5" w:semiHidden="0" w:uiPriority="69" w:unhideWhenUsed="0"/>
-    <w:lsdException w:name="Dark List Accent 5" w:semiHidden="0" w:uiPriority="70" w:unhideWhenUsed="0"/>
-    <w:lsdException w:name="Colorful Shading Accent 5" w:semiHidden="0" w:uiPriority="71" w:unhideWhenUsed="0"/>
-    <w:lsdException w:name="Colorful List Accent 5" w:semiHidden="0" w:uiPriority="72" w:unhideWhenUsed="0"/>
-    <w:lsdException w:name="Colorful Grid Accent 5" w:semiHidden="0" w:uiPriority="73" w:unhideWhenUsed="0"/>
-    <w:lsdException w:name="Light Shading Accent 6" w:semiHidden="0" w:uiPriority="60" w:unhideWhenUsed="0"/>
-    <w:lsdException w:name="Light List Accent 6" w:semiHidden="0" w:uiPriority="61" w:unhideWhenUsed="0"/>
-    <w:lsdException w:name="Light Grid Accent 6" w:semiHidden="0" w:uiPriority="62" w:unhideWhenUsed="0"/>
-    <w:lsdException w:name="Medium Shading 1 Accent 6" w:semiHidden="0" w:uiPriority="63" w:unhideWhenUsed="0"/>
-    <w:lsdException w:name="Medium Shading 2 Accent 6" w:semiHidden="0" w:uiPriority="64" w:unhideWhenUsed="0"/>
-    <w:lsdException w:name="Medium List 1 Accent 6" w:semiHidden="0" w:uiPriority="65" w:unhideWhenUsed="0"/>
-    <w:lsdException w:name="Medium List 2 Accent 6" w:semiHidden="0" w:uiPriority="66" w:unhideWhenUsed="0"/>
-    <w:lsdException w:name="Medium Grid 1 Accent 6" w:semiHidden="0" w:uiPriority="67" w:unhideWhenUsed="0"/>
-    <w:lsdException w:name="Medium Grid 2 Accent 6" w:semiHidden="0" w:uiPriority="68" w:unhideWhenUsed="0"/>
-    <w:lsdException w:name="Medium Grid 3 Accent 6" w:semiHidden="0" w:uiPriority="69" w:unhideWhenUsed="0"/>
-    <w:lsdException w:name="Dark List Accent 6" w:semiHidden="0" w:uiPriority="70" w:unhideWhenUsed="0"/>
-    <w:lsdException w:name="Colorful Shading Accent 6" w:semiHidden="0" w:uiPriority="71" w:unhideWhenUsed="0"/>
-    <w:lsdException w:name="Colorful List Accent 6" w:semiHidden="0" w:uiPriority="72" w:unhideWhenUsed="0"/>
-    <w:lsdException w:name="Colorful Grid Accent 6" w:semiHidden="0" w:uiPriority="73" w:unhideWhenUsed="0"/>
-    <w:lsdException w:name="Subtle Emphasis" w:semiHidden="0" w:uiPriority="19" w:unhideWhenUsed="0" w:qFormat="1"/>
-    <w:lsdException w:name="Intense Emphasis" w:semiHidden="0" w:uiPriority="21" w:unhideWhenUsed="0" w:qFormat="1"/>
-    <w:lsdException w:name="Subtle Reference" w:semiHidden="0" w:uiPriority="31" w:unhideWhenUsed="0" w:qFormat="1"/>
-    <w:lsdException w:name="Intense Reference" w:semiHidden="0" w:uiPriority="32" w:unhideWhenUsed="0" w:qFormat="1"/>
-    <w:lsdException w:name="Book Title" w:semiHidden="0" w:uiPriority="33" w:unhideWhenUsed="0" w:qFormat="1"/>
-    <w:lsdException w:name="Bibliography" w:uiPriority="37"/>
-    <w:lsdException w:name="TOC Heading" w:uiPriority="39" w:qFormat="1"/>
-  </w:latentStyles>
-  <w:style w:type="paragraph" w:default="1" w:styleId="Normal">
-    <w:name w:val="Normal"/>
-    <w:qFormat/>
-  </w:style>
-  <w:style w:type="paragraph" w:styleId="Titre1">
-    <w:name w:val="heading 1"/>
-    <w:basedOn w:val="Normal"/>
-    <w:next w:val="Normal"/>
-    <w:link w:val="Titre1Car"/>
-    <w:uiPriority w:val="9"/>
-    <w:qFormat/>
-    <w:rsid w:val="007D301C"/>
-    <w:pPr>
-      <w:keepNext/>
-      <w:keepLines/>
-      <w:spacing w:before="480" w:after="0"/>
-      <w:outlineLvl w:val="0"/>
-    </w:pPr>
-    <w:rPr>
-      <w:rFonts w:asciiTheme="majorHAnsi" w:eastAsiaTheme="majorEastAsia" w:hAnsiTheme="majorHAnsi" w:cstheme="majorBidi"/>
-      <w:b/>
-      <w:bCs/>
-      <w:color w:val="365F91" w:themeColor="accent1" w:themeShade="BF"/>
-      <w:sz w:val="28"/>
-      <w:szCs w:val="28"/>
-    </w:rPr>
-  </w:style>
-  <w:style w:type="paragraph" w:styleId="Titre2">
-    <w:name w:val="heading 2"/>
-    <w:basedOn w:val="Normal"/>
-    <w:next w:val="Normal"/>
-    <w:link w:val="Titre2Car"/>
-    <w:uiPriority w:val="9"/>
-    <w:unhideWhenUsed/>
-    <w:qFormat/>
-    <w:rsid w:val="00420836"/>
-    <w:pPr>
-      <w:keepNext/>
-      <w:keepLines/>
-      <w:spacing w:before="200" w:after="0"/>
-      <w:outlineLvl w:val="1"/>
-    </w:pPr>
-    <w:rPr>
-      <w:rFonts w:asciiTheme="majorHAnsi" w:eastAsiaTheme="majorEastAsia" w:hAnsiTheme="majorHAnsi" w:cstheme="majorBidi"/>
-      <w:b/>
-      <w:bCs/>
-      <w:color w:val="4F81BD" w:themeColor="accent1"/>
-      <w:sz w:val="26"/>
-      <w:szCs w:val="26"/>
-    </w:rPr>
-  </w:style>
-  <w:style w:type="paragraph" w:styleId="Titre3">
-    <w:name w:val="heading 3"/>
-    <w:basedOn w:val="Normal"/>
-    <w:next w:val="Normal"/>
-    <w:link w:val="Titre3Car"/>
-    <w:uiPriority w:val="9"/>
-    <w:unhideWhenUsed/>
-    <w:qFormat/>
-    <w:rsid w:val="00C370CA"/>
-    <w:pPr>
-      <w:keepNext/>
-      <w:keepLines/>
-      <w:spacing w:before="200" w:after="0"/>
-      <w:outlineLvl w:val="2"/>
-    </w:pPr>
-    <w:rPr>
-      <w:rFonts w:asciiTheme="majorHAnsi" w:eastAsiaTheme="majorEastAsia" w:hAnsiTheme="majorHAnsi" w:cstheme="majorBidi"/>
-      <w:b/>
-      <w:bCs/>
-      <w:color w:val="4F81BD" w:themeColor="accent1"/>
-    </w:rPr>
-  </w:style>
-  <w:style w:type="character" w:default="1" w:styleId="Policepardfaut">
-    <w:name w:val="Default Paragraph Font"/>
-    <w:uiPriority w:val="1"/>
-    <w:semiHidden/>
-    <w:unhideWhenUsed/>
-  </w:style>
-  <w:style w:type="table" w:default="1" w:styleId="TableauNormal">
-    <w:name w:val="Normal Table"/>
-    <w:uiPriority w:val="99"/>
-    <w:semiHidden/>
-    <w:unhideWhenUsed/>
-    <w:tblPr>
-      <w:tblInd w:w="0" w:type="dxa"/>
-      <w:tblCellMar>
-        <w:top w:w="0" w:type="dxa"/>
-        <w:left w:w="108" w:type="dxa"/>
-        <w:bottom w:w="0" w:type="dxa"/>
-        <w:right w:w="108" w:type="dxa"/>
-      </w:tblCellMar>
-    </w:tblPr>
-  </w:style>
-  <w:style w:type="numbering" w:default="1" w:styleId="Aucuneliste">
-    <w:name w:val="No List"/>
-    <w:uiPriority w:val="99"/>
-    <w:semiHidden/>
-    <w:unhideWhenUsed/>
-  </w:style>
-  <w:style w:type="character" w:customStyle="1" w:styleId="Titre2Car">
-    <w:name w:val="Titre 2 Car"/>
-    <w:basedOn w:val="Policepardfaut"/>
-    <w:link w:val="Titre2"/>
-    <w:uiPriority w:val="9"/>
-    <w:rsid w:val="00420836"/>
-    <w:rPr>
-      <w:rFonts w:asciiTheme="majorHAnsi" w:eastAsiaTheme="majorEastAsia" w:hAnsiTheme="majorHAnsi" w:cstheme="majorBidi"/>
-      <w:b/>
-      <w:bCs/>
-      <w:color w:val="4F81BD" w:themeColor="accent1"/>
-      <w:sz w:val="26"/>
-      <w:szCs w:val="26"/>
-    </w:rPr>
-  </w:style>
-  <w:style w:type="character" w:customStyle="1" w:styleId="Titre3Car">
-    <w:name w:val="Titre 3 Car"/>
-    <w:basedOn w:val="Policepardfaut"/>
-    <w:link w:val="Titre3"/>
-    <w:uiPriority w:val="9"/>
-    <w:rsid w:val="00C370CA"/>
-    <w:rPr>
-      <w:rFonts w:asciiTheme="majorHAnsi" w:eastAsiaTheme="majorEastAsia" w:hAnsiTheme="majorHAnsi" w:cstheme="majorBidi"/>
-      <w:b/>
-      <w:bCs/>
-      <w:color w:val="4F81BD" w:themeColor="accent1"/>
-    </w:rPr>
-  </w:style>
-  <w:style w:type="paragraph" w:styleId="Textedebulles">
-    <w:name w:val="Balloon Text"/>
-    <w:basedOn w:val="Normal"/>
-    <w:link w:val="TextedebullesCar"/>
-    <w:uiPriority w:val="99"/>
-    <w:semiHidden/>
-    <w:unhideWhenUsed/>
-    <w:rsid w:val="00AD5467"/>
-    <w:pPr>
-      <w:spacing w:after="0" w:line="240" w:lineRule="auto"/>
-    </w:pPr>
-    <w:rPr>
-      <w:rFonts w:ascii="Tahoma" w:hAnsi="Tahoma" w:cs="Tahoma"/>
-      <w:sz w:val="16"/>
-      <w:szCs w:val="16"/>
-    </w:rPr>
-  </w:style>
-  <w:style w:type="character" w:customStyle="1" w:styleId="TextedebullesCar">
-    <w:name w:val="Texte de bulles Car"/>
-    <w:basedOn w:val="Policepardfaut"/>
-    <w:link w:val="Textedebulles"/>
-    <w:uiPriority w:val="99"/>
-    <w:semiHidden/>
-    <w:rsid w:val="00AD5467"/>
-    <w:rPr>
-      <w:rFonts w:ascii="Tahoma" w:hAnsi="Tahoma" w:cs="Tahoma"/>
-      <w:sz w:val="16"/>
-      <w:szCs w:val="16"/>
-    </w:rPr>
-  </w:style>
-  <w:style w:type="paragraph" w:styleId="Lgende">
-    <w:name w:val="caption"/>
-    <w:basedOn w:val="Normal"/>
-    <w:next w:val="Normal"/>
-    <w:uiPriority w:val="35"/>
-    <w:unhideWhenUsed/>
-    <w:qFormat/>
-    <w:rsid w:val="00AD5467"/>
-    <w:pPr>
-      <w:spacing w:line="240" w:lineRule="auto"/>
-    </w:pPr>
-    <w:rPr>
-      <w:b/>
-      <w:bCs/>
-      <w:color w:val="4F81BD" w:themeColor="accent1"/>
-      <w:sz w:val="18"/>
-      <w:szCs w:val="18"/>
-    </w:rPr>
-  </w:style>
-  <w:style w:type="character" w:customStyle="1" w:styleId="Titre1Car">
-    <w:name w:val="Titre 1 Car"/>
-    <w:basedOn w:val="Policepardfaut"/>
-    <w:link w:val="Titre1"/>
-    <w:uiPriority w:val="9"/>
-    <w:rsid w:val="007D301C"/>
-    <w:rPr>
-      <w:rFonts w:asciiTheme="majorHAnsi" w:eastAsiaTheme="majorEastAsia" w:hAnsiTheme="majorHAnsi" w:cstheme="majorBidi"/>
-      <w:b/>
-      <w:bCs/>
-      <w:color w:val="365F91" w:themeColor="accent1" w:themeShade="BF"/>
-      <w:sz w:val="28"/>
-      <w:szCs w:val="28"/>
-    </w:rPr>
-  </w:style>
-  <w:style w:type="paragraph" w:styleId="NormalWeb">
-    <w:name w:val="Normal (Web)"/>
-    <w:basedOn w:val="Normal"/>
-    <w:uiPriority w:val="99"/>
-    <w:unhideWhenUsed/>
-    <w:rsid w:val="00A85976"/>
-    <w:pPr>
-      <w:spacing w:before="100" w:beforeAutospacing="1" w:after="100" w:afterAutospacing="1" w:line="240" w:lineRule="auto"/>
-    </w:pPr>
-    <w:rPr>
-      <w:rFonts w:ascii="Times New Roman" w:eastAsia="Times New Roman" w:hAnsi="Times New Roman" w:cs="Times New Roman"/>
-      <w:sz w:val="24"/>
-      <w:szCs w:val="24"/>
-      <w:lang w:eastAsia="en-GB"/>
-    </w:rPr>
-  </w:style>
-  <w:style w:type="character" w:styleId="Lienhypertexte">
-    <w:name w:val="Hyperlink"/>
-    <w:basedOn w:val="Policepardfaut"/>
-    <w:uiPriority w:val="99"/>
-    <w:unhideWhenUsed/>
-    <w:rsid w:val="00A85976"/>
-    <w:rPr>
-      <w:color w:val="0000FF"/>
-      <w:u w:val="single"/>
-    </w:rPr>
-  </w:style>
-  <w:style w:type="paragraph" w:styleId="Bibliographie">
-    <w:name w:val="Bibliography"/>
-    <w:basedOn w:val="Normal"/>
-    <w:next w:val="Normal"/>
-    <w:uiPriority w:val="37"/>
-    <w:unhideWhenUsed/>
-    <w:rsid w:val="003B03AF"/>
-  </w:style>
-  <w:style w:type="character" w:styleId="Textedelespacerserv">
-    <w:name w:val="Placeholder Text"/>
-    <w:basedOn w:val="Policepardfaut"/>
-    <w:uiPriority w:val="99"/>
-    <w:semiHidden/>
-    <w:rsid w:val="00013F70"/>
-    <w:rPr>
-      <w:color w:val="808080"/>
-    </w:rPr>
-  </w:style>
-  <w:style w:type="paragraph" w:styleId="En-tte">
-    <w:name w:val="header"/>
-    <w:basedOn w:val="Normal"/>
-    <w:link w:val="En-tteCar"/>
-    <w:uiPriority w:val="99"/>
-    <w:unhideWhenUsed/>
-    <w:rsid w:val="0045206A"/>
-    <w:pPr>
-      <w:tabs>
-        <w:tab w:val="center" w:pos="4513"/>
-        <w:tab w:val="right" w:pos="9026"/>
-      </w:tabs>
-      <w:spacing w:after="0" w:line="240" w:lineRule="auto"/>
-    </w:pPr>
-  </w:style>
-  <w:style w:type="character" w:customStyle="1" w:styleId="En-tteCar">
-    <w:name w:val="En-tête Car"/>
-    <w:basedOn w:val="Policepardfaut"/>
-    <w:link w:val="En-tte"/>
-    <w:uiPriority w:val="99"/>
-    <w:rsid w:val="0045206A"/>
-  </w:style>
-  <w:style w:type="paragraph" w:styleId="Pieddepage">
-    <w:name w:val="footer"/>
-    <w:basedOn w:val="Normal"/>
-    <w:link w:val="PieddepageCar"/>
-    <w:uiPriority w:val="99"/>
-    <w:unhideWhenUsed/>
-    <w:rsid w:val="0045206A"/>
-    <w:pPr>
-      <w:tabs>
-        <w:tab w:val="center" w:pos="4513"/>
-        <w:tab w:val="right" w:pos="9026"/>
-      </w:tabs>
-      <w:spacing w:after="0" w:line="240" w:lineRule="auto"/>
-    </w:pPr>
-  </w:style>
-  <w:style w:type="character" w:customStyle="1" w:styleId="PieddepageCar">
-    <w:name w:val="Pied de page Car"/>
-    <w:basedOn w:val="Policepardfaut"/>
-    <w:link w:val="Pieddepage"/>
-    <w:uiPriority w:val="99"/>
-    <w:rsid w:val="0045206A"/>
-  </w:style>
-  <w:style w:type="paragraph" w:styleId="En-ttedetabledesmatires">
-    <w:name w:val="TOC Heading"/>
-    <w:basedOn w:val="Titre1"/>
-    <w:next w:val="Normal"/>
-    <w:uiPriority w:val="39"/>
-    <w:semiHidden/>
-    <w:unhideWhenUsed/>
-    <w:qFormat/>
-    <w:rsid w:val="0045206A"/>
-    <w:pPr>
-      <w:outlineLvl w:val="9"/>
-    </w:pPr>
-    <w:rPr>
-      <w:lang w:val="en-US" w:eastAsia="ja-JP"/>
-    </w:rPr>
-  </w:style>
-  <w:style w:type="paragraph" w:styleId="TM1">
-    <w:name w:val="toc 1"/>
-    <w:basedOn w:val="Normal"/>
-    <w:next w:val="Normal"/>
-    <w:autoRedefine/>
-    <w:uiPriority w:val="39"/>
-    <w:unhideWhenUsed/>
-    <w:rsid w:val="0045206A"/>
-    <w:pPr>
-      <w:spacing w:after="100"/>
-    </w:pPr>
-  </w:style>
-  <w:style w:type="paragraph" w:styleId="TM2">
-    <w:name w:val="toc 2"/>
-    <w:basedOn w:val="Normal"/>
-    <w:next w:val="Normal"/>
-    <w:autoRedefine/>
-    <w:uiPriority w:val="39"/>
-    <w:unhideWhenUsed/>
-    <w:rsid w:val="0045206A"/>
-    <w:pPr>
-      <w:spacing w:after="100"/>
-      <w:ind w:left="220"/>
-    </w:pPr>
-  </w:style>
-  <w:style w:type="paragraph" w:styleId="TM3">
-    <w:name w:val="toc 3"/>
-    <w:basedOn w:val="Normal"/>
-    <w:next w:val="Normal"/>
-    <w:autoRedefine/>
-    <w:uiPriority w:val="39"/>
-    <w:unhideWhenUsed/>
-    <w:rsid w:val="0045206A"/>
-    <w:pPr>
-      <w:spacing w:after="100"/>
-      <w:ind w:left="440"/>
-    </w:pPr>
-  </w:style>
-  <w:style w:type="paragraph" w:styleId="Sansinterligne">
-    <w:name w:val="No Spacing"/>
-    <w:link w:val="SansinterligneCar"/>
-    <w:uiPriority w:val="1"/>
-    <w:qFormat/>
-    <w:rsid w:val="00D5401C"/>
-    <w:pPr>
-      <w:spacing w:after="0" w:line="240" w:lineRule="auto"/>
-    </w:pPr>
-    <w:rPr>
-      <w:rFonts w:eastAsiaTheme="minorEastAsia"/>
-      <w:lang w:val="en-US" w:eastAsia="ja-JP"/>
-    </w:rPr>
-  </w:style>
-  <w:style w:type="character" w:customStyle="1" w:styleId="SansinterligneCar">
-    <w:name w:val="Sans interligne Car"/>
-    <w:basedOn w:val="Policepardfaut"/>
-    <w:link w:val="Sansinterligne"/>
+  <w:style w:type="character" w:customStyle="1" w:styleId="NoSpacingChar">
+    <w:name w:val="No Spacing Char"/>
+    <w:basedOn w:val="DefaultParagraphFont"/>
+    <w:link w:val="NoSpacing"/>
     <w:uiPriority w:val="1"/>
     <w:rsid w:val="00D5401C"/>
     <w:rPr>
@@ -13415,7 +13545,7 @@
 </file>
 
 <file path=customXml/itemProps2.xml><?xml version="1.0" encoding="utf-8"?>
-<ds:datastoreItem xmlns:ds="http://schemas.openxmlformats.org/officeDocument/2006/customXml" ds:itemID="{01BAC25D-BEE4-4F90-B315-D50845174F19}">
+<ds:datastoreItem xmlns:ds="http://schemas.openxmlformats.org/officeDocument/2006/customXml" ds:itemID="{E58C1B8F-7D7B-4941-8763-5D0A693CC2E2}">
   <ds:schemaRefs>
     <ds:schemaRef ds:uri="http://schemas.openxmlformats.org/officeDocument/2006/bibliography"/>
   </ds:schemaRefs>

</xml_diff>

<commit_message>
minor corrections (sumarry updated, format issues)
</commit_message>
<xml_diff>
--- a/Docs/Report - Final.docx
+++ b/Docs/Report - Final.docx
@@ -1,6 +1,6 @@
 
 <file path=word/document.xml><?xml version="1.0" encoding="utf-8"?>
-<w:document xmlns:ve="http://schemas.openxmlformats.org/markup-compatibility/2006" xmlns:o="urn:schemas-microsoft-com:office:office" xmlns:r="http://schemas.openxmlformats.org/officeDocument/2006/relationships" xmlns:m="http://schemas.openxmlformats.org/officeDocument/2006/math" xmlns:v="urn:schemas-microsoft-com:vml" xmlns:wp="http://schemas.openxmlformats.org/drawingml/2006/wordprocessingDrawing" xmlns:w10="urn:schemas-microsoft-com:office:word" xmlns:w="http://schemas.openxmlformats.org/wordprocessingml/2006/main" xmlns:wne="http://schemas.microsoft.com/office/word/2006/wordml">
+<w:document xmlns:wpc="http://schemas.microsoft.com/office/word/2010/wordprocessingCanvas" xmlns:mc="http://schemas.openxmlformats.org/markup-compatibility/2006" xmlns:o="urn:schemas-microsoft-com:office:office" xmlns:r="http://schemas.openxmlformats.org/officeDocument/2006/relationships" xmlns:m="http://schemas.openxmlformats.org/officeDocument/2006/math" xmlns:v="urn:schemas-microsoft-com:vml" xmlns:wp14="http://schemas.microsoft.com/office/word/2010/wordprocessingDrawing" xmlns:wp="http://schemas.openxmlformats.org/drawingml/2006/wordprocessingDrawing" xmlns:w10="urn:schemas-microsoft-com:office:word" xmlns:w="http://schemas.openxmlformats.org/wordprocessingml/2006/main" xmlns:w14="http://schemas.microsoft.com/office/word/2010/wordml" xmlns:wpg="http://schemas.microsoft.com/office/word/2010/wordprocessingGroup" xmlns:wpi="http://schemas.microsoft.com/office/word/2010/wordprocessingInk" xmlns:wne="http://schemas.microsoft.com/office/word/2006/wordml" xmlns:wps="http://schemas.microsoft.com/office/word/2010/wordprocessingShape" mc:Ignorable="w14 wp14">
   <w:body>
     <w:sdt>
       <w:sdtPr>
@@ -58,10 +58,10 @@
                         <pic:cNvPicPr/>
                       </pic:nvPicPr>
                       <pic:blipFill>
-                        <a:blip r:embed="rId9" cstate="print">
+                        <a:blip r:embed="rId10" cstate="print">
                           <a:extLst>
                             <a:ext uri="{28A0092B-C50C-407E-A947-70E740481C1C}">
-                              <a14:useLocalDpi xmlns:a14="http://schemas.microsoft.com/office/drawing/2010/main" xmlns:wps="http://schemas.microsoft.com/office/word/2010/wordprocessingShape" xmlns:wpi="http://schemas.microsoft.com/office/word/2010/wordprocessingInk" xmlns:wpg="http://schemas.microsoft.com/office/word/2010/wordprocessingGroup" xmlns:w15="http://schemas.microsoft.com/office/word/2012/wordml" xmlns:w14="http://schemas.microsoft.com/office/word/2010/wordml" xmlns:w="http://schemas.openxmlformats.org/wordprocessingml/2006/main" xmlns:w10="urn:schemas-microsoft-com:office:word" xmlns:wp14="http://schemas.microsoft.com/office/word/2010/wordprocessingDrawing" xmlns:v="urn:schemas-microsoft-com:vml" xmlns:o="urn:schemas-microsoft-com:office:office" xmlns:mc="http://schemas.openxmlformats.org/markup-compatibility/2006" xmlns:wpc="http://schemas.microsoft.com/office/word/2010/wordprocessingCanvas" xmlns="" val="0"/>
+                              <a14:useLocalDpi xmlns:a14="http://schemas.microsoft.com/office/drawing/2010/main" val="0"/>
                             </a:ext>
                           </a:extLst>
                         </a:blip>
@@ -140,6 +140,7 @@
                         <w:dataBinding w:prefixMappings="xmlns:ns0='http://schemas.openxmlformats.org/package/2006/metadata/core-properties' xmlns:ns1='http://purl.org/dc/elements/1.1/'" w:xpath="/ns0:coreProperties[1]/ns1:title[1]" w:storeItemID="{6C3C8BC8-F283-45AE-878A-BAB7291924A1}"/>
                         <w:text/>
                       </w:sdtPr>
+                      <w:sdtEndPr/>
                       <w:sdtContent>
                         <w:p>
                           <w:pPr>
@@ -178,6 +179,7 @@
                         <w:dataBinding w:prefixMappings="xmlns:ns0='http://schemas.openxmlformats.org/package/2006/metadata/core-properties' xmlns:ns1='http://purl.org/dc/elements/1.1/'" w:xpath="/ns0:coreProperties[1]/ns1:subject[1]" w:storeItemID="{6C3C8BC8-F283-45AE-878A-BAB7291924A1}"/>
                         <w:text/>
                       </w:sdtPr>
+                      <w:sdtEndPr/>
                       <w:sdtContent>
                         <w:p>
                           <w:pPr>
@@ -238,6 +240,7 @@
                           <w:dataBinding w:prefixMappings="xmlns:ns0='http://schemas.openxmlformats.org/package/2006/metadata/core-properties' xmlns:ns1='http://purl.org/dc/elements/1.1/'" w:xpath="/ns0:coreProperties[1]/ns1:creator[1]" w:storeItemID="{6C3C8BC8-F283-45AE-878A-BAB7291924A1}"/>
                           <w:text/>
                         </w:sdtPr>
+                        <w:sdtEndPr/>
                         <w:sdtContent>
                           <w:r>
                             <w:rPr>
@@ -366,7 +369,7 @@
           <w:r>
             <w:fldChar w:fldCharType="separate"/>
           </w:r>
-          <w:hyperlink w:anchor="_Toc356949111" w:history="1">
+          <w:hyperlink w:anchor="_Toc356983580" w:history="1">
             <w:r>
               <w:rPr>
                 <w:rStyle w:val="Lienhypertexte"/>
@@ -393,7 +396,7 @@
                 <w:noProof/>
                 <w:webHidden/>
               </w:rPr>
-              <w:instrText xml:space="preserve"> PAGEREF _Toc356949111 \h </w:instrText>
+              <w:instrText xml:space="preserve"> PAGEREF _Toc356983580 \h </w:instrText>
             </w:r>
             <w:r>
               <w:rPr>
@@ -436,7 +439,7 @@
               <w:lang w:val="fr-FR" w:eastAsia="fr-FR"/>
             </w:rPr>
           </w:pPr>
-          <w:hyperlink w:anchor="_Toc356949112" w:history="1">
+          <w:hyperlink w:anchor="_Toc356983581" w:history="1">
             <w:r>
               <w:rPr>
                 <w:rStyle w:val="Lienhypertexte"/>
@@ -463,7 +466,7 @@
                 <w:noProof/>
                 <w:webHidden/>
               </w:rPr>
-              <w:instrText xml:space="preserve"> PAGEREF _Toc356949112 \h </w:instrText>
+              <w:instrText xml:space="preserve"> PAGEREF _Toc356983581 \h </w:instrText>
             </w:r>
             <w:r>
               <w:rPr>
@@ -506,7 +509,7 @@
               <w:lang w:val="fr-FR" w:eastAsia="fr-FR"/>
             </w:rPr>
           </w:pPr>
-          <w:hyperlink w:anchor="_Toc356949113" w:history="1">
+          <w:hyperlink w:anchor="_Toc356983582" w:history="1">
             <w:r>
               <w:rPr>
                 <w:rStyle w:val="Lienhypertexte"/>
@@ -533,7 +536,7 @@
                 <w:noProof/>
                 <w:webHidden/>
               </w:rPr>
-              <w:instrText xml:space="preserve"> PAGEREF _Toc356949113 \h </w:instrText>
+              <w:instrText xml:space="preserve"> PAGEREF _Toc356983582 \h </w:instrText>
             </w:r>
             <w:r>
               <w:rPr>
@@ -576,7 +579,7 @@
               <w:lang w:val="fr-FR" w:eastAsia="fr-FR"/>
             </w:rPr>
           </w:pPr>
-          <w:hyperlink w:anchor="_Toc356949114" w:history="1">
+          <w:hyperlink w:anchor="_Toc356983583" w:history="1">
             <w:r>
               <w:rPr>
                 <w:rStyle w:val="Lienhypertexte"/>
@@ -603,7 +606,7 @@
                 <w:noProof/>
                 <w:webHidden/>
               </w:rPr>
-              <w:instrText xml:space="preserve"> PAGEREF _Toc356949114 \h </w:instrText>
+              <w:instrText xml:space="preserve"> PAGEREF _Toc356983583 \h </w:instrText>
             </w:r>
             <w:r>
               <w:rPr>
@@ -646,7 +649,7 @@
               <w:lang w:val="fr-FR" w:eastAsia="fr-FR"/>
             </w:rPr>
           </w:pPr>
-          <w:hyperlink w:anchor="_Toc356949115" w:history="1">
+          <w:hyperlink w:anchor="_Toc356983584" w:history="1">
             <w:r>
               <w:rPr>
                 <w:rStyle w:val="Lienhypertexte"/>
@@ -673,7 +676,7 @@
                 <w:noProof/>
                 <w:webHidden/>
               </w:rPr>
-              <w:instrText xml:space="preserve"> PAGEREF _Toc356949115 \h </w:instrText>
+              <w:instrText xml:space="preserve"> PAGEREF _Toc356983584 \h </w:instrText>
             </w:r>
             <w:r>
               <w:rPr>
@@ -716,7 +719,7 @@
               <w:lang w:val="fr-FR" w:eastAsia="fr-FR"/>
             </w:rPr>
           </w:pPr>
-          <w:hyperlink w:anchor="_Toc356949116" w:history="1">
+          <w:hyperlink w:anchor="_Toc356983585" w:history="1">
             <w:r>
               <w:rPr>
                 <w:rStyle w:val="Lienhypertexte"/>
@@ -743,7 +746,7 @@
                 <w:noProof/>
                 <w:webHidden/>
               </w:rPr>
-              <w:instrText xml:space="preserve"> PAGEREF _Toc356949116 \h </w:instrText>
+              <w:instrText xml:space="preserve"> PAGEREF _Toc356983585 \h </w:instrText>
             </w:r>
             <w:r>
               <w:rPr>
@@ -786,7 +789,7 @@
               <w:lang w:val="fr-FR" w:eastAsia="fr-FR"/>
             </w:rPr>
           </w:pPr>
-          <w:hyperlink w:anchor="_Toc356949117" w:history="1">
+          <w:hyperlink w:anchor="_Toc356983586" w:history="1">
             <w:r>
               <w:rPr>
                 <w:rStyle w:val="Lienhypertexte"/>
@@ -813,7 +816,7 @@
                 <w:noProof/>
                 <w:webHidden/>
               </w:rPr>
-              <w:instrText xml:space="preserve"> PAGEREF _Toc356949117 \h </w:instrText>
+              <w:instrText xml:space="preserve"> PAGEREF _Toc356983586 \h </w:instrText>
             </w:r>
             <w:r>
               <w:rPr>
@@ -856,7 +859,7 @@
               <w:lang w:val="fr-FR" w:eastAsia="fr-FR"/>
             </w:rPr>
           </w:pPr>
-          <w:hyperlink w:anchor="_Toc356949118" w:history="1">
+          <w:hyperlink w:anchor="_Toc356983587" w:history="1">
             <w:r>
               <w:rPr>
                 <w:rStyle w:val="Lienhypertexte"/>
@@ -883,7 +886,7 @@
                 <w:noProof/>
                 <w:webHidden/>
               </w:rPr>
-              <w:instrText xml:space="preserve"> PAGEREF _Toc356949118 \h </w:instrText>
+              <w:instrText xml:space="preserve"> PAGEREF _Toc356983587 \h </w:instrText>
             </w:r>
             <w:r>
               <w:rPr>
@@ -926,7 +929,7 @@
               <w:lang w:val="fr-FR" w:eastAsia="fr-FR"/>
             </w:rPr>
           </w:pPr>
-          <w:hyperlink w:anchor="_Toc356949119" w:history="1">
+          <w:hyperlink w:anchor="_Toc356983588" w:history="1">
             <w:r>
               <w:rPr>
                 <w:rStyle w:val="Lienhypertexte"/>
@@ -953,7 +956,7 @@
                 <w:noProof/>
                 <w:webHidden/>
               </w:rPr>
-              <w:instrText xml:space="preserve"> PAGEREF _Toc356949119 \h </w:instrText>
+              <w:instrText xml:space="preserve"> PAGEREF _Toc356983588 \h </w:instrText>
             </w:r>
             <w:r>
               <w:rPr>
@@ -996,7 +999,7 @@
               <w:lang w:val="fr-FR" w:eastAsia="fr-FR"/>
             </w:rPr>
           </w:pPr>
-          <w:hyperlink w:anchor="_Toc356949120" w:history="1">
+          <w:hyperlink w:anchor="_Toc356983589" w:history="1">
             <w:r>
               <w:rPr>
                 <w:rStyle w:val="Lienhypertexte"/>
@@ -1023,7 +1026,7 @@
                 <w:noProof/>
                 <w:webHidden/>
               </w:rPr>
-              <w:instrText xml:space="preserve"> PAGEREF _Toc356949120 \h </w:instrText>
+              <w:instrText xml:space="preserve"> PAGEREF _Toc356983589 \h </w:instrText>
             </w:r>
             <w:r>
               <w:rPr>
@@ -1066,7 +1069,7 @@
               <w:lang w:val="fr-FR" w:eastAsia="fr-FR"/>
             </w:rPr>
           </w:pPr>
-          <w:hyperlink w:anchor="_Toc356949121" w:history="1">
+          <w:hyperlink w:anchor="_Toc356983590" w:history="1">
             <w:r>
               <w:rPr>
                 <w:rStyle w:val="Lienhypertexte"/>
@@ -1093,7 +1096,7 @@
                 <w:noProof/>
                 <w:webHidden/>
               </w:rPr>
-              <w:instrText xml:space="preserve"> PAGEREF _Toc356949121 \h </w:instrText>
+              <w:instrText xml:space="preserve"> PAGEREF _Toc356983590 \h </w:instrText>
             </w:r>
             <w:r>
               <w:rPr>
@@ -1136,7 +1139,7 @@
               <w:lang w:val="fr-FR" w:eastAsia="fr-FR"/>
             </w:rPr>
           </w:pPr>
-          <w:hyperlink w:anchor="_Toc356949122" w:history="1">
+          <w:hyperlink w:anchor="_Toc356983591" w:history="1">
             <w:r>
               <w:rPr>
                 <w:rStyle w:val="Lienhypertexte"/>
@@ -1163,7 +1166,7 @@
                 <w:noProof/>
                 <w:webHidden/>
               </w:rPr>
-              <w:instrText xml:space="preserve"> PAGEREF _Toc356949122 \h </w:instrText>
+              <w:instrText xml:space="preserve"> PAGEREF _Toc356983591 \h </w:instrText>
             </w:r>
             <w:r>
               <w:rPr>
@@ -1206,7 +1209,7 @@
               <w:lang w:val="fr-FR" w:eastAsia="fr-FR"/>
             </w:rPr>
           </w:pPr>
-          <w:hyperlink w:anchor="_Toc356949123" w:history="1">
+          <w:hyperlink w:anchor="_Toc356983592" w:history="1">
             <w:r>
               <w:rPr>
                 <w:rStyle w:val="Lienhypertexte"/>
@@ -1233,7 +1236,7 @@
                 <w:noProof/>
                 <w:webHidden/>
               </w:rPr>
-              <w:instrText xml:space="preserve"> PAGEREF _Toc356949123 \h </w:instrText>
+              <w:instrText xml:space="preserve"> PAGEREF _Toc356983592 \h </w:instrText>
             </w:r>
             <w:r>
               <w:rPr>
@@ -1276,7 +1279,7 @@
               <w:lang w:val="fr-FR" w:eastAsia="fr-FR"/>
             </w:rPr>
           </w:pPr>
-          <w:hyperlink w:anchor="_Toc356949124" w:history="1">
+          <w:hyperlink w:anchor="_Toc356983593" w:history="1">
             <w:r>
               <w:rPr>
                 <w:rStyle w:val="Lienhypertexte"/>
@@ -1305,7 +1308,7 @@
                 <w:noProof/>
                 <w:webHidden/>
               </w:rPr>
-              <w:instrText xml:space="preserve"> PAGEREF _Toc356949124 \h </w:instrText>
+              <w:instrText xml:space="preserve"> PAGEREF _Toc356983593 \h </w:instrText>
             </w:r>
             <w:r>
               <w:rPr>
@@ -1348,7 +1351,7 @@
               <w:lang w:val="fr-FR" w:eastAsia="fr-FR"/>
             </w:rPr>
           </w:pPr>
-          <w:hyperlink w:anchor="_Toc356949125" w:history="1">
+          <w:hyperlink w:anchor="_Toc356983594" w:history="1">
             <w:r>
               <w:rPr>
                 <w:rStyle w:val="Lienhypertexte"/>
@@ -1377,7 +1380,7 @@
                 <w:noProof/>
                 <w:webHidden/>
               </w:rPr>
-              <w:instrText xml:space="preserve"> PAGEREF _Toc356949125 \h </w:instrText>
+              <w:instrText xml:space="preserve"> PAGEREF _Toc356983594 \h </w:instrText>
             </w:r>
             <w:r>
               <w:rPr>
@@ -1420,7 +1423,7 @@
               <w:lang w:val="fr-FR" w:eastAsia="fr-FR"/>
             </w:rPr>
           </w:pPr>
-          <w:hyperlink w:anchor="_Toc356949126" w:history="1">
+          <w:hyperlink w:anchor="_Toc356983595" w:history="1">
             <w:r>
               <w:rPr>
                 <w:rStyle w:val="Lienhypertexte"/>
@@ -1447,7 +1450,7 @@
                 <w:noProof/>
                 <w:webHidden/>
               </w:rPr>
-              <w:instrText xml:space="preserve"> PAGEREF _Toc356949126 \h </w:instrText>
+              <w:instrText xml:space="preserve"> PAGEREF _Toc356983595 \h </w:instrText>
             </w:r>
             <w:r>
               <w:rPr>
@@ -1490,7 +1493,7 @@
               <w:lang w:val="fr-FR" w:eastAsia="fr-FR"/>
             </w:rPr>
           </w:pPr>
-          <w:hyperlink w:anchor="_Toc356949127" w:history="1">
+          <w:hyperlink w:anchor="_Toc356983596" w:history="1">
             <w:r>
               <w:rPr>
                 <w:rStyle w:val="Lienhypertexte"/>
@@ -1519,7 +1522,7 @@
                 <w:noProof/>
                 <w:webHidden/>
               </w:rPr>
-              <w:instrText xml:space="preserve"> PAGEREF _Toc356949127 \h </w:instrText>
+              <w:instrText xml:space="preserve"> PAGEREF _Toc356983596 \h </w:instrText>
             </w:r>
             <w:r>
               <w:rPr>
@@ -1562,7 +1565,7 @@
               <w:lang w:val="fr-FR" w:eastAsia="fr-FR"/>
             </w:rPr>
           </w:pPr>
-          <w:hyperlink w:anchor="_Toc356949128" w:history="1">
+          <w:hyperlink w:anchor="_Toc356983597" w:history="1">
             <w:r>
               <w:rPr>
                 <w:rStyle w:val="Lienhypertexte"/>
@@ -1591,7 +1594,7 @@
                 <w:noProof/>
                 <w:webHidden/>
               </w:rPr>
-              <w:instrText xml:space="preserve"> PAGEREF _Toc356949128 \h </w:instrText>
+              <w:instrText xml:space="preserve"> PAGEREF _Toc356983597 \h </w:instrText>
             </w:r>
             <w:r>
               <w:rPr>
@@ -1634,7 +1637,7 @@
               <w:lang w:val="fr-FR" w:eastAsia="fr-FR"/>
             </w:rPr>
           </w:pPr>
-          <w:hyperlink w:anchor="_Toc356949129" w:history="1">
+          <w:hyperlink w:anchor="_Toc356983598" w:history="1">
             <w:r>
               <w:rPr>
                 <w:rStyle w:val="Lienhypertexte"/>
@@ -1661,7 +1664,7 @@
                 <w:noProof/>
                 <w:webHidden/>
               </w:rPr>
-              <w:instrText xml:space="preserve"> PAGEREF _Toc356949129 \h </w:instrText>
+              <w:instrText xml:space="preserve"> PAGEREF _Toc356983598 \h </w:instrText>
             </w:r>
             <w:r>
               <w:rPr>
@@ -1704,7 +1707,7 @@
               <w:lang w:val="fr-FR" w:eastAsia="fr-FR"/>
             </w:rPr>
           </w:pPr>
-          <w:hyperlink w:anchor="_Toc356949130" w:history="1">
+          <w:hyperlink w:anchor="_Toc356983599" w:history="1">
             <w:r>
               <w:rPr>
                 <w:rStyle w:val="Lienhypertexte"/>
@@ -1731,7 +1734,7 @@
                 <w:noProof/>
                 <w:webHidden/>
               </w:rPr>
-              <w:instrText xml:space="preserve"> PAGEREF _Toc356949130 \h </w:instrText>
+              <w:instrText xml:space="preserve"> PAGEREF _Toc356983599 \h </w:instrText>
             </w:r>
             <w:r>
               <w:rPr>
@@ -1751,7 +1754,7 @@
                 <w:noProof/>
                 <w:webHidden/>
               </w:rPr>
-              <w:t>17</w:t>
+              <w:t>18</w:t>
             </w:r>
             <w:r>
               <w:rPr>
@@ -1794,7 +1797,7 @@
         <w:pStyle w:val="Titre1"/>
         <w:jc w:val="both"/>
       </w:pPr>
-      <w:bookmarkStart w:id="0" w:name="_Toc356949111"/>
+      <w:bookmarkStart w:id="0" w:name="_Toc356983580"/>
       <w:r>
         <w:lastRenderedPageBreak/>
         <w:t>Project Specification</w:t>
@@ -1814,17 +1817,21 @@
       <w:r>
         <w:t xml:space="preserve">fitted Remote Controlled Toy Car, shown in </w:t>
       </w:r>
-      <w:fldSimple w:instr=" REF _Ref356473652 \h  \* MERGEFORMAT ">
-        <w:r>
-          <w:t xml:space="preserve">Figure </w:t>
-        </w:r>
-        <w:r>
-          <w:rPr>
-            <w:noProof/>
-          </w:rPr>
-          <w:t>1</w:t>
-        </w:r>
-      </w:fldSimple>
+      <w:r>
+        <w:fldChar w:fldCharType="begin"/>
+      </w:r>
+      <w:r>
+        <w:instrText xml:space="preserve"> REF _Ref356473652 \h  \* MERGEFORMAT </w:instrText>
+      </w:r>
+      <w:r>
+        <w:fldChar w:fldCharType="separate"/>
+      </w:r>
+      <w:r>
+        <w:t>Figure 1</w:t>
+      </w:r>
+      <w:r>
+        <w:fldChar w:fldCharType="end"/>
+      </w:r>
       <w:r>
         <w:t xml:space="preserve">. The original car was controlled using a remote control device, containing an IR transmitter. The Toy Car used an IR receiver to receive signals from the remote control, allowing a user to control the car wirelessly from a distance.  </w:t>
       </w:r>
@@ -1855,10 +1862,10 @@
                     <pic:cNvPicPr/>
                   </pic:nvPicPr>
                   <pic:blipFill>
-                    <a:blip r:embed="rId10" cstate="print">
+                    <a:blip r:embed="rId11" cstate="print">
                       <a:extLst>
                         <a:ext uri="{28A0092B-C50C-407E-A947-70E740481C1C}">
-                          <a14:useLocalDpi xmlns:a14="http://schemas.microsoft.com/office/drawing/2010/main" xmlns:wps="http://schemas.microsoft.com/office/word/2010/wordprocessingShape" xmlns:wpi="http://schemas.microsoft.com/office/word/2010/wordprocessingInk" xmlns:wpg="http://schemas.microsoft.com/office/word/2010/wordprocessingGroup" xmlns:w15="http://schemas.microsoft.com/office/word/2012/wordml" xmlns:w14="http://schemas.microsoft.com/office/word/2010/wordml" xmlns:w="http://schemas.openxmlformats.org/wordprocessingml/2006/main" xmlns:w10="urn:schemas-microsoft-com:office:word" xmlns:wp14="http://schemas.microsoft.com/office/word/2010/wordprocessingDrawing" xmlns:v="urn:schemas-microsoft-com:vml" xmlns:o="urn:schemas-microsoft-com:office:office" xmlns:mc="http://schemas.openxmlformats.org/markup-compatibility/2006" xmlns:wpc="http://schemas.microsoft.com/office/word/2010/wordprocessingCanvas" xmlns="" val="0"/>
+                          <a14:useLocalDpi xmlns:a14="http://schemas.microsoft.com/office/drawing/2010/main" val="0"/>
                         </a:ext>
                       </a:extLst>
                     </a:blip>
@@ -1924,17 +1931,21 @@
       <w:r>
         <w:t xml:space="preserve">The car was to be modified in such a way that it can navigate a course, passing an obstacle and finishing within a set distance of a finishing marker, all without intervention from an operator. An example course is shown in </w:t>
       </w:r>
-      <w:fldSimple w:instr=" REF _Ref356489652 \h  \* MERGEFORMAT ">
-        <w:r>
-          <w:t xml:space="preserve">Figure </w:t>
-        </w:r>
-        <w:r>
-          <w:rPr>
-            <w:noProof/>
-          </w:rPr>
-          <w:t>2</w:t>
-        </w:r>
-      </w:fldSimple>
+      <w:r>
+        <w:fldChar w:fldCharType="begin"/>
+      </w:r>
+      <w:r>
+        <w:instrText xml:space="preserve"> REF _Ref356489652 \h  \* MERGEFORMAT </w:instrText>
+      </w:r>
+      <w:r>
+        <w:fldChar w:fldCharType="separate"/>
+      </w:r>
+      <w:r>
+        <w:t>Figure 2</w:t>
+      </w:r>
+      <w:r>
+        <w:fldChar w:fldCharType="end"/>
+      </w:r>
       <w:r>
         <w:t xml:space="preserve">. As part of completing the course, the distance </w:t>
       </w:r>
@@ -2001,10 +2012,10 @@
                     <pic:cNvPicPr/>
                   </pic:nvPicPr>
                   <pic:blipFill>
-                    <a:blip r:embed="rId11" cstate="print">
+                    <a:blip r:embed="rId12" cstate="print">
                       <a:extLst>
                         <a:ext uri="{28A0092B-C50C-407E-A947-70E740481C1C}">
-                          <a14:useLocalDpi xmlns:a14="http://schemas.microsoft.com/office/drawing/2010/main" xmlns:wps="http://schemas.microsoft.com/office/word/2010/wordprocessingShape" xmlns:wpi="http://schemas.microsoft.com/office/word/2010/wordprocessingInk" xmlns:wpg="http://schemas.microsoft.com/office/word/2010/wordprocessingGroup" xmlns:w15="http://schemas.microsoft.com/office/word/2012/wordml" xmlns:w14="http://schemas.microsoft.com/office/word/2010/wordml" xmlns:w="http://schemas.openxmlformats.org/wordprocessingml/2006/main" xmlns:w10="urn:schemas-microsoft-com:office:word" xmlns:wp14="http://schemas.microsoft.com/office/word/2010/wordprocessingDrawing" xmlns:v="urn:schemas-microsoft-com:vml" xmlns:o="urn:schemas-microsoft-com:office:office" xmlns:mc="http://schemas.openxmlformats.org/markup-compatibility/2006" xmlns:wpc="http://schemas.microsoft.com/office/word/2010/wordprocessingCanvas" xmlns="" val="0"/>
+                          <a14:useLocalDpi xmlns:a14="http://schemas.microsoft.com/office/drawing/2010/main" val="0"/>
                         </a:ext>
                       </a:extLst>
                     </a:blip>
@@ -2082,7 +2093,7 @@
         <w:pStyle w:val="Titre1"/>
         <w:jc w:val="both"/>
       </w:pPr>
-      <w:bookmarkStart w:id="4" w:name="_Toc356949112"/>
+      <w:bookmarkStart w:id="4" w:name="_Toc356983581"/>
       <w:r>
         <w:t>Project Design</w:t>
       </w:r>
@@ -2102,7 +2113,7 @@
         <w:jc w:val="both"/>
       </w:pPr>
       <w:bookmarkStart w:id="5" w:name="h.x879n59lnunq" w:colFirst="0" w:colLast="0"/>
-      <w:bookmarkStart w:id="6" w:name="_Toc356949113"/>
+      <w:bookmarkStart w:id="6" w:name="_Toc356983582"/>
       <w:bookmarkEnd w:id="5"/>
       <w:r>
         <w:t>Drive &amp; Steering</w:t>
@@ -2116,48 +2127,63 @@
       <w:r>
         <w:t xml:space="preserve">The movement of the car is controlled by the back wheels providing forward and backward movement, and the front wheels, which turn left or right and allow the car to turn in that direction. In the un-modified car, a DC motor is connected via a gear system to the back wheels, controlling the forward and back movement (circled Red in </w:t>
       </w:r>
-      <w:fldSimple w:instr=" REF _Ref356553389 \h  \* MERGEFORMAT ">
-        <w:r>
-          <w:t xml:space="preserve">Figure </w:t>
-        </w:r>
-        <w:r>
-          <w:rPr>
-            <w:noProof/>
-          </w:rPr>
-          <w:t>3</w:t>
-        </w:r>
-      </w:fldSimple>
+      <w:r>
+        <w:fldChar w:fldCharType="begin"/>
+      </w:r>
+      <w:r>
+        <w:instrText xml:space="preserve"> REF _Ref356553389 \h  \* MERGEFORMAT </w:instrText>
+      </w:r>
+      <w:r>
+        <w:fldChar w:fldCharType="separate"/>
+      </w:r>
+      <w:r>
+        <w:t>Figure 3</w:t>
+      </w:r>
+      <w:r>
+        <w:fldChar w:fldCharType="end"/>
+      </w:r>
       <w:r>
         <w:t>), while two electromagnetic coils</w:t>
       </w:r>
       <w:r>
         <w:t xml:space="preserve"> control the left and right movements of the steering rack (which has a regular magnet attached) connected to the front wheels (circled Blue in </w:t>
       </w:r>
-      <w:fldSimple w:instr=" REF _Ref356553389 \h  \* MERGEFORMAT ">
-        <w:r>
-          <w:t xml:space="preserve">Figure </w:t>
-        </w:r>
-        <w:r>
-          <w:rPr>
-            <w:noProof/>
-          </w:rPr>
-          <w:t>3</w:t>
-        </w:r>
-      </w:fldSimple>
+      <w:r>
+        <w:fldChar w:fldCharType="begin"/>
+      </w:r>
+      <w:r>
+        <w:instrText xml:space="preserve"> REF _Ref356553389 \h  \</w:instrText>
+      </w:r>
+      <w:r>
+        <w:instrText xml:space="preserve">* MERGEFORMAT </w:instrText>
+      </w:r>
+      <w:r>
+        <w:fldChar w:fldCharType="separate"/>
+      </w:r>
+      <w:r>
+        <w:t>Figure 3</w:t>
+      </w:r>
+      <w:r>
+        <w:fldChar w:fldCharType="end"/>
+      </w:r>
       <w:r>
         <w:t xml:space="preserve">). The circuit board seen attached to the top of the body of the car in </w:t>
       </w:r>
-      <w:fldSimple w:instr=" REF _Ref356553389 \h  \* MERGEFORMAT ">
-        <w:r>
-          <w:t xml:space="preserve">Figure </w:t>
-        </w:r>
-        <w:r>
-          <w:rPr>
-            <w:noProof/>
-          </w:rPr>
-          <w:t>3</w:t>
-        </w:r>
-      </w:fldSimple>
+      <w:r>
+        <w:fldChar w:fldCharType="begin"/>
+      </w:r>
+      <w:r>
+        <w:instrText xml:space="preserve"> REF _Ref356553389 \h  \* MERGEFORMAT </w:instrText>
+      </w:r>
+      <w:r>
+        <w:fldChar w:fldCharType="separate"/>
+      </w:r>
+      <w:r>
+        <w:t>Figure 3</w:t>
+      </w:r>
+      <w:r>
+        <w:fldChar w:fldCharType="end"/>
+      </w:r>
       <w:r>
         <w:t xml:space="preserve"> contains a circuit that relays signals received from the IR receiver through an H-bridge to allow the DC motor to be controlled backwards and forwards. Additionally, two transistors allow the Electromagnet to steer both left and right. By taking advantage of the circuit already attached to the car and its electrical components, space and time could be saved. </w:t>
       </w:r>
@@ -2194,10 +2220,10 @@
                     <pic:cNvPicPr/>
                   </pic:nvPicPr>
                   <pic:blipFill>
-                    <a:blip r:embed="rId12" cstate="print">
+                    <a:blip r:embed="rId13" cstate="print">
                       <a:extLst>
                         <a:ext uri="{28A0092B-C50C-407E-A947-70E740481C1C}">
-                          <a14:useLocalDpi xmlns:a14="http://schemas.microsoft.com/office/drawing/2010/main" xmlns:wps="http://schemas.microsoft.com/office/word/2010/wordprocessingShape" xmlns:wpi="http://schemas.microsoft.com/office/word/2010/wordprocessingInk" xmlns:wpg="http://schemas.microsoft.com/office/word/2010/wordprocessingGroup" xmlns:w15="http://schemas.microsoft.com/office/word/2012/wordml" xmlns:w14="http://schemas.microsoft.com/office/word/2010/wordml" xmlns:w="http://schemas.openxmlformats.org/wordprocessingml/2006/main" xmlns:w10="urn:schemas-microsoft-com:office:word" xmlns:wp14="http://schemas.microsoft.com/office/word/2010/wordprocessingDrawing" xmlns:v="urn:schemas-microsoft-com:vml" xmlns:o="urn:schemas-microsoft-com:office:office" xmlns:mc="http://schemas.openxmlformats.org/markup-compatibility/2006" xmlns:wpc="http://schemas.microsoft.com/office/word/2010/wordprocessingCanvas" xmlns="" val="0"/>
+                          <a14:useLocalDpi xmlns:a14="http://schemas.microsoft.com/office/drawing/2010/main" val="0"/>
                         </a:ext>
                       </a:extLst>
                     </a:blip>
@@ -2329,7 +2355,7 @@
         <w:jc w:val="both"/>
       </w:pPr>
       <w:bookmarkStart w:id="8" w:name="h.mj2xjsmsgt4y" w:colFirst="0" w:colLast="0"/>
-      <w:bookmarkStart w:id="9" w:name="_Toc356949114"/>
+      <w:bookmarkStart w:id="9" w:name="_Toc356983583"/>
       <w:bookmarkEnd w:id="8"/>
       <w:r>
         <w:t>Direction &amp; Distance Feedback</w:t>
@@ -2369,17 +2395,21 @@
       <w:r>
         <w:t xml:space="preserve">The best solution to the problem was to connect an optical mouse sensor to the car and use the location feedback that it provided to construct a mathematical model of where the car was in relation to its final location and then calculating the necessary adjustments to be made to the cars speed and direction of travel. As the MSP430 had built-in support for SPI, a mouse that supported that communication protocol was needed. Because the optical sensor had to remain at a specific location above the ground in order to function correctly, and because the original mouse casing was designed to move across a surface, it was decided to attach the optical sensor and the mouse casing in a ‘trailer’ format, pulling the sensor behind the refitted car. This can be seen in </w:t>
       </w:r>
-      <w:fldSimple w:instr=" REF _Ref356815874 \h  \* MERGEFORMAT ">
-        <w:r>
-          <w:t xml:space="preserve">Figure </w:t>
-        </w:r>
-        <w:r>
-          <w:rPr>
-            <w:noProof/>
-          </w:rPr>
-          <w:t>6</w:t>
-        </w:r>
-      </w:fldSimple>
+      <w:r>
+        <w:fldChar w:fldCharType="begin"/>
+      </w:r>
+      <w:r>
+        <w:instrText xml:space="preserve"> REF _Ref356815874 \h  \* MERGEFORMAT </w:instrText>
+      </w:r>
+      <w:r>
+        <w:fldChar w:fldCharType="separate"/>
+      </w:r>
+      <w:r>
+        <w:t>Figure 6</w:t>
+      </w:r>
+      <w:r>
+        <w:fldChar w:fldCharType="end"/>
+      </w:r>
       <w:r>
         <w:t xml:space="preserve">. </w:t>
       </w:r>
@@ -2398,7 +2428,7 @@
         <w:jc w:val="both"/>
       </w:pPr>
       <w:bookmarkStart w:id="10" w:name="h.sw6rjcxfw5tc" w:colFirst="0" w:colLast="0"/>
-      <w:bookmarkStart w:id="11" w:name="_Toc356949115"/>
+      <w:bookmarkStart w:id="11" w:name="_Toc356983584"/>
       <w:bookmarkEnd w:id="10"/>
       <w:r>
         <w:t>Input of Values</w:t>
@@ -2461,7 +2491,7 @@
         <w:pStyle w:val="Titre2"/>
         <w:jc w:val="both"/>
       </w:pPr>
-      <w:bookmarkStart w:id="12" w:name="_Toc356949116"/>
+      <w:bookmarkStart w:id="12" w:name="_Toc356983585"/>
       <w:r>
         <w:t>Other Design Considerations</w:t>
       </w:r>
@@ -2551,10 +2581,10 @@
                     <pic:cNvPicPr/>
                   </pic:nvPicPr>
                   <pic:blipFill>
-                    <a:blip r:embed="rId13" cstate="print">
+                    <a:blip r:embed="rId14" cstate="print">
                       <a:extLst>
                         <a:ext uri="{28A0092B-C50C-407E-A947-70E740481C1C}">
-                          <a14:useLocalDpi xmlns:a14="http://schemas.microsoft.com/office/drawing/2010/main" xmlns:wps="http://schemas.microsoft.com/office/word/2010/wordprocessingShape" xmlns:wpi="http://schemas.microsoft.com/office/word/2010/wordprocessingInk" xmlns:wpg="http://schemas.microsoft.com/office/word/2010/wordprocessingGroup" xmlns:w15="http://schemas.microsoft.com/office/word/2012/wordml" xmlns:w14="http://schemas.microsoft.com/office/word/2010/wordml" xmlns:w="http://schemas.openxmlformats.org/wordprocessingml/2006/main" xmlns:w10="urn:schemas-microsoft-com:office:word" xmlns:wp14="http://schemas.microsoft.com/office/word/2010/wordprocessingDrawing" xmlns:v="urn:schemas-microsoft-com:vml" xmlns:o="urn:schemas-microsoft-com:office:office" xmlns:mc="http://schemas.openxmlformats.org/markup-compatibility/2006" xmlns:wpc="http://schemas.microsoft.com/office/word/2010/wordprocessingCanvas" xmlns="" val="0"/>
+                          <a14:useLocalDpi xmlns:a14="http://schemas.microsoft.com/office/drawing/2010/main" val="0"/>
                         </a:ext>
                       </a:extLst>
                     </a:blip>
@@ -2643,17 +2673,21 @@
       <w:r>
         <w:t xml:space="preserve">ust supply a consistent power output regardless of battery capacity, rating or current draw throughout the circuit, for this reason a voltage regulator was used, shown in </w:t>
       </w:r>
-      <w:fldSimple w:instr=" REF _Ref356836231 \h  \* MERGEFORMAT ">
-        <w:r>
-          <w:t xml:space="preserve">Figure </w:t>
-        </w:r>
-        <w:r>
-          <w:rPr>
-            <w:noProof/>
-          </w:rPr>
-          <w:t>4</w:t>
-        </w:r>
-      </w:fldSimple>
+      <w:r>
+        <w:fldChar w:fldCharType="begin"/>
+      </w:r>
+      <w:r>
+        <w:instrText xml:space="preserve"> REF _Ref356836231 \h  \* MERGEFORMAT </w:instrText>
+      </w:r>
+      <w:r>
+        <w:fldChar w:fldCharType="separate"/>
+      </w:r>
+      <w:r>
+        <w:t>Figure 4</w:t>
+      </w:r>
+      <w:r>
+        <w:fldChar w:fldCharType="end"/>
+      </w:r>
       <w:r>
         <w:t>. The voltage regulator ensures that things like the PWM and SPI clocks remain at a consistent rate regardless of the charge state of the batteries. The circuit diagram of the voltage regulator</w:t>
       </w:r>
@@ -2663,17 +2697,21 @@
       <w:r>
         <w:t xml:space="preserve"> is shown in </w:t>
       </w:r>
-      <w:fldSimple w:instr=" REF _Ref356857585 \h  \* MERGEFORMAT ">
-        <w:r>
-          <w:t xml:space="preserve">Figure </w:t>
-        </w:r>
-        <w:r>
-          <w:rPr>
-            <w:noProof/>
-          </w:rPr>
-          <w:t>5</w:t>
-        </w:r>
-      </w:fldSimple>
+      <w:r>
+        <w:fldChar w:fldCharType="begin"/>
+      </w:r>
+      <w:r>
+        <w:instrText xml:space="preserve"> REF _Ref356857585 \h  \* MERGEFORMAT </w:instrText>
+      </w:r>
+      <w:r>
+        <w:fldChar w:fldCharType="separate"/>
+      </w:r>
+      <w:r>
+        <w:t>Figure 5</w:t>
+      </w:r>
+      <w:r>
+        <w:fldChar w:fldCharType="end"/>
+      </w:r>
       <w:r>
         <w:t xml:space="preserve">, alongside the power supply used to power the </w:t>
       </w:r>
@@ -2713,10 +2751,10 @@
                     <pic:cNvPicPr/>
                   </pic:nvPicPr>
                   <pic:blipFill>
-                    <a:blip r:embed="rId14" cstate="print">
+                    <a:blip r:embed="rId15" cstate="print">
                       <a:extLst>
                         <a:ext uri="{28A0092B-C50C-407E-A947-70E740481C1C}">
-                          <a14:useLocalDpi xmlns:a14="http://schemas.microsoft.com/office/drawing/2010/main" xmlns:wps="http://schemas.microsoft.com/office/word/2010/wordprocessingShape" xmlns:wpi="http://schemas.microsoft.com/office/word/2010/wordprocessingInk" xmlns:wpg="http://schemas.microsoft.com/office/word/2010/wordprocessingGroup" xmlns:w15="http://schemas.microsoft.com/office/word/2012/wordml" xmlns:w14="http://schemas.microsoft.com/office/word/2010/wordml" xmlns:w="http://schemas.openxmlformats.org/wordprocessingml/2006/main" xmlns:w10="urn:schemas-microsoft-com:office:word" xmlns:wp14="http://schemas.microsoft.com/office/word/2010/wordprocessingDrawing" xmlns:v="urn:schemas-microsoft-com:vml" xmlns:o="urn:schemas-microsoft-com:office:office" xmlns:mc="http://schemas.openxmlformats.org/markup-compatibility/2006" xmlns:wpc="http://schemas.microsoft.com/office/word/2010/wordprocessingCanvas" xmlns="" val="0"/>
+                          <a14:useLocalDpi xmlns:a14="http://schemas.microsoft.com/office/drawing/2010/main" val="0"/>
                         </a:ext>
                       </a:extLst>
                     </a:blip>
@@ -2815,7 +2853,7 @@
                     <pic:cNvPicPr/>
                   </pic:nvPicPr>
                   <pic:blipFill>
-                    <a:blip r:embed="rId15" cstate="print"/>
+                    <a:blip r:embed="rId16" cstate="print"/>
                     <a:stretch>
                       <a:fillRect/>
                     </a:stretch>
@@ -2882,13 +2920,13 @@
         <w:pStyle w:val="Titre2"/>
         <w:jc w:val="both"/>
       </w:pPr>
-      <w:bookmarkStart w:id="16" w:name="_Toc356949117"/>
     </w:p>
     <w:p>
       <w:pPr>
         <w:pStyle w:val="Titre2"/>
         <w:jc w:val="both"/>
       </w:pPr>
+      <w:bookmarkStart w:id="16" w:name="_Toc356983586"/>
       <w:r>
         <w:t>Conclusions</w:t>
       </w:r>
@@ -2907,7 +2945,7 @@
         <w:pStyle w:val="Titre1"/>
         <w:jc w:val="both"/>
       </w:pPr>
-      <w:bookmarkStart w:id="17" w:name="_Toc356949118"/>
+      <w:bookmarkStart w:id="17" w:name="_Toc356983587"/>
       <w:r>
         <w:t>Hardware</w:t>
       </w:r>
@@ -2947,17 +2985,21 @@
       <w:r>
         <w:t xml:space="preserve">The final hardware design is shown in </w:t>
       </w:r>
-      <w:fldSimple w:instr=" REF _Ref356892699 \h  \* MERGEFORMAT ">
-        <w:r>
-          <w:t xml:space="preserve">Figure </w:t>
-        </w:r>
-        <w:r>
-          <w:rPr>
-            <w:noProof/>
-          </w:rPr>
-          <w:t>7</w:t>
-        </w:r>
-      </w:fldSimple>
+      <w:r>
+        <w:fldChar w:fldCharType="begin"/>
+      </w:r>
+      <w:r>
+        <w:instrText xml:space="preserve"> REF _Ref356892699 \h  \* MERGEFORMAT </w:instrText>
+      </w:r>
+      <w:r>
+        <w:fldChar w:fldCharType="separate"/>
+      </w:r>
+      <w:r>
+        <w:t>Figure 7</w:t>
+      </w:r>
+      <w:r>
+        <w:fldChar w:fldCharType="end"/>
+      </w:r>
       <w:r>
         <w:t xml:space="preserve"> below. </w:t>
       </w:r>
@@ -2988,10 +3030,10 @@
                     <pic:cNvPicPr/>
                   </pic:nvPicPr>
                   <pic:blipFill>
-                    <a:blip r:embed="rId16" cstate="print">
+                    <a:blip r:embed="rId17" cstate="print">
                       <a:extLst>
                         <a:ext uri="{28A0092B-C50C-407E-A947-70E740481C1C}">
-                          <a14:useLocalDpi xmlns:a14="http://schemas.microsoft.com/office/drawing/2010/main" xmlns:wps="http://schemas.microsoft.com/office/word/2010/wordprocessingShape" xmlns:wpi="http://schemas.microsoft.com/office/word/2010/wordprocessingInk" xmlns:wpg="http://schemas.microsoft.com/office/word/2010/wordprocessingGroup" xmlns:w15="http://schemas.microsoft.com/office/word/2012/wordml" xmlns:w14="http://schemas.microsoft.com/office/word/2010/wordml" xmlns:w="http://schemas.openxmlformats.org/wordprocessingml/2006/main" xmlns:w10="urn:schemas-microsoft-com:office:word" xmlns:wp14="http://schemas.microsoft.com/office/word/2010/wordprocessingDrawing" xmlns:v="urn:schemas-microsoft-com:vml" xmlns:o="urn:schemas-microsoft-com:office:office" xmlns:mc="http://schemas.openxmlformats.org/markup-compatibility/2006" xmlns:wpc="http://schemas.microsoft.com/office/word/2010/wordprocessingCanvas" xmlns="" val="0"/>
+                          <a14:useLocalDpi xmlns:a14="http://schemas.microsoft.com/office/drawing/2010/main" val="0"/>
                         </a:ext>
                       </a:extLst>
                     </a:blip>
@@ -3055,7 +3097,7 @@
         <w:pStyle w:val="Titre2"/>
         <w:jc w:val="both"/>
       </w:pPr>
-      <w:bookmarkStart w:id="19" w:name="_Toc356949119"/>
+      <w:bookmarkStart w:id="19" w:name="_Toc356983588"/>
       <w:r>
         <w:t>Steering System</w:t>
       </w:r>
@@ -3086,17 +3128,24 @@
       <w:r>
         <w:t xml:space="preserve">. </w:t>
       </w:r>
-      <w:fldSimple w:instr=" REF _Ref356892880 \h  \* MERGEFORMAT ">
-        <w:r>
-          <w:t xml:space="preserve">Figure </w:t>
-        </w:r>
-        <w:r>
-          <w:rPr>
-            <w:noProof/>
-          </w:rPr>
-          <w:t>8</w:t>
-        </w:r>
-      </w:fldSimple>
+      <w:r>
+        <w:fldChar w:fldCharType="begin"/>
+      </w:r>
+      <w:r>
+        <w:instrText xml:space="preserve"> REF _Ref356892880 \h  \* MERGEF</w:instrText>
+      </w:r>
+      <w:r>
+        <w:instrText xml:space="preserve">ORMAT </w:instrText>
+      </w:r>
+      <w:r>
+        <w:fldChar w:fldCharType="separate"/>
+      </w:r>
+      <w:r>
+        <w:t>Figure 8</w:t>
+      </w:r>
+      <w:r>
+        <w:fldChar w:fldCharType="end"/>
+      </w:r>
       <w:r>
         <w:t xml:space="preserve"> shows the </w:t>
       </w:r>
@@ -3131,10 +3180,10 @@
                     <pic:cNvPicPr/>
                   </pic:nvPicPr>
                   <pic:blipFill>
-                    <a:blip r:embed="rId17" cstate="print">
+                    <a:blip r:embed="rId18" cstate="print">
                       <a:extLst>
                         <a:ext uri="{28A0092B-C50C-407E-A947-70E740481C1C}">
-                          <a14:useLocalDpi xmlns:a14="http://schemas.microsoft.com/office/drawing/2010/main" xmlns:wps="http://schemas.microsoft.com/office/word/2010/wordprocessingShape" xmlns:wpi="http://schemas.microsoft.com/office/word/2010/wordprocessingInk" xmlns:wpg="http://schemas.microsoft.com/office/word/2010/wordprocessingGroup" xmlns:w15="http://schemas.microsoft.com/office/word/2012/wordml" xmlns:w14="http://schemas.microsoft.com/office/word/2010/wordml" xmlns:w="http://schemas.openxmlformats.org/wordprocessingml/2006/main" xmlns:w10="urn:schemas-microsoft-com:office:word" xmlns:wp14="http://schemas.microsoft.com/office/word/2010/wordprocessingDrawing" xmlns:v="urn:schemas-microsoft-com:vml" xmlns:o="urn:schemas-microsoft-com:office:office" xmlns:mc="http://schemas.openxmlformats.org/markup-compatibility/2006" xmlns:wpc="http://schemas.microsoft.com/office/word/2010/wordprocessingCanvas" xmlns="" val="0"/>
+                          <a14:useLocalDpi xmlns:a14="http://schemas.microsoft.com/office/drawing/2010/main" val="0"/>
                         </a:ext>
                       </a:extLst>
                     </a:blip>
@@ -3236,7 +3285,7 @@
         <w:pStyle w:val="Titre2"/>
         <w:jc w:val="both"/>
       </w:pPr>
-      <w:bookmarkStart w:id="21" w:name="_Toc356949120"/>
+      <w:bookmarkStart w:id="21" w:name="_Toc356983589"/>
       <w:r>
         <w:t>Forward/Backwards System</w:t>
       </w:r>
@@ -3255,17 +3304,21 @@
       <w:r>
         <w:t xml:space="preserve"> A simplified H-bridge circuit is shown in </w:t>
       </w:r>
-      <w:fldSimple w:instr=" REF _Ref356895192 \h  \* MERGEFORMAT ">
-        <w:r>
-          <w:t xml:space="preserve">Figure </w:t>
-        </w:r>
-        <w:r>
-          <w:rPr>
-            <w:noProof/>
-          </w:rPr>
-          <w:t>9</w:t>
-        </w:r>
-      </w:fldSimple>
+      <w:r>
+        <w:fldChar w:fldCharType="begin"/>
+      </w:r>
+      <w:r>
+        <w:instrText xml:space="preserve"> REF _Ref356895192 \h  \* MERGEFORMAT </w:instrText>
+      </w:r>
+      <w:r>
+        <w:fldChar w:fldCharType="separate"/>
+      </w:r>
+      <w:r>
+        <w:t>Figure 9</w:t>
+      </w:r>
+      <w:r>
+        <w:fldChar w:fldCharType="end"/>
+      </w:r>
       <w:r>
         <w:t>.</w:t>
       </w:r>
@@ -3296,10 +3349,10 @@
                     <pic:cNvPicPr/>
                   </pic:nvPicPr>
                   <pic:blipFill>
-                    <a:blip r:embed="rId18" cstate="print">
+                    <a:blip r:embed="rId19" cstate="print">
                       <a:extLst>
                         <a:ext uri="{28A0092B-C50C-407E-A947-70E740481C1C}">
-                          <a14:useLocalDpi xmlns:a14="http://schemas.microsoft.com/office/drawing/2010/main" xmlns:wps="http://schemas.microsoft.com/office/word/2010/wordprocessingShape" xmlns:wpi="http://schemas.microsoft.com/office/word/2010/wordprocessingInk" xmlns:wpg="http://schemas.microsoft.com/office/word/2010/wordprocessingGroup" xmlns:w15="http://schemas.microsoft.com/office/word/2012/wordml" xmlns:w14="http://schemas.microsoft.com/office/word/2010/wordml" xmlns:w="http://schemas.openxmlformats.org/wordprocessingml/2006/main" xmlns:w10="urn:schemas-microsoft-com:office:word" xmlns:wp14="http://schemas.microsoft.com/office/word/2010/wordprocessingDrawing" xmlns:v="urn:schemas-microsoft-com:vml" xmlns:o="urn:schemas-microsoft-com:office:office" xmlns:mc="http://schemas.openxmlformats.org/markup-compatibility/2006" xmlns:wpc="http://schemas.microsoft.com/office/word/2010/wordprocessingCanvas" xmlns="" val="0"/>
+                          <a14:useLocalDpi xmlns:a14="http://schemas.microsoft.com/office/drawing/2010/main" val="0"/>
                         </a:ext>
                       </a:extLst>
                     </a:blip>
@@ -3395,17 +3448,27 @@
       <w:r>
         <w:t xml:space="preserve">-bridge is shown in </w:t>
       </w:r>
-      <w:fldSimple w:instr=" REF _Ref356895586 \h  \* MERGEFORMAT ">
-        <w:r>
-          <w:t xml:space="preserve">Figure </w:t>
-        </w:r>
-        <w:r>
-          <w:rPr>
-            <w:noProof/>
-          </w:rPr>
-          <w:t>10</w:t>
-        </w:r>
-      </w:fldSimple>
+      <w:r>
+        <w:fldChar w:fldCharType="begin"/>
+      </w:r>
+      <w:r>
+        <w:instrText xml:space="preserve"> REF _Ref356895586 \h  \* MERGEFORMAT </w:instrText>
+      </w:r>
+      <w:r>
+        <w:fldChar w:fldCharType="separate"/>
+      </w:r>
+      <w:r>
+        <w:t xml:space="preserve">Figure </w:t>
+      </w:r>
+      <w:r>
+        <w:rPr>
+          <w:noProof/>
+        </w:rPr>
+        <w:t>10</w:t>
+      </w:r>
+      <w:r>
+        <w:fldChar w:fldCharType="end"/>
+      </w:r>
       <w:r>
         <w:t>.</w:t>
       </w:r>
@@ -3437,10 +3500,10 @@
                     <pic:cNvPicPr/>
                   </pic:nvPicPr>
                   <pic:blipFill>
-                    <a:blip r:embed="rId19" cstate="print">
+                    <a:blip r:embed="rId20" cstate="print">
                       <a:extLst>
                         <a:ext uri="{28A0092B-C50C-407E-A947-70E740481C1C}">
-                          <a14:useLocalDpi xmlns:a14="http://schemas.microsoft.com/office/drawing/2010/main" xmlns:wps="http://schemas.microsoft.com/office/word/2010/wordprocessingShape" xmlns:wpi="http://schemas.microsoft.com/office/word/2010/wordprocessingInk" xmlns:wpg="http://schemas.microsoft.com/office/word/2010/wordprocessingGroup" xmlns:w15="http://schemas.microsoft.com/office/word/2012/wordml" xmlns:w14="http://schemas.microsoft.com/office/word/2010/wordml" xmlns:w="http://schemas.openxmlformats.org/wordprocessingml/2006/main" xmlns:w10="urn:schemas-microsoft-com:office:word" xmlns:wp14="http://schemas.microsoft.com/office/word/2010/wordprocessingDrawing" xmlns:v="urn:schemas-microsoft-com:vml" xmlns:o="urn:schemas-microsoft-com:office:office" xmlns:mc="http://schemas.openxmlformats.org/markup-compatibility/2006" xmlns:wpc="http://schemas.microsoft.com/office/word/2010/wordprocessingCanvas" xmlns="" val="0"/>
+                          <a14:useLocalDpi xmlns:a14="http://schemas.microsoft.com/office/drawing/2010/main" val="0"/>
                         </a:ext>
                       </a:extLst>
                     </a:blip>
@@ -3542,7 +3605,7 @@
         <w:pStyle w:val="Titre2"/>
         <w:jc w:val="both"/>
       </w:pPr>
-      <w:bookmarkStart w:id="24" w:name="_Toc356949121"/>
+      <w:bookmarkStart w:id="24" w:name="_Toc356983590"/>
       <w:r>
         <w:t>Power System</w:t>
       </w:r>
@@ -3626,17 +3689,27 @@
       <w:r>
         <w:t xml:space="preserve">The circuit diagram of the power supply with attached voltage regulator is shown in </w:t>
       </w:r>
-      <w:fldSimple w:instr=" REF _Ref356902452 \h  \* MERGEFORMAT ">
-        <w:r>
-          <w:t xml:space="preserve">Figure </w:t>
-        </w:r>
-        <w:r>
-          <w:rPr>
-            <w:noProof/>
-          </w:rPr>
-          <w:t>11</w:t>
-        </w:r>
-      </w:fldSimple>
+      <w:r>
+        <w:fldChar w:fldCharType="begin"/>
+      </w:r>
+      <w:r>
+        <w:instrText xml:space="preserve"> REF _Ref356902452 \h  \* MERGEFORMAT </w:instrText>
+      </w:r>
+      <w:r>
+        <w:fldChar w:fldCharType="separate"/>
+      </w:r>
+      <w:r>
+        <w:t xml:space="preserve">Figure </w:t>
+      </w:r>
+      <w:r>
+        <w:rPr>
+          <w:noProof/>
+        </w:rPr>
+        <w:t>11</w:t>
+      </w:r>
+      <w:r>
+        <w:fldChar w:fldCharType="end"/>
+      </w:r>
       <w:r>
         <w:t xml:space="preserve">. </w:t>
       </w:r>
@@ -3682,10 +3755,10 @@
                     <pic:cNvPicPr/>
                   </pic:nvPicPr>
                   <pic:blipFill>
-                    <a:blip r:embed="rId14" cstate="print">
+                    <a:blip r:embed="rId15" cstate="print">
                       <a:extLst>
                         <a:ext uri="{28A0092B-C50C-407E-A947-70E740481C1C}">
-                          <a14:useLocalDpi xmlns:a14="http://schemas.microsoft.com/office/drawing/2010/main" xmlns:wps="http://schemas.microsoft.com/office/word/2010/wordprocessingShape" xmlns:wpi="http://schemas.microsoft.com/office/word/2010/wordprocessingInk" xmlns:wpg="http://schemas.microsoft.com/office/word/2010/wordprocessingGroup" xmlns:w15="http://schemas.microsoft.com/office/word/2012/wordml" xmlns:w14="http://schemas.microsoft.com/office/word/2010/wordml" xmlns:w="http://schemas.openxmlformats.org/wordprocessingml/2006/main" xmlns:w10="urn:schemas-microsoft-com:office:word" xmlns:wp14="http://schemas.microsoft.com/office/word/2010/wordprocessingDrawing" xmlns:v="urn:schemas-microsoft-com:vml" xmlns:o="urn:schemas-microsoft-com:office:office" xmlns:mc="http://schemas.openxmlformats.org/markup-compatibility/2006" xmlns:wpc="http://schemas.microsoft.com/office/word/2010/wordprocessingCanvas" xmlns="" val="0"/>
+                          <a14:useLocalDpi xmlns:a14="http://schemas.microsoft.com/office/drawing/2010/main" val="0"/>
                         </a:ext>
                       </a:extLst>
                     </a:blip>
@@ -3749,7 +3822,7 @@
         <w:pStyle w:val="Titre2"/>
         <w:jc w:val="both"/>
       </w:pPr>
-      <w:bookmarkStart w:id="26" w:name="_Toc356949122"/>
+      <w:bookmarkStart w:id="26" w:name="_Toc356983591"/>
       <w:r>
         <w:t>Location Sensor</w:t>
       </w:r>
@@ -3812,17 +3885,27 @@
       <w:r>
         <w:t xml:space="preserve"> The circuit located at the mouse sensor is shown in </w:t>
       </w:r>
-      <w:fldSimple w:instr=" REF _Ref356901557 \h  \* MERGEFORMAT ">
-        <w:r>
-          <w:t xml:space="preserve">Figure </w:t>
-        </w:r>
-        <w:r>
-          <w:rPr>
-            <w:noProof/>
-          </w:rPr>
-          <w:t>12</w:t>
-        </w:r>
-      </w:fldSimple>
+      <w:r>
+        <w:fldChar w:fldCharType="begin"/>
+      </w:r>
+      <w:r>
+        <w:instrText xml:space="preserve"> REF _Ref356901557 \h  \* MERGEFORMAT </w:instrText>
+      </w:r>
+      <w:r>
+        <w:fldChar w:fldCharType="separate"/>
+      </w:r>
+      <w:r>
+        <w:t xml:space="preserve">Figure </w:t>
+      </w:r>
+      <w:r>
+        <w:rPr>
+          <w:noProof/>
+        </w:rPr>
+        <w:t>12</w:t>
+      </w:r>
+      <w:r>
+        <w:fldChar w:fldCharType="end"/>
+      </w:r>
       <w:r>
         <w:t>.</w:t>
       </w:r>
@@ -3853,10 +3936,10 @@
                     <pic:cNvPicPr/>
                   </pic:nvPicPr>
                   <pic:blipFill>
-                    <a:blip r:embed="rId20" cstate="print">
+                    <a:blip r:embed="rId21" cstate="print">
                       <a:extLst>
                         <a:ext uri="{28A0092B-C50C-407E-A947-70E740481C1C}">
-                          <a14:useLocalDpi xmlns:a14="http://schemas.microsoft.com/office/drawing/2010/main" xmlns:wps="http://schemas.microsoft.com/office/word/2010/wordprocessingShape" xmlns:wpi="http://schemas.microsoft.com/office/word/2010/wordprocessingInk" xmlns:wpg="http://schemas.microsoft.com/office/word/2010/wordprocessingGroup" xmlns:w15="http://schemas.microsoft.com/office/word/2012/wordml" xmlns:w14="http://schemas.microsoft.com/office/word/2010/wordml" xmlns:w="http://schemas.openxmlformats.org/wordprocessingml/2006/main" xmlns:w10="urn:schemas-microsoft-com:office:word" xmlns:wp14="http://schemas.microsoft.com/office/word/2010/wordprocessingDrawing" xmlns:v="urn:schemas-microsoft-com:vml" xmlns:o="urn:schemas-microsoft-com:office:office" xmlns:mc="http://schemas.openxmlformats.org/markup-compatibility/2006" xmlns:wpc="http://schemas.microsoft.com/office/word/2010/wordprocessingCanvas" xmlns="" val="0"/>
+                          <a14:useLocalDpi xmlns:a14="http://schemas.microsoft.com/office/drawing/2010/main" val="0"/>
                         </a:ext>
                       </a:extLst>
                     </a:blip>
@@ -3930,7 +4013,7 @@
         <w:pStyle w:val="Titre2"/>
         <w:jc w:val="both"/>
       </w:pPr>
-      <w:bookmarkStart w:id="28" w:name="_Toc356949123"/>
+      <w:bookmarkStart w:id="28" w:name="_Toc356983592"/>
       <w:r>
         <w:lastRenderedPageBreak/>
         <w:t>Serial Communication System</w:t>
@@ -3971,17 +4054,27 @@
       <w:r>
         <w:t xml:space="preserve"> An example of this is shown in </w:t>
       </w:r>
-      <w:fldSimple w:instr=" REF _Ref356904174 \h  \* MERGEFORMAT ">
-        <w:r>
-          <w:t xml:space="preserve">Figure </w:t>
-        </w:r>
-        <w:r>
-          <w:rPr>
-            <w:noProof/>
-          </w:rPr>
-          <w:t>13</w:t>
-        </w:r>
-      </w:fldSimple>
+      <w:r>
+        <w:fldChar w:fldCharType="begin"/>
+      </w:r>
+      <w:r>
+        <w:instrText xml:space="preserve"> REF _Ref356904174 \h  \* MERGEFORMAT </w:instrText>
+      </w:r>
+      <w:r>
+        <w:fldChar w:fldCharType="separate"/>
+      </w:r>
+      <w:r>
+        <w:t xml:space="preserve">Figure </w:t>
+      </w:r>
+      <w:r>
+        <w:rPr>
+          <w:noProof/>
+        </w:rPr>
+        <w:t>13</w:t>
+      </w:r>
+      <w:r>
+        <w:fldChar w:fldCharType="end"/>
+      </w:r>
       <w:r>
         <w:t>.</w:t>
       </w:r>
@@ -4012,10 +4105,10 @@
                     <pic:cNvPicPr/>
                   </pic:nvPicPr>
                   <pic:blipFill>
-                    <a:blip r:embed="rId21" cstate="print">
+                    <a:blip r:embed="rId22" cstate="print">
                       <a:extLst>
                         <a:ext uri="{28A0092B-C50C-407E-A947-70E740481C1C}">
-                          <a14:useLocalDpi xmlns:a14="http://schemas.microsoft.com/office/drawing/2010/main" xmlns:wps="http://schemas.microsoft.com/office/word/2010/wordprocessingShape" xmlns:wpi="http://schemas.microsoft.com/office/word/2010/wordprocessingInk" xmlns:wpg="http://schemas.microsoft.com/office/word/2010/wordprocessingGroup" xmlns:w15="http://schemas.microsoft.com/office/word/2012/wordml" xmlns:w14="http://schemas.microsoft.com/office/word/2010/wordml" xmlns:w="http://schemas.openxmlformats.org/wordprocessingml/2006/main" xmlns:w10="urn:schemas-microsoft-com:office:word" xmlns:wp14="http://schemas.microsoft.com/office/word/2010/wordprocessingDrawing" xmlns:v="urn:schemas-microsoft-com:vml" xmlns:o="urn:schemas-microsoft-com:office:office" xmlns:mc="http://schemas.openxmlformats.org/markup-compatibility/2006" xmlns:wpc="http://schemas.microsoft.com/office/word/2010/wordprocessingCanvas" xmlns="" val="0"/>
+                          <a14:useLocalDpi xmlns:a14="http://schemas.microsoft.com/office/drawing/2010/main" val="0"/>
                         </a:ext>
                       </a:extLst>
                     </a:blip>
@@ -4122,7 +4215,7 @@
           <w:lang w:eastAsia="en-GB"/>
         </w:rPr>
       </w:pPr>
-      <w:bookmarkStart w:id="30" w:name="_Toc356949124"/>
+      <w:bookmarkStart w:id="30" w:name="_Toc356983593"/>
       <w:r>
         <w:rPr>
           <w:rFonts w:eastAsia="Times New Roman"/>
@@ -4151,7 +4244,7 @@
     </w:p>
     <w:p>
       <w:pPr>
-        <w:spacing w:afterLines="100"/>
+        <w:spacing w:afterLines="100" w:after="240"/>
         <w:jc w:val="both"/>
         <w:rPr>
           <w:rFonts w:eastAsia="Times New Roman" w:cs="Times New Roman"/>
@@ -4217,7 +4310,7 @@
           <w:ilvl w:val="0"/>
           <w:numId w:val="3"/>
         </w:numPr>
-        <w:spacing w:afterLines="100"/>
+        <w:spacing w:afterLines="100" w:after="240"/>
         <w:jc w:val="both"/>
         <w:textAlignment w:val="baseline"/>
         <w:rPr>
@@ -4249,7 +4342,7 @@
           <w:ilvl w:val="0"/>
           <w:numId w:val="3"/>
         </w:numPr>
-        <w:spacing w:afterLines="100"/>
+        <w:spacing w:afterLines="100" w:after="240"/>
         <w:jc w:val="both"/>
         <w:textAlignment w:val="baseline"/>
         <w:rPr>
@@ -4281,7 +4374,7 @@
           <w:ilvl w:val="0"/>
           <w:numId w:val="3"/>
         </w:numPr>
-        <w:spacing w:afterLines="100"/>
+        <w:spacing w:afterLines="100" w:after="240"/>
         <w:jc w:val="both"/>
         <w:textAlignment w:val="baseline"/>
         <w:rPr>
@@ -4321,7 +4414,7 @@
           <w:ilvl w:val="0"/>
           <w:numId w:val="3"/>
         </w:numPr>
-        <w:spacing w:afterLines="100"/>
+        <w:spacing w:afterLines="100" w:after="240"/>
         <w:jc w:val="both"/>
         <w:textAlignment w:val="baseline"/>
         <w:rPr>
@@ -4358,13 +4451,13 @@
     <w:p>
       <w:pPr>
         <w:pStyle w:val="Titre2"/>
-        <w:spacing w:afterLines="150"/>
+        <w:spacing w:afterLines="150" w:after="360"/>
         <w:rPr>
           <w:rFonts w:eastAsia="Times New Roman" w:cs="Times New Roman"/>
           <w:lang w:eastAsia="en-GB"/>
         </w:rPr>
       </w:pPr>
-      <w:bookmarkStart w:id="31" w:name="_Toc356949125"/>
+      <w:bookmarkStart w:id="31" w:name="_Toc356983594"/>
       <w:r>
         <w:rPr>
           <w:rFonts w:eastAsia="Times New Roman"/>
@@ -4376,7 +4469,7 @@
     </w:p>
     <w:p>
       <w:pPr>
-        <w:spacing w:afterLines="150"/>
+        <w:spacing w:afterLines="150" w:after="360"/>
         <w:jc w:val="both"/>
         <w:rPr>
           <w:rFonts w:eastAsia="Times New Roman" w:cs="Times New Roman"/>
@@ -4476,6 +4569,7 @@
           <w:id w:val="981195552"/>
           <w:citation/>
         </w:sdtPr>
+        <w:sdtEndPr/>
         <w:sdtContent>
           <w:r>
             <w:rPr>
@@ -4575,7 +4669,7 @@
     </w:p>
     <w:p>
       <w:pPr>
-        <w:spacing w:afterLines="150"/>
+        <w:spacing w:afterLines="150" w:after="360"/>
         <w:jc w:val="both"/>
         <w:rPr>
           <w:rFonts w:eastAsia="Times New Roman" w:cs="Times New Roman"/>
@@ -4639,7 +4733,7 @@
     </w:p>
     <w:p>
       <w:pPr>
-        <w:spacing w:afterLines="150"/>
+        <w:spacing w:afterLines="150" w:after="360"/>
         <w:jc w:val="both"/>
         <w:rPr>
           <w:rFonts w:eastAsia="Times New Roman" w:cs="Arial"/>
@@ -4769,7 +4863,7 @@
     </w:p>
     <w:p>
       <w:pPr>
-        <w:spacing w:afterLines="150"/>
+        <w:spacing w:afterLines="150" w:after="360"/>
         <w:jc w:val="both"/>
         <w:rPr>
           <w:rFonts w:eastAsia="Times New Roman" w:cs="Times New Roman"/>
@@ -4861,7 +4955,7 @@
       <w:pPr>
         <w:pStyle w:val="Lgende"/>
         <w:keepNext/>
-        <w:spacing w:afterLines="200" w:line="276" w:lineRule="auto"/>
+        <w:spacing w:afterLines="200" w:after="480" w:line="276" w:lineRule="auto"/>
         <w:jc w:val="center"/>
       </w:pPr>
       <w:bookmarkStart w:id="32" w:name="_Ref356916913"/>
@@ -4904,7 +4998,7 @@
           <w:bottom w:w="15" w:type="dxa"/>
           <w:right w:w="15" w:type="dxa"/>
         </w:tblCellMar>
-        <w:tblLook w:val="04A0"/>
+        <w:tblLook w:val="04A0" w:firstRow="1" w:lastRow="0" w:firstColumn="1" w:lastColumn="0" w:noHBand="0" w:noVBand="1"/>
       </w:tblPr>
       <w:tblGrid>
         <w:gridCol w:w="1609"/>
@@ -6452,7 +6546,7 @@
     </w:tbl>
     <w:p>
       <w:pPr>
-        <w:spacing w:afterLines="200"/>
+        <w:spacing w:afterLines="200" w:after="480"/>
         <w:jc w:val="both"/>
         <w:rPr>
           <w:rFonts w:eastAsia="Times New Roman" w:cs="Times New Roman"/>
@@ -6469,7 +6563,7 @@
           <w:bCs/>
         </w:rPr>
       </w:pPr>
-      <w:bookmarkStart w:id="33" w:name="_Toc356949126"/>
+      <w:bookmarkStart w:id="33" w:name="_Toc356983595"/>
       <w:r>
         <w:rPr>
           <w:rStyle w:val="Titre3Car"/>
@@ -6488,7 +6582,7 @@
     </w:p>
     <w:p>
       <w:pPr>
-        <w:spacing w:afterLines="100"/>
+        <w:spacing w:afterLines="100" w:after="240"/>
         <w:jc w:val="both"/>
         <w:rPr>
           <w:rFonts w:eastAsia="Times New Roman" w:cs="Times New Roman"/>
@@ -6506,7 +6600,7 @@
     </w:p>
     <w:p>
       <w:pPr>
-        <w:spacing w:afterLines="100"/>
+        <w:spacing w:afterLines="100" w:after="240"/>
         <w:jc w:val="both"/>
         <w:rPr>
           <w:rFonts w:eastAsia="Times New Roman" w:cs="Times New Roman"/>
@@ -6607,7 +6701,7 @@
     </w:p>
     <w:p>
       <w:pPr>
-        <w:spacing w:afterLines="100"/>
+        <w:spacing w:afterLines="100" w:after="240"/>
         <w:jc w:val="both"/>
         <w:rPr>
           <w:rFonts w:eastAsia="Times New Roman" w:cs="Times New Roman"/>
@@ -6802,7 +6896,7 @@
     <w:p>
       <w:pPr>
         <w:keepNext/>
-        <w:spacing w:afterLines="200"/>
+        <w:spacing w:afterLines="200" w:after="480"/>
         <w:jc w:val="center"/>
       </w:pPr>
       <w:r>
@@ -6843,10 +6937,10 @@
                     </pic:cNvPicPr>
                   </pic:nvPicPr>
                   <pic:blipFill>
-                    <a:blip r:embed="rId22" cstate="print">
+                    <a:blip r:embed="rId23" cstate="print">
                       <a:extLst>
                         <a:ext uri="{28A0092B-C50C-407E-A947-70E740481C1C}">
-                          <a14:useLocalDpi xmlns:a14="http://schemas.microsoft.com/office/drawing/2010/main" xmlns:wps="http://schemas.microsoft.com/office/word/2010/wordprocessingShape" xmlns:wpi="http://schemas.microsoft.com/office/word/2010/wordprocessingInk" xmlns:wpg="http://schemas.microsoft.com/office/word/2010/wordprocessingGroup" xmlns:w15="http://schemas.microsoft.com/office/word/2012/wordml" xmlns:w14="http://schemas.microsoft.com/office/word/2010/wordml" xmlns:w="http://schemas.openxmlformats.org/wordprocessingml/2006/main" xmlns:w10="urn:schemas-microsoft-com:office:word" xmlns:wp14="http://schemas.microsoft.com/office/word/2010/wordprocessingDrawing" xmlns:v="urn:schemas-microsoft-com:vml" xmlns:o="urn:schemas-microsoft-com:office:office" xmlns:mc="http://schemas.openxmlformats.org/markup-compatibility/2006" xmlns:wpc="http://schemas.microsoft.com/office/word/2010/wordprocessingCanvas" xmlns="" val="0"/>
+                          <a14:useLocalDpi xmlns:a14="http://schemas.microsoft.com/office/drawing/2010/main" val="0"/>
                         </a:ext>
                       </a:extLst>
                     </a:blip>
@@ -6878,7 +6972,7 @@
     <w:p>
       <w:pPr>
         <w:pStyle w:val="Lgende"/>
-        <w:spacing w:afterLines="200" w:line="276" w:lineRule="auto"/>
+        <w:spacing w:afterLines="200" w:after="480" w:line="276" w:lineRule="auto"/>
         <w:jc w:val="center"/>
       </w:pPr>
       <w:bookmarkStart w:id="34" w:name="_Ref356917476"/>
@@ -6928,7 +7022,7 @@
           <w:lang w:eastAsia="en-GB"/>
         </w:rPr>
       </w:pPr>
-      <w:bookmarkStart w:id="35" w:name="_Toc356949127"/>
+      <w:bookmarkStart w:id="35" w:name="_Toc356983596"/>
       <w:r>
         <w:rPr>
           <w:rFonts w:eastAsia="Times New Roman"/>
@@ -7115,6 +7209,7 @@
           <w:id w:val="-1231235249"/>
           <w:citation/>
         </w:sdtPr>
+        <w:sdtEndPr/>
         <w:sdtContent>
           <w:r>
             <w:rPr>
@@ -7300,7 +7395,7 @@
           <w:bottom w:w="15" w:type="dxa"/>
           <w:right w:w="15" w:type="dxa"/>
         </w:tblCellMar>
-        <w:tblLook w:val="04A0"/>
+        <w:tblLook w:val="04A0" w:firstRow="1" w:lastRow="0" w:firstColumn="1" w:lastColumn="0" w:noHBand="0" w:noVBand="1"/>
       </w:tblPr>
       <w:tblGrid>
         <w:gridCol w:w="3321"/>
@@ -7887,7 +7982,7 @@
           <w:lang w:eastAsia="en-GB"/>
         </w:rPr>
       </w:pPr>
-      <w:bookmarkStart w:id="38" w:name="_Toc356949128"/>
+      <w:bookmarkStart w:id="38" w:name="_Toc356983597"/>
       <w:r>
         <w:rPr>
           <w:rFonts w:eastAsia="Times New Roman"/>
@@ -8061,7 +8156,7 @@
           <w:shd w:val="clear" w:color="auto" w:fill="FFFFFF"/>
           <w:lang w:eastAsia="en-GB"/>
         </w:rPr>
-        <w:t>θ Represents the angle between the y axis of the base space and the y axis of the car space and is calculated using</w:t>
+        <w:t xml:space="preserve">θ </w:t>
       </w:r>
       <w:r>
         <w:rPr>
@@ -8070,6 +8165,24 @@
           <w:shd w:val="clear" w:color="auto" w:fill="FFFFFF"/>
           <w:lang w:eastAsia="en-GB"/>
         </w:rPr>
+        <w:t>r</w:t>
+      </w:r>
+      <w:r>
+        <w:rPr>
+          <w:rFonts w:eastAsia="Times New Roman" w:cs="Arial"/>
+          <w:color w:val="000000"/>
+          <w:shd w:val="clear" w:color="auto" w:fill="FFFFFF"/>
+          <w:lang w:eastAsia="en-GB"/>
+        </w:rPr>
+        <w:t>epresents the angle between the y axis of the base space and the y axis of the car space and is calculated using</w:t>
+      </w:r>
+      <w:r>
+        <w:rPr>
+          <w:rFonts w:eastAsia="Times New Roman" w:cs="Arial"/>
+          <w:color w:val="000000"/>
+          <w:shd w:val="clear" w:color="auto" w:fill="FFFFFF"/>
+          <w:lang w:eastAsia="en-GB"/>
+        </w:rPr>
         <w:t xml:space="preserve"> Equation 1</w:t>
       </w:r>
       <w:r>
@@ -8142,7 +8255,7 @@
           <w:shd w:val="clear" w:color="auto" w:fill="FFFFFF"/>
           <w:lang w:eastAsia="en-GB"/>
         </w:rPr>
-        <w:t xml:space="preserve"> D</w:t>
+        <w:t xml:space="preserve"> d</w:t>
       </w:r>
       <w:r>
         <w:rPr>
@@ -8180,7 +8293,16 @@
           <w:shd w:val="clear" w:color="auto" w:fill="FFFFFF"/>
           <w:lang w:eastAsia="en-GB"/>
         </w:rPr>
-        <w:t xml:space="preserve"> are the output from the motion sensors and M</w:t>
+        <w:t xml:space="preserve"> are the output from the motion sensors and </w:t>
+      </w:r>
+      <w:r>
+        <w:rPr>
+          <w:rFonts w:eastAsia="Times New Roman" w:cs="Arial"/>
+          <w:color w:val="000000"/>
+          <w:shd w:val="clear" w:color="auto" w:fill="FFFFFF"/>
+          <w:lang w:eastAsia="en-GB"/>
+        </w:rPr>
+        <w:t>m</w:t>
       </w:r>
       <w:r>
         <w:rPr>
@@ -8199,7 +8321,27 @@
           <w:shd w:val="clear" w:color="auto" w:fill="FFFFFF"/>
           <w:lang w:eastAsia="en-GB"/>
         </w:rPr>
-        <w:t xml:space="preserve"> is the distance between the centre of the car and the centre of the motion sensor.</w:t>
+        <w:t xml:space="preserve"> is the </w:t>
+      </w:r>
+      <w:bookmarkStart w:id="39" w:name="_GoBack"/>
+      <w:r>
+        <w:rPr>
+          <w:rFonts w:eastAsia="Times New Roman" w:cs="Arial"/>
+          <w:color w:val="000000"/>
+          <w:shd w:val="clear" w:color="auto" w:fill="FFFFFF"/>
+          <w:lang w:eastAsia="en-GB"/>
+        </w:rPr>
+        <w:t>d</w:t>
+      </w:r>
+      <w:bookmarkEnd w:id="39"/>
+      <w:r>
+        <w:rPr>
+          <w:rFonts w:eastAsia="Times New Roman" w:cs="Arial"/>
+          <w:color w:val="000000"/>
+          <w:shd w:val="clear" w:color="auto" w:fill="FFFFFF"/>
+          <w:lang w:eastAsia="en-GB"/>
+        </w:rPr>
+        <w:t>istance between the centre of the car and the centre of the motion sensor.</w:t>
       </w:r>
       <w:r>
         <w:rPr>
@@ -8250,7 +8392,7 @@
         </m:r>
         <m:box>
           <m:boxPr>
-            <m:opEmu m:val="on"/>
+            <m:opEmu m:val="1"/>
             <m:ctrlPr>
               <w:rPr>
                 <w:rFonts w:ascii="Cambria Math" w:eastAsia="Times New Roman" w:hAnsi="Cambria Math" w:cs="Times New Roman"/>
@@ -8489,7 +8631,7 @@
         </m:r>
         <m:box>
           <m:boxPr>
-            <m:opEmu m:val="on"/>
+            <m:opEmu m:val="1"/>
             <m:ctrlPr>
               <w:rPr>
                 <w:rFonts w:ascii="Cambria Math" w:eastAsia="Times New Roman" w:hAnsi="Cambria Math" w:cs="Times New Roman"/>
@@ -8623,7 +8765,7 @@
         </m:r>
         <m:box>
           <m:boxPr>
-            <m:opEmu m:val="on"/>
+            <m:opEmu m:val="1"/>
             <m:ctrlPr>
               <w:rPr>
                 <w:rFonts w:ascii="Cambria Math" w:eastAsia="Times New Roman" w:hAnsi="Cambria Math" w:cs="Times New Roman"/>
@@ -8800,10 +8942,10 @@
                     </pic:cNvPicPr>
                   </pic:nvPicPr>
                   <pic:blipFill>
-                    <a:blip r:embed="rId23" cstate="print">
+                    <a:blip r:embed="rId24" cstate="print">
                       <a:extLst>
                         <a:ext uri="{28A0092B-C50C-407E-A947-70E740481C1C}">
-                          <a14:useLocalDpi xmlns:a14="http://schemas.microsoft.com/office/drawing/2010/main" xmlns:wps="http://schemas.microsoft.com/office/word/2010/wordprocessingShape" xmlns:wpi="http://schemas.microsoft.com/office/word/2010/wordprocessingInk" xmlns:wpg="http://schemas.microsoft.com/office/word/2010/wordprocessingGroup" xmlns:w15="http://schemas.microsoft.com/office/word/2012/wordml" xmlns:w14="http://schemas.microsoft.com/office/word/2010/wordml" xmlns:w="http://schemas.openxmlformats.org/wordprocessingml/2006/main" xmlns:w10="urn:schemas-microsoft-com:office:word" xmlns:wp14="http://schemas.microsoft.com/office/word/2010/wordprocessingDrawing" xmlns:v="urn:schemas-microsoft-com:vml" xmlns:o="urn:schemas-microsoft-com:office:office" xmlns:mc="http://schemas.openxmlformats.org/markup-compatibility/2006" xmlns:wpc="http://schemas.microsoft.com/office/word/2010/wordprocessingCanvas" xmlns="" val="0"/>
+                          <a14:useLocalDpi xmlns:a14="http://schemas.microsoft.com/office/drawing/2010/main" val="0"/>
                         </a:ext>
                       </a:extLst>
                     </a:blip>
@@ -8842,7 +8984,7 @@
           <w:lang w:eastAsia="en-GB"/>
         </w:rPr>
       </w:pPr>
-      <w:bookmarkStart w:id="39" w:name="_Ref356917876"/>
+      <w:bookmarkStart w:id="40" w:name="_Ref356917876"/>
       <w:r>
         <w:t xml:space="preserve">Figure </w:t>
       </w:r>
@@ -8867,7 +9009,7 @@
         </w:rPr>
         <w:fldChar w:fldCharType="end"/>
       </w:r>
-      <w:bookmarkEnd w:id="39"/>
+      <w:bookmarkEnd w:id="40"/>
       <w:r>
         <w:t xml:space="preserve"> - A visual description of the math model</w:t>
       </w:r>
@@ -8876,11 +9018,11 @@
       <w:pPr>
         <w:pStyle w:val="Titre2"/>
       </w:pPr>
-      <w:bookmarkStart w:id="40" w:name="_Toc356949129"/>
+      <w:bookmarkStart w:id="41" w:name="_Toc356983598"/>
       <w:r>
         <w:t>Path Control</w:t>
       </w:r>
-      <w:bookmarkEnd w:id="40"/>
+      <w:bookmarkEnd w:id="41"/>
     </w:p>
     <w:p>
       <w:pPr>
@@ -9852,8 +9994,6 @@
           <w:lang w:eastAsia="en-GB"/>
         </w:rPr>
       </w:pPr>
-      <w:bookmarkStart w:id="41" w:name="_GoBack"/>
-      <w:bookmarkEnd w:id="41"/>
     </w:p>
     <w:p>
       <w:pPr>
@@ -9931,10 +10071,10 @@
                     </pic:cNvPicPr>
                   </pic:nvPicPr>
                   <pic:blipFill>
-                    <a:blip r:embed="rId24" cstate="print">
+                    <a:blip r:embed="rId25" cstate="print">
                       <a:extLst>
                         <a:ext uri="{28A0092B-C50C-407E-A947-70E740481C1C}">
-                          <a14:useLocalDpi xmlns:a14="http://schemas.microsoft.com/office/drawing/2010/main" xmlns:wps="http://schemas.microsoft.com/office/word/2010/wordprocessingShape" xmlns:wpi="http://schemas.microsoft.com/office/word/2010/wordprocessingInk" xmlns:wpg="http://schemas.microsoft.com/office/word/2010/wordprocessingGroup" xmlns:w15="http://schemas.microsoft.com/office/word/2012/wordml" xmlns:w14="http://schemas.microsoft.com/office/word/2010/wordml" xmlns:w="http://schemas.openxmlformats.org/wordprocessingml/2006/main" xmlns:w10="urn:schemas-microsoft-com:office:word" xmlns:wp14="http://schemas.microsoft.com/office/word/2010/wordprocessingDrawing" xmlns:v="urn:schemas-microsoft-com:vml" xmlns:o="urn:schemas-microsoft-com:office:office" xmlns:mc="http://schemas.openxmlformats.org/markup-compatibility/2006" xmlns:wpc="http://schemas.microsoft.com/office/word/2010/wordprocessingCanvas" xmlns="" val="0"/>
+                          <a14:useLocalDpi xmlns:a14="http://schemas.microsoft.com/office/drawing/2010/main" val="0"/>
                         </a:ext>
                       </a:extLst>
                     </a:blip>
@@ -9966,7 +10106,7 @@
     <w:p>
       <w:pPr>
         <w:pStyle w:val="Lgende"/>
-        <w:spacing w:afterLines="200" w:line="276" w:lineRule="auto"/>
+        <w:spacing w:afterLines="200" w:after="480" w:line="276" w:lineRule="auto"/>
         <w:jc w:val="center"/>
       </w:pPr>
       <w:bookmarkStart w:id="42" w:name="_Ref356919333"/>
@@ -10003,7 +10143,7 @@
       </w:r>
     </w:p>
     <w:p/>
-    <w:bookmarkStart w:id="43" w:name="_Toc356949130" w:displacedByCustomXml="next"/>
+    <w:bookmarkStart w:id="43" w:name="_Toc356983599" w:displacedByCustomXml="next"/>
     <w:sdt>
       <w:sdtPr>
         <w:rPr>
@@ -10020,6 +10160,7 @@
           <w:docPartUnique/>
         </w:docPartObj>
       </w:sdtPr>
+      <w:sdtEndPr/>
       <w:sdtContent>
         <w:p>
           <w:pPr>
@@ -10035,6 +10176,7 @@
             <w:id w:val="111145805"/>
             <w:bibliography/>
           </w:sdtPr>
+          <w:sdtEndPr/>
           <w:sdtContent>
             <w:p>
               <w:pPr>
@@ -10062,7 +10204,7 @@
                   <w:bottom w:w="15" w:type="dxa"/>
                   <w:right w:w="15" w:type="dxa"/>
                 </w:tblCellMar>
-                <w:tblLook w:val="04A0"/>
+                <w:tblLook w:val="04A0" w:firstRow="1" w:lastRow="0" w:firstColumn="1" w:lastColumn="0" w:noHBand="0" w:noVBand="1"/>
               </w:tblPr>
               <w:tblGrid>
                 <w:gridCol w:w="322"/>
@@ -10198,7 +10340,7 @@
       </w:pPr>
     </w:p>
     <w:sectPr>
-      <w:footerReference w:type="default" r:id="rId25"/>
+      <w:footerReference w:type="default" r:id="rId26"/>
       <w:pgSz w:w="11906" w:h="16838"/>
       <w:pgMar w:top="1440" w:right="1440" w:bottom="1440" w:left="1440" w:header="708" w:footer="708" w:gutter="0"/>
       <w:pgNumType w:start="0"/>
@@ -10211,7 +10353,7 @@
 </file>
 
 <file path=word/endnotes.xml><?xml version="1.0" encoding="utf-8"?>
-<w:endnotes xmlns:ve="http://schemas.openxmlformats.org/markup-compatibility/2006" xmlns:o="urn:schemas-microsoft-com:office:office" xmlns:r="http://schemas.openxmlformats.org/officeDocument/2006/relationships" xmlns:m="http://schemas.openxmlformats.org/officeDocument/2006/math" xmlns:v="urn:schemas-microsoft-com:vml" xmlns:wp="http://schemas.openxmlformats.org/drawingml/2006/wordprocessingDrawing" xmlns:w10="urn:schemas-microsoft-com:office:word" xmlns:w="http://schemas.openxmlformats.org/wordprocessingml/2006/main" xmlns:wne="http://schemas.microsoft.com/office/word/2006/wordml">
+<w:endnotes xmlns:wpc="http://schemas.microsoft.com/office/word/2010/wordprocessingCanvas" xmlns:mc="http://schemas.openxmlformats.org/markup-compatibility/2006" xmlns:o="urn:schemas-microsoft-com:office:office" xmlns:r="http://schemas.openxmlformats.org/officeDocument/2006/relationships" xmlns:m="http://schemas.openxmlformats.org/officeDocument/2006/math" xmlns:v="urn:schemas-microsoft-com:vml" xmlns:wp14="http://schemas.microsoft.com/office/word/2010/wordprocessingDrawing" xmlns:wp="http://schemas.openxmlformats.org/drawingml/2006/wordprocessingDrawing" xmlns:w10="urn:schemas-microsoft-com:office:word" xmlns:w="http://schemas.openxmlformats.org/wordprocessingml/2006/main" xmlns:w14="http://schemas.microsoft.com/office/word/2010/wordml" xmlns:wpg="http://schemas.microsoft.com/office/word/2010/wordprocessingGroup" xmlns:wpi="http://schemas.microsoft.com/office/word/2010/wordprocessingInk" xmlns:wne="http://schemas.microsoft.com/office/word/2006/wordml" xmlns:wps="http://schemas.microsoft.com/office/word/2010/wordprocessingShape" mc:Ignorable="w14 wp14">
   <w:endnote w:type="separator" w:id="-1">
     <w:p>
       <w:pPr>
@@ -10236,7 +10378,7 @@
 </file>
 
 <file path=word/footer1.xml><?xml version="1.0" encoding="utf-8"?>
-<w:ftr xmlns:ve="http://schemas.openxmlformats.org/markup-compatibility/2006" xmlns:o="urn:schemas-microsoft-com:office:office" xmlns:r="http://schemas.openxmlformats.org/officeDocument/2006/relationships" xmlns:m="http://schemas.openxmlformats.org/officeDocument/2006/math" xmlns:v="urn:schemas-microsoft-com:vml" xmlns:wp="http://schemas.openxmlformats.org/drawingml/2006/wordprocessingDrawing" xmlns:w10="urn:schemas-microsoft-com:office:word" xmlns:w="http://schemas.openxmlformats.org/wordprocessingml/2006/main" xmlns:wne="http://schemas.microsoft.com/office/word/2006/wordml">
+<w:ftr xmlns:wpc="http://schemas.microsoft.com/office/word/2010/wordprocessingCanvas" xmlns:mc="http://schemas.openxmlformats.org/markup-compatibility/2006" xmlns:o="urn:schemas-microsoft-com:office:office" xmlns:r="http://schemas.openxmlformats.org/officeDocument/2006/relationships" xmlns:m="http://schemas.openxmlformats.org/officeDocument/2006/math" xmlns:v="urn:schemas-microsoft-com:vml" xmlns:wp14="http://schemas.microsoft.com/office/word/2010/wordprocessingDrawing" xmlns:wp="http://schemas.openxmlformats.org/drawingml/2006/wordprocessingDrawing" xmlns:w10="urn:schemas-microsoft-com:office:word" xmlns:w="http://schemas.openxmlformats.org/wordprocessingml/2006/main" xmlns:w14="http://schemas.microsoft.com/office/word/2010/wordml" xmlns:wpg="http://schemas.microsoft.com/office/word/2010/wordprocessingGroup" xmlns:wpi="http://schemas.microsoft.com/office/word/2010/wordprocessingInk" xmlns:wne="http://schemas.microsoft.com/office/word/2006/wordml" xmlns:wps="http://schemas.microsoft.com/office/word/2010/wordprocessingShape" mc:Ignorable="w14 wp14">
   <w:sdt>
     <w:sdtPr>
       <w:id w:val="-916014415"/>
@@ -10245,6 +10387,7 @@
         <w:docPartUnique/>
       </w:docPartObj>
     </w:sdtPr>
+    <w:sdtEndPr/>
     <w:sdtContent>
       <w:p>
         <w:pPr>
@@ -10294,7 +10437,7 @@
                       <w:rPr>
                         <w:noProof/>
                       </w:rPr>
-                      <w:t>7</w:t>
+                      <w:t>16</w:t>
                     </w:r>
                     <w:r>
                       <w:rPr>
@@ -10331,7 +10474,7 @@
 </file>
 
 <file path=word/footnotes.xml><?xml version="1.0" encoding="utf-8"?>
-<w:footnotes xmlns:ve="http://schemas.openxmlformats.org/markup-compatibility/2006" xmlns:o="urn:schemas-microsoft-com:office:office" xmlns:r="http://schemas.openxmlformats.org/officeDocument/2006/relationships" xmlns:m="http://schemas.openxmlformats.org/officeDocument/2006/math" xmlns:v="urn:schemas-microsoft-com:vml" xmlns:wp="http://schemas.openxmlformats.org/drawingml/2006/wordprocessingDrawing" xmlns:w10="urn:schemas-microsoft-com:office:word" xmlns:w="http://schemas.openxmlformats.org/wordprocessingml/2006/main" xmlns:wne="http://schemas.microsoft.com/office/word/2006/wordml">
+<w:footnotes xmlns:wpc="http://schemas.microsoft.com/office/word/2010/wordprocessingCanvas" xmlns:mc="http://schemas.openxmlformats.org/markup-compatibility/2006" xmlns:o="urn:schemas-microsoft-com:office:office" xmlns:r="http://schemas.openxmlformats.org/officeDocument/2006/relationships" xmlns:m="http://schemas.openxmlformats.org/officeDocument/2006/math" xmlns:v="urn:schemas-microsoft-com:vml" xmlns:wp14="http://schemas.microsoft.com/office/word/2010/wordprocessingDrawing" xmlns:wp="http://schemas.openxmlformats.org/drawingml/2006/wordprocessingDrawing" xmlns:w10="urn:schemas-microsoft-com:office:word" xmlns:w="http://schemas.openxmlformats.org/wordprocessingml/2006/main" xmlns:w14="http://schemas.microsoft.com/office/word/2010/wordml" xmlns:wpg="http://schemas.microsoft.com/office/word/2010/wordprocessingGroup" xmlns:wpi="http://schemas.microsoft.com/office/word/2010/wordprocessingInk" xmlns:wne="http://schemas.microsoft.com/office/word/2006/wordml" xmlns:wps="http://schemas.microsoft.com/office/word/2010/wordprocessingShape" mc:Ignorable="w14 wp14">
   <w:footnote w:type="separator" w:id="-1">
     <w:p>
       <w:pPr>
@@ -10356,7 +10499,7 @@
 </file>
 
 <file path=word/numbering.xml><?xml version="1.0" encoding="utf-8"?>
-<w:numbering xmlns:ve="http://schemas.openxmlformats.org/markup-compatibility/2006" xmlns:o="urn:schemas-microsoft-com:office:office" xmlns:r="http://schemas.openxmlformats.org/officeDocument/2006/relationships" xmlns:m="http://schemas.openxmlformats.org/officeDocument/2006/math" xmlns:v="urn:schemas-microsoft-com:vml" xmlns:wp="http://schemas.openxmlformats.org/drawingml/2006/wordprocessingDrawing" xmlns:w10="urn:schemas-microsoft-com:office:word" xmlns:w="http://schemas.openxmlformats.org/wordprocessingml/2006/main" xmlns:wne="http://schemas.microsoft.com/office/word/2006/wordml">
+<w:numbering xmlns:wpc="http://schemas.microsoft.com/office/word/2010/wordprocessingCanvas" xmlns:mc="http://schemas.openxmlformats.org/markup-compatibility/2006" xmlns:o="urn:schemas-microsoft-com:office:office" xmlns:r="http://schemas.openxmlformats.org/officeDocument/2006/relationships" xmlns:m="http://schemas.openxmlformats.org/officeDocument/2006/math" xmlns:v="urn:schemas-microsoft-com:vml" xmlns:wp14="http://schemas.microsoft.com/office/word/2010/wordprocessingDrawing" xmlns:wp="http://schemas.openxmlformats.org/drawingml/2006/wordprocessingDrawing" xmlns:w10="urn:schemas-microsoft-com:office:word" xmlns:w="http://schemas.openxmlformats.org/wordprocessingml/2006/main" xmlns:w14="http://schemas.microsoft.com/office/word/2010/wordml" xmlns:wpg="http://schemas.microsoft.com/office/word/2010/wordprocessingGroup" xmlns:wpi="http://schemas.microsoft.com/office/word/2010/wordprocessingInk" xmlns:wne="http://schemas.microsoft.com/office/word/2006/wordml" xmlns:wps="http://schemas.microsoft.com/office/word/2010/wordprocessingShape" mc:Ignorable="w14 wp14">
   <w:abstractNum w:abstractNumId="0">
     <w:nsid w:val="063A078C"/>
     <w:multiLevelType w:val="multilevel"/>
@@ -10781,7 +10924,7 @@
 </file>
 
 <file path=word/styles.xml><?xml version="1.0" encoding="utf-8"?>
-<w:styles xmlns:r="http://schemas.openxmlformats.org/officeDocument/2006/relationships" xmlns:w="http://schemas.openxmlformats.org/wordprocessingml/2006/main">
+<w:styles xmlns:mc="http://schemas.openxmlformats.org/markup-compatibility/2006" xmlns:r="http://schemas.openxmlformats.org/officeDocument/2006/relationships" xmlns:w="http://schemas.openxmlformats.org/wordprocessingml/2006/main" xmlns:w14="http://schemas.microsoft.com/office/word/2010/wordml" mc:Ignorable="w14">
   <w:docDefaults>
     <w:rPrDefault>
       <w:rPr>
@@ -11021,7 +11164,6 @@
     <w:uiPriority w:val="99"/>
     <w:semiHidden/>
     <w:unhideWhenUsed/>
-    <w:qFormat/>
     <w:tblPr>
       <w:tblInd w:w="0" w:type="dxa"/>
       <w:tblCellMar>
@@ -11297,6 +11439,196 @@
       <w:rFonts w:eastAsiaTheme="minorEastAsia"/>
       <w:lang w:val="en-US" w:eastAsia="ja-JP"/>
     </w:rPr>
+  </w:style>
+</w:styles>
+</file>
+
+<file path=word/stylesWithEffects.xml><?xml version="1.0" encoding="utf-8"?>
+<w:styles xmlns:wpc="http://schemas.microsoft.com/office/word/2010/wordprocessingCanvas" xmlns:mc="http://schemas.openxmlformats.org/markup-compatibility/2006" xmlns:o="urn:schemas-microsoft-com:office:office" xmlns:r="http://schemas.openxmlformats.org/officeDocument/2006/relationships" xmlns:m="http://schemas.openxmlformats.org/officeDocument/2006/math" xmlns:v="urn:schemas-microsoft-com:vml" xmlns:wp14="http://schemas.microsoft.com/office/word/2010/wordprocessingDrawing" xmlns:wp="http://schemas.openxmlformats.org/drawingml/2006/wordprocessingDrawing" xmlns:w10="urn:schemas-microsoft-com:office:word" xmlns:w="http://schemas.openxmlformats.org/wordprocessingml/2006/main" xmlns:w14="http://schemas.microsoft.com/office/word/2010/wordml" xmlns:wpg="http://schemas.microsoft.com/office/word/2010/wordprocessingGroup" xmlns:wpi="http://schemas.microsoft.com/office/word/2010/wordprocessingInk" xmlns:wne="http://schemas.microsoft.com/office/word/2006/wordml" xmlns:wps="http://schemas.microsoft.com/office/word/2010/wordprocessingShape" mc:Ignorable="w14 wp14">
+  <w:docDefaults>
+    <w:rPrDefault>
+      <w:rPr>
+        <w:rFonts w:asciiTheme="minorHAnsi" w:eastAsiaTheme="minorEastAsia" w:hAnsiTheme="minorHAnsi" w:cstheme="minorBidi"/>
+        <w:sz w:val="22"/>
+        <w:szCs w:val="22"/>
+        <w:lang w:val="fr-FR" w:eastAsia="fr-FR" w:bidi="ar-SA"/>
+      </w:rPr>
+    </w:rPrDefault>
+    <w:pPrDefault>
+      <w:pPr>
+        <w:spacing w:after="200" w:line="276" w:lineRule="auto"/>
+      </w:pPr>
+    </w:pPrDefault>
+  </w:docDefaults>
+  <w:latentStyles w:defLockedState="0" w:defUIPriority="99" w:defSemiHidden="1" w:defUnhideWhenUsed="1" w:defQFormat="0" w:count="267">
+    <w:lsdException w:name="Normal" w:semiHidden="0" w:uiPriority="0" w:unhideWhenUsed="0" w:qFormat="1"/>
+    <w:lsdException w:name="heading 1" w:semiHidden="0" w:uiPriority="9" w:unhideWhenUsed="0" w:qFormat="1"/>
+    <w:lsdException w:name="heading 2" w:uiPriority="9" w:qFormat="1"/>
+    <w:lsdException w:name="heading 3" w:uiPriority="9" w:qFormat="1"/>
+    <w:lsdException w:name="heading 4" w:uiPriority="9" w:qFormat="1"/>
+    <w:lsdException w:name="heading 5" w:uiPriority="9" w:qFormat="1"/>
+    <w:lsdException w:name="heading 6" w:uiPriority="9" w:qFormat="1"/>
+    <w:lsdException w:name="heading 7" w:uiPriority="9" w:qFormat="1"/>
+    <w:lsdException w:name="heading 8" w:uiPriority="9" w:qFormat="1"/>
+    <w:lsdException w:name="heading 9" w:uiPriority="9" w:qFormat="1"/>
+    <w:lsdException w:name="toc 1" w:uiPriority="39"/>
+    <w:lsdException w:name="toc 2" w:uiPriority="39"/>
+    <w:lsdException w:name="toc 3" w:uiPriority="39"/>
+    <w:lsdException w:name="toc 4" w:uiPriority="39"/>
+    <w:lsdException w:name="toc 5" w:uiPriority="39"/>
+    <w:lsdException w:name="toc 6" w:uiPriority="39"/>
+    <w:lsdException w:name="toc 7" w:uiPriority="39"/>
+    <w:lsdException w:name="toc 8" w:uiPriority="39"/>
+    <w:lsdException w:name="toc 9" w:uiPriority="39"/>
+    <w:lsdException w:name="caption" w:uiPriority="35" w:qFormat="1"/>
+    <w:lsdException w:name="Title" w:semiHidden="0" w:uiPriority="10" w:unhideWhenUsed="0" w:qFormat="1"/>
+    <w:lsdException w:name="Default Paragraph Font" w:uiPriority="1"/>
+    <w:lsdException w:name="Subtitle" w:semiHidden="0" w:uiPriority="11" w:unhideWhenUsed="0" w:qFormat="1"/>
+    <w:lsdException w:name="Strong" w:semiHidden="0" w:uiPriority="22" w:unhideWhenUsed="0" w:qFormat="1"/>
+    <w:lsdException w:name="Emphasis" w:semiHidden="0" w:uiPriority="20" w:unhideWhenUsed="0" w:qFormat="1"/>
+    <w:lsdException w:name="Table Grid" w:semiHidden="0" w:uiPriority="59" w:unhideWhenUsed="0"/>
+    <w:lsdException w:name="Placeholder Text" w:unhideWhenUsed="0"/>
+    <w:lsdException w:name="No Spacing" w:semiHidden="0" w:uiPriority="1" w:unhideWhenUsed="0" w:qFormat="1"/>
+    <w:lsdException w:name="Light Shading" w:semiHidden="0" w:uiPriority="60" w:unhideWhenUsed="0"/>
+    <w:lsdException w:name="Light List" w:semiHidden="0" w:uiPriority="61" w:unhideWhenUsed="0"/>
+    <w:lsdException w:name="Light Grid" w:semiHidden="0" w:uiPriority="62" w:unhideWhenUsed="0"/>
+    <w:lsdException w:name="Medium Shading 1" w:semiHidden="0" w:uiPriority="63" w:unhideWhenUsed="0"/>
+    <w:lsdException w:name="Medium Shading 2" w:semiHidden="0" w:uiPriority="64" w:unhideWhenUsed="0"/>
+    <w:lsdException w:name="Medium List 1" w:semiHidden="0" w:uiPriority="65" w:unhideWhenUsed="0"/>
+    <w:lsdException w:name="Medium List 2" w:semiHidden="0" w:uiPriority="66" w:unhideWhenUsed="0"/>
+    <w:lsdException w:name="Medium Grid 1" w:semiHidden="0" w:uiPriority="67" w:unhideWhenUsed="0"/>
+    <w:lsdException w:name="Medium Grid 2" w:semiHidden="0" w:uiPriority="68" w:unhideWhenUsed="0"/>
+    <w:lsdException w:name="Medium Grid 3" w:semiHidden="0" w:uiPriority="69" w:unhideWhenUsed="0"/>
+    <w:lsdException w:name="Dark List" w:semiHidden="0" w:uiPriority="70" w:unhideWhenUsed="0"/>
+    <w:lsdException w:name="Colorful Shading" w:semiHidden="0" w:uiPriority="71" w:unhideWhenUsed="0"/>
+    <w:lsdException w:name="Colorful List" w:semiHidden="0" w:uiPriority="72" w:unhideWhenUsed="0"/>
+    <w:lsdException w:name="Colorful Grid" w:semiHidden="0" w:uiPriority="73" w:unhideWhenUsed="0"/>
+    <w:lsdException w:name="Light Shading Accent 1" w:semiHidden="0" w:uiPriority="60" w:unhideWhenUsed="0"/>
+    <w:lsdException w:name="Light List Accent 1" w:semiHidden="0" w:uiPriority="61" w:unhideWhenUsed="0"/>
+    <w:lsdException w:name="Light Grid Accent 1" w:semiHidden="0" w:uiPriority="62" w:unhideWhenUsed="0"/>
+    <w:lsdException w:name="Medium Shading 1 Accent 1" w:semiHidden="0" w:uiPriority="63" w:unhideWhenUsed="0"/>
+    <w:lsdException w:name="Medium Shading 2 Accent 1" w:semiHidden="0" w:uiPriority="64" w:unhideWhenUsed="0"/>
+    <w:lsdException w:name="Medium List 1 Accent 1" w:semiHidden="0" w:uiPriority="65" w:unhideWhenUsed="0"/>
+    <w:lsdException w:name="Revision" w:unhideWhenUsed="0"/>
+    <w:lsdException w:name="List Paragraph" w:semiHidden="0" w:uiPriority="34" w:unhideWhenUsed="0" w:qFormat="1"/>
+    <w:lsdException w:name="Quote" w:semiHidden="0" w:uiPriority="29" w:unhideWhenUsed="0" w:qFormat="1"/>
+    <w:lsdException w:name="Intense Quote" w:semiHidden="0" w:uiPriority="30" w:unhideWhenUsed="0" w:qFormat="1"/>
+    <w:lsdException w:name="Medium List 2 Accent 1" w:semiHidden="0" w:uiPriority="66" w:unhideWhenUsed="0"/>
+    <w:lsdException w:name="Medium Grid 1 Accent 1" w:semiHidden="0" w:uiPriority="67" w:unhideWhenUsed="0"/>
+    <w:lsdException w:name="Medium Grid 2 Accent 1" w:semiHidden="0" w:uiPriority="68" w:unhideWhenUsed="0"/>
+    <w:lsdException w:name="Medium Grid 3 Accent 1" w:semiHidden="0" w:uiPriority="69" w:unhideWhenUsed="0"/>
+    <w:lsdException w:name="Dark List Accent 1" w:semiHidden="0" w:uiPriority="70" w:unhideWhenUsed="0"/>
+    <w:lsdException w:name="Colorful Shading Accent 1" w:semiHidden="0" w:uiPriority="71" w:unhideWhenUsed="0"/>
+    <w:lsdException w:name="Colorful List Accent 1" w:semiHidden="0" w:uiPriority="72" w:unhideWhenUsed="0"/>
+    <w:lsdException w:name="Colorful Grid Accent 1" w:semiHidden="0" w:uiPriority="73" w:unhideWhenUsed="0"/>
+    <w:lsdException w:name="Light Shading Accent 2" w:semiHidden="0" w:uiPriority="60" w:unhideWhenUsed="0"/>
+    <w:lsdException w:name="Light List Accent 2" w:semiHidden="0" w:uiPriority="61" w:unhideWhenUsed="0"/>
+    <w:lsdException w:name="Light Grid Accent 2" w:semiHidden="0" w:uiPriority="62" w:unhideWhenUsed="0"/>
+    <w:lsdException w:name="Medium Shading 1 Accent 2" w:semiHidden="0" w:uiPriority="63" w:unhideWhenUsed="0"/>
+    <w:lsdException w:name="Medium Shading 2 Accent 2" w:semiHidden="0" w:uiPriority="64" w:unhideWhenUsed="0"/>
+    <w:lsdException w:name="Medium List 1 Accent 2" w:semiHidden="0" w:uiPriority="65" w:unhideWhenUsed="0"/>
+    <w:lsdException w:name="Medium List 2 Accent 2" w:semiHidden="0" w:uiPriority="66" w:unhideWhenUsed="0"/>
+    <w:lsdException w:name="Medium Grid 1 Accent 2" w:semiHidden="0" w:uiPriority="67" w:unhideWhenUsed="0"/>
+    <w:lsdException w:name="Medium Grid 2 Accent 2" w:semiHidden="0" w:uiPriority="68" w:unhideWhenUsed="0"/>
+    <w:lsdException w:name="Medium Grid 3 Accent 2" w:semiHidden="0" w:uiPriority="69" w:unhideWhenUsed="0"/>
+    <w:lsdException w:name="Dark List Accent 2" w:semiHidden="0" w:uiPriority="70" w:unhideWhenUsed="0"/>
+    <w:lsdException w:name="Colorful Shading Accent 2" w:semiHidden="0" w:uiPriority="71" w:unhideWhenUsed="0"/>
+    <w:lsdException w:name="Colorful List Accent 2" w:semiHidden="0" w:uiPriority="72" w:unhideWhenUsed="0"/>
+    <w:lsdException w:name="Colorful Grid Accent 2" w:semiHidden="0" w:uiPriority="73" w:unhideWhenUsed="0"/>
+    <w:lsdException w:name="Light Shading Accent 3" w:semiHidden="0" w:uiPriority="60" w:unhideWhenUsed="0"/>
+    <w:lsdException w:name="Light List Accent 3" w:semiHidden="0" w:uiPriority="61" w:unhideWhenUsed="0"/>
+    <w:lsdException w:name="Light Grid Accent 3" w:semiHidden="0" w:uiPriority="62" w:unhideWhenUsed="0"/>
+    <w:lsdException w:name="Medium Shading 1 Accent 3" w:semiHidden="0" w:uiPriority="63" w:unhideWhenUsed="0"/>
+    <w:lsdException w:name="Medium Shading 2 Accent 3" w:semiHidden="0" w:uiPriority="64" w:unhideWhenUsed="0"/>
+    <w:lsdException w:name="Medium List 1 Accent 3" w:semiHidden="0" w:uiPriority="65" w:unhideWhenUsed="0"/>
+    <w:lsdException w:name="Medium List 2 Accent 3" w:semiHidden="0" w:uiPriority="66" w:unhideWhenUsed="0"/>
+    <w:lsdException w:name="Medium Grid 1 Accent 3" w:semiHidden="0" w:uiPriority="67" w:unhideWhenUsed="0"/>
+    <w:lsdException w:name="Medium Grid 2 Accent 3" w:semiHidden="0" w:uiPriority="68" w:unhideWhenUsed="0"/>
+    <w:lsdException w:name="Medium Grid 3 Accent 3" w:semiHidden="0" w:uiPriority="69" w:unhideWhenUsed="0"/>
+    <w:lsdException w:name="Dark List Accent 3" w:semiHidden="0" w:uiPriority="70" w:unhideWhenUsed="0"/>
+    <w:lsdException w:name="Colorful Shading Accent 3" w:semiHidden="0" w:uiPriority="71" w:unhideWhenUsed="0"/>
+    <w:lsdException w:name="Colorful List Accent 3" w:semiHidden="0" w:uiPriority="72" w:unhideWhenUsed="0"/>
+    <w:lsdException w:name="Colorful Grid Accent 3" w:semiHidden="0" w:uiPriority="73" w:unhideWhenUsed="0"/>
+    <w:lsdException w:name="Light Shading Accent 4" w:semiHidden="0" w:uiPriority="60" w:unhideWhenUsed="0"/>
+    <w:lsdException w:name="Light List Accent 4" w:semiHidden="0" w:uiPriority="61" w:unhideWhenUsed="0"/>
+    <w:lsdException w:name="Light Grid Accent 4" w:semiHidden="0" w:uiPriority="62" w:unhideWhenUsed="0"/>
+    <w:lsdException w:name="Medium Shading 1 Accent 4" w:semiHidden="0" w:uiPriority="63" w:unhideWhenUsed="0"/>
+    <w:lsdException w:name="Medium Shading 2 Accent 4" w:semiHidden="0" w:uiPriority="64" w:unhideWhenUsed="0"/>
+    <w:lsdException w:name="Medium List 1 Accent 4" w:semiHidden="0" w:uiPriority="65" w:unhideWhenUsed="0"/>
+    <w:lsdException w:name="Medium List 2 Accent 4" w:semiHidden="0" w:uiPriority="66" w:unhideWhenUsed="0"/>
+    <w:lsdException w:name="Medium Grid 1 Accent 4" w:semiHidden="0" w:uiPriority="67" w:unhideWhenUsed="0"/>
+    <w:lsdException w:name="Medium Grid 2 Accent 4" w:semiHidden="0" w:uiPriority="68" w:unhideWhenUsed="0"/>
+    <w:lsdException w:name="Medium Grid 3 Accent 4" w:semiHidden="0" w:uiPriority="69" w:unhideWhenUsed="0"/>
+    <w:lsdException w:name="Dark List Accent 4" w:semiHidden="0" w:uiPriority="70" w:unhideWhenUsed="0"/>
+    <w:lsdException w:name="Colorful Shading Accent 4" w:semiHidden="0" w:uiPriority="71" w:unhideWhenUsed="0"/>
+    <w:lsdException w:name="Colorful List Accent 4" w:semiHidden="0" w:uiPriority="72" w:unhideWhenUsed="0"/>
+    <w:lsdException w:name="Colorful Grid Accent 4" w:semiHidden="0" w:uiPriority="73" w:unhideWhenUsed="0"/>
+    <w:lsdException w:name="Light Shading Accent 5" w:semiHidden="0" w:uiPriority="60" w:unhideWhenUsed="0"/>
+    <w:lsdException w:name="Light List Accent 5" w:semiHidden="0" w:uiPriority="61" w:unhideWhenUsed="0"/>
+    <w:lsdException w:name="Light Grid Accent 5" w:semiHidden="0" w:uiPriority="62" w:unhideWhenUsed="0"/>
+    <w:lsdException w:name="Medium Shading 1 Accent 5" w:semiHidden="0" w:uiPriority="63" w:unhideWhenUsed="0"/>
+    <w:lsdException w:name="Medium Shading 2 Accent 5" w:semiHidden="0" w:uiPriority="64" w:unhideWhenUsed="0"/>
+    <w:lsdException w:name="Medium List 1 Accent 5" w:semiHidden="0" w:uiPriority="65" w:unhideWhenUsed="0"/>
+    <w:lsdException w:name="Medium List 2 Accent 5" w:semiHidden="0" w:uiPriority="66" w:unhideWhenUsed="0"/>
+    <w:lsdException w:name="Medium Grid 1 Accent 5" w:semiHidden="0" w:uiPriority="67" w:unhideWhenUsed="0"/>
+    <w:lsdException w:name="Medium Grid 2 Accent 5" w:semiHidden="0" w:uiPriority="68" w:unhideWhenUsed="0"/>
+    <w:lsdException w:name="Medium Grid 3 Accent 5" w:semiHidden="0" w:uiPriority="69" w:unhideWhenUsed="0"/>
+    <w:lsdException w:name="Dark List Accent 5" w:semiHidden="0" w:uiPriority="70" w:unhideWhenUsed="0"/>
+    <w:lsdException w:name="Colorful Shading Accent 5" w:semiHidden="0" w:uiPriority="71" w:unhideWhenUsed="0"/>
+    <w:lsdException w:name="Colorful List Accent 5" w:semiHidden="0" w:uiPriority="72" w:unhideWhenUsed="0"/>
+    <w:lsdException w:name="Colorful Grid Accent 5" w:semiHidden="0" w:uiPriority="73" w:unhideWhenUsed="0"/>
+    <w:lsdException w:name="Light Shading Accent 6" w:semiHidden="0" w:uiPriority="60" w:unhideWhenUsed="0"/>
+    <w:lsdException w:name="Light List Accent 6" w:semiHidden="0" w:uiPriority="61" w:unhideWhenUsed="0"/>
+    <w:lsdException w:name="Light Grid Accent 6" w:semiHidden="0" w:uiPriority="62" w:unhideWhenUsed="0"/>
+    <w:lsdException w:name="Medium Shading 1 Accent 6" w:semiHidden="0" w:uiPriority="63" w:unhideWhenUsed="0"/>
+    <w:lsdException w:name="Medium Shading 2 Accent 6" w:semiHidden="0" w:uiPriority="64" w:unhideWhenUsed="0"/>
+    <w:lsdException w:name="Medium List 1 Accent 6" w:semiHidden="0" w:uiPriority="65" w:unhideWhenUsed="0"/>
+    <w:lsdException w:name="Medium List 2 Accent 6" w:semiHidden="0" w:uiPriority="66" w:unhideWhenUsed="0"/>
+    <w:lsdException w:name="Medium Grid 1 Accent 6" w:semiHidden="0" w:uiPriority="67" w:unhideWhenUsed="0"/>
+    <w:lsdException w:name="Medium Grid 2 Accent 6" w:semiHidden="0" w:uiPriority="68" w:unhideWhenUsed="0"/>
+    <w:lsdException w:name="Medium Grid 3 Accent 6" w:semiHidden="0" w:uiPriority="69" w:unhideWhenUsed="0"/>
+    <w:lsdException w:name="Dark List Accent 6" w:semiHidden="0" w:uiPriority="70" w:unhideWhenUsed="0"/>
+    <w:lsdException w:name="Colorful Shading Accent 6" w:semiHidden="0" w:uiPriority="71" w:unhideWhenUsed="0"/>
+    <w:lsdException w:name="Colorful List Accent 6" w:semiHidden="0" w:uiPriority="72" w:unhideWhenUsed="0"/>
+    <w:lsdException w:name="Colorful Grid Accent 6" w:semiHidden="0" w:uiPriority="73" w:unhideWhenUsed="0"/>
+    <w:lsdException w:name="Subtle Emphasis" w:semiHidden="0" w:uiPriority="19" w:unhideWhenUsed="0" w:qFormat="1"/>
+    <w:lsdException w:name="Intense Emphasis" w:semiHidden="0" w:uiPriority="21" w:unhideWhenUsed="0" w:qFormat="1"/>
+    <w:lsdException w:name="Subtle Reference" w:semiHidden="0" w:uiPriority="31" w:unhideWhenUsed="0" w:qFormat="1"/>
+    <w:lsdException w:name="Intense Reference" w:semiHidden="0" w:uiPriority="32" w:unhideWhenUsed="0" w:qFormat="1"/>
+    <w:lsdException w:name="Book Title" w:semiHidden="0" w:uiPriority="33" w:unhideWhenUsed="0" w:qFormat="1"/>
+    <w:lsdException w:name="Bibliography" w:uiPriority="37"/>
+    <w:lsdException w:name="TOC Heading" w:uiPriority="39" w:qFormat="1"/>
+  </w:latentStyles>
+  <w:style w:type="paragraph" w:default="1" w:styleId="Normal">
+    <w:name w:val="Normal"/>
+    <w:qFormat/>
+  </w:style>
+  <w:style w:type="character" w:default="1" w:styleId="Policepardfaut">
+    <w:name w:val="Default Paragraph Font"/>
+    <w:uiPriority w:val="1"/>
+    <w:semiHidden/>
+    <w:unhideWhenUsed/>
+  </w:style>
+  <w:style w:type="table" w:default="1" w:styleId="TableauNormal">
+    <w:name w:val="Normal Table"/>
+    <w:uiPriority w:val="99"/>
+    <w:semiHidden/>
+    <w:unhideWhenUsed/>
+    <w:tblPr>
+      <w:tblInd w:w="0" w:type="dxa"/>
+      <w:tblCellMar>
+        <w:top w:w="0" w:type="dxa"/>
+        <w:left w:w="108" w:type="dxa"/>
+        <w:bottom w:w="0" w:type="dxa"/>
+        <w:right w:w="108" w:type="dxa"/>
+      </w:tblCellMar>
+    </w:tblPr>
+  </w:style>
+  <w:style w:type="numbering" w:default="1" w:styleId="Aucuneliste">
+    <w:name w:val="No List"/>
+    <w:uiPriority w:val="99"/>
+    <w:semiHidden/>
+    <w:unhideWhenUsed/>
   </w:style>
 </w:styles>
 </file>
@@ -11637,7 +11969,7 @@
 </file>
 
 <file path=customXml/itemProps2.xml><?xml version="1.0" encoding="utf-8"?>
-<ds:datastoreItem xmlns:ds="http://schemas.openxmlformats.org/officeDocument/2006/customXml" ds:itemID="{D17F6B98-9AF9-4970-8037-92D66F97FAAE}">
+<ds:datastoreItem xmlns:ds="http://schemas.openxmlformats.org/officeDocument/2006/customXml" ds:itemID="{D5C04C68-B176-4F1E-9DE9-B12F6D91FFF5}">
   <ds:schemaRefs>
     <ds:schemaRef ds:uri="http://schemas.openxmlformats.org/officeDocument/2006/bibliography"/>
   </ds:schemaRefs>

</xml_diff>